<commit_message>
Variables and List update 12.2.16 - 12:44pm
</commit_message>
<xml_diff>
--- a/Lemonade Deliverables-Timetable.docx
+++ b/Lemonade Deliverables-Timetable.docx
@@ -2032,12 +2032,14 @@
     <w:p>
       <w:pPr>
         <w:rPr>
+          <w:strike/>
           <w:color w:val="FF0000"/>
         </w:rPr>
       </w:pPr>
       <w:r>
         <w:rPr>
           <w:b/>
+          <w:strike/>
           <w:color w:val="FF0000"/>
           <w:highlight w:val="green"/>
           <w:u w:val="single"/>
@@ -2047,6 +2049,7 @@
       <w:r>
         <w:rPr>
           <w:b/>
+          <w:strike/>
           <w:color w:val="FF0000"/>
           <w:u w:val="single"/>
         </w:rPr>
@@ -2056,6 +2059,7 @@
         <w:rPr>
           <w:rStyle w:val="EndnoteReference"/>
           <w:b/>
+          <w:strike/>
           <w:color w:val="FF0000"/>
           <w:u w:val="single"/>
         </w:rPr>
@@ -2081,34 +2085,49 @@
           <w:ilvl w:val="1"/>
           <w:numId w:val="14"/>
         </w:numPr>
-      </w:pPr>
-      <w:r>
-        <w:rPr>
-          <w:b/>
+        <w:rPr>
+          <w:strike/>
+        </w:rPr>
+      </w:pPr>
+      <w:r>
+        <w:rPr>
+          <w:b/>
+          <w:strike/>
           <w:u w:val="single"/>
         </w:rPr>
         <w:t>Function:</w:t>
       </w:r>
       <w:r>
+        <w:rPr>
+          <w:strike/>
+        </w:rPr>
         <w:t xml:space="preserve"> Create</w:t>
       </w:r>
       <w:r>
+        <w:rPr>
+          <w:strike/>
+        </w:rPr>
         <w:t xml:space="preserve"> </w:t>
       </w:r>
       <w:r>
         <w:rPr>
           <w:b/>
+          <w:strike/>
           <w:color w:val="FF0000"/>
         </w:rPr>
         <w:t>Sale Price</w:t>
       </w:r>
       <w:r>
         <w:rPr>
+          <w:strike/>
           <w:color w:val="FF0000"/>
         </w:rPr>
         <w:t xml:space="preserve"> </w:t>
       </w:r>
       <w:r>
+        <w:rPr>
+          <w:strike/>
+        </w:rPr>
         <w:t>will be associated</w:t>
       </w:r>
     </w:p>
@@ -2119,39 +2138,55 @@
           <w:ilvl w:val="1"/>
           <w:numId w:val="14"/>
         </w:numPr>
-      </w:pPr>
-      <w:r>
-        <w:rPr>
-          <w:b/>
+        <w:rPr>
+          <w:strike/>
+        </w:rPr>
+      </w:pPr>
+      <w:r>
+        <w:rPr>
+          <w:b/>
+          <w:strike/>
           <w:u w:val="single"/>
         </w:rPr>
         <w:t>Function:</w:t>
       </w:r>
       <w:r>
+        <w:rPr>
+          <w:strike/>
+        </w:rPr>
         <w:t xml:space="preserve"> </w:t>
       </w:r>
       <w:r>
+        <w:rPr>
+          <w:strike/>
+        </w:rPr>
         <w:t xml:space="preserve"> </w:t>
       </w:r>
       <w:r>
         <w:rPr>
           <w:b/>
+          <w:strike/>
           <w:color w:val="FF0000"/>
         </w:rPr>
         <w:t>Sale Price</w:t>
       </w:r>
       <w:r>
         <w:rPr>
+          <w:strike/>
           <w:color w:val="FF0000"/>
         </w:rPr>
         <w:t xml:space="preserve"> </w:t>
       </w:r>
       <w:r>
+        <w:rPr>
+          <w:strike/>
+        </w:rPr>
         <w:t xml:space="preserve">added to </w:t>
       </w:r>
       <w:r>
         <w:rPr>
           <w:b/>
+          <w:strike/>
           <w:color w:val="00B050"/>
         </w:rPr>
         <w:t>player bank</w:t>
@@ -2226,6 +2261,7 @@
       </w:r>
       <w:r>
         <w:rPr>
+          <w:strike/>
           <w:color w:val="00FF00"/>
         </w:rPr>
         <w:t>list</w:t>
@@ -2249,14 +2285,16 @@
       <w:r>
         <w:t xml:space="preserve"> Generated </w:t>
       </w:r>
+      <w:proofErr w:type="spellStart"/>
       <w:r>
         <w:rPr>
           <w:b/>
           <w:i/>
           <w:color w:val="806000" w:themeColor="accent4" w:themeShade="80"/>
         </w:rPr>
-        <w:t>Probability</w:t>
-      </w:r>
+        <w:t>playerDisposition</w:t>
+      </w:r>
+      <w:proofErr w:type="spellEnd"/>
       <w:r>
         <w:rPr>
           <w:color w:val="806000" w:themeColor="accent4" w:themeShade="80"/>
@@ -2453,6 +2491,8 @@
       <w:r>
         <w:t xml:space="preserve"> Inventory (Daily)</w:t>
       </w:r>
+      <w:bookmarkStart w:id="0" w:name="_GoBack"/>
+      <w:bookmarkEnd w:id="0"/>
     </w:p>
     <w:p>
       <w:pPr>
@@ -2697,20 +2737,41 @@
       <w:pPr>
         <w:rPr>
           <w:b/>
-          <w:u w:val="single"/>
-        </w:rPr>
-      </w:pPr>
-      <w:r>
-        <w:rPr>
-          <w:b/>
+          <w:color w:val="0070C0"/>
+          <w:u w:val="single"/>
+        </w:rPr>
+      </w:pPr>
+      <w:r>
+        <w:rPr>
+          <w:b/>
+          <w:color w:val="0070C0"/>
           <w:highlight w:val="green"/>
           <w:u w:val="single"/>
         </w:rPr>
-        <w:t>Lemonade Pitcher –</w:t>
-      </w:r>
-      <w:r>
-        <w:rPr>
-          <w:b/>
+        <w:t xml:space="preserve">Lemonade </w:t>
+      </w:r>
+      <w:r>
+        <w:rPr>
+          <w:b/>
+          <w:color w:val="0070C0"/>
+          <w:highlight w:val="green"/>
+          <w:u w:val="single"/>
+        </w:rPr>
+        <w:t>Cups</w:t>
+      </w:r>
+      <w:r>
+        <w:rPr>
+          <w:b/>
+          <w:color w:val="0070C0"/>
+          <w:highlight w:val="green"/>
+          <w:u w:val="single"/>
+        </w:rPr>
+        <w:t xml:space="preserve"> –</w:t>
+      </w:r>
+      <w:r>
+        <w:rPr>
+          <w:b/>
+          <w:color w:val="0070C0"/>
           <w:u w:val="single"/>
         </w:rPr>
         <w:t xml:space="preserve"> </w:t>
@@ -2742,27 +2803,48 @@
       <w:r>
         <w:rPr>
           <w:b/>
+          <w:u w:val="single"/>
+        </w:rPr>
+        <w:t>Function:</w:t>
+      </w:r>
+      <w:r>
+        <w:rPr>
+          <w:b/>
+        </w:rPr>
+        <w:t xml:space="preserve"> </w:t>
+      </w:r>
+      <w:r>
+        <w:t xml:space="preserve">Create </w:t>
+      </w:r>
+      <w:r>
+        <w:rPr>
+          <w:b/>
+          <w:color w:val="003366"/>
+        </w:rPr>
+        <w:t>List of Cups</w:t>
+      </w:r>
+    </w:p>
+    <w:p>
+      <w:pPr>
+        <w:pStyle w:val="ListParagraph"/>
+        <w:numPr>
+          <w:ilvl w:val="1"/>
+          <w:numId w:val="14"/>
+        </w:numPr>
+        <w:rPr>
+          <w:b/>
+          <w:u w:val="single"/>
+        </w:rPr>
+      </w:pPr>
+      <w:r>
+        <w:rPr>
+          <w:b/>
+          <w:u w:val="single"/>
         </w:rPr>
         <w:t xml:space="preserve">Function: </w:t>
       </w:r>
       <w:r>
-        <w:t xml:space="preserve">Create </w:t>
-      </w:r>
-      <w:r>
-        <w:rPr>
-          <w:b/>
-          <w:color w:val="003366"/>
-        </w:rPr>
-        <w:t xml:space="preserve">List of Cups </w:t>
-      </w:r>
-      <w:r>
-        <w:rPr>
-          <w:b/>
-        </w:rPr>
-        <w:t>which have 10 per</w:t>
-      </w:r>
-      <w:r>
-        <w:t xml:space="preserve"> Lemonade Pitcher</w:t>
+        <w:t>Choose number of cups to make</w:t>
       </w:r>
     </w:p>
     <w:p>
@@ -2779,8 +2861,15 @@
       <w:r>
         <w:rPr>
           <w:b/>
-        </w:rPr>
-        <w:t xml:space="preserve">Function: </w:t>
+          <w:u w:val="single"/>
+        </w:rPr>
+        <w:t>Function:</w:t>
+      </w:r>
+      <w:r>
+        <w:rPr>
+          <w:b/>
+        </w:rPr>
+        <w:t xml:space="preserve"> </w:t>
       </w:r>
       <w:r>
         <w:t>Select Item for Recipe</w:t>
@@ -3182,28 +3271,32 @@
       <w:pPr>
         <w:rPr>
           <w:b/>
-          <w:u w:val="single"/>
-        </w:rPr>
-      </w:pPr>
-      <w:r>
-        <w:rPr>
-          <w:b/>
+          <w:color w:val="FF66FF"/>
+          <w:u w:val="single"/>
+        </w:rPr>
+      </w:pPr>
+      <w:r>
+        <w:rPr>
+          <w:b/>
+          <w:color w:val="FF66FF"/>
           <w:highlight w:val="green"/>
           <w:u w:val="single"/>
         </w:rPr>
-        <w:t>Recipe</w:t>
-      </w:r>
-      <w:r>
-        <w:rPr>
-          <w:b/>
+        <w:t xml:space="preserve">Lemonade </w:t>
+      </w:r>
+      <w:r>
+        <w:rPr>
+          <w:b/>
+          <w:color w:val="FF66FF"/>
           <w:highlight w:val="green"/>
           <w:u w:val="single"/>
         </w:rPr>
-        <w:t xml:space="preserve"> –</w:t>
-      </w:r>
-      <w:r>
-        <w:rPr>
-          <w:b/>
+        <w:t>Sales–</w:t>
+      </w:r>
+      <w:r>
+        <w:rPr>
+          <w:b/>
+          <w:color w:val="FF66FF"/>
           <w:u w:val="single"/>
         </w:rPr>
         <w:t xml:space="preserve"> </w:t>
@@ -3238,6 +3331,188 @@
       </w:r>
       <w:r>
         <w:t xml:space="preserve"> Selection of “Item” for Purchase</w:t>
+      </w:r>
+      <w:r>
+        <w:t xml:space="preserve"> – using same function as store</w:t>
+      </w:r>
+    </w:p>
+    <w:p>
+      <w:pPr>
+        <w:pStyle w:val="ListParagraph"/>
+        <w:numPr>
+          <w:ilvl w:val="1"/>
+          <w:numId w:val="14"/>
+        </w:numPr>
+        <w:rPr>
+          <w:b/>
+          <w:u w:val="single"/>
+        </w:rPr>
+      </w:pPr>
+      <w:r>
+        <w:rPr>
+          <w:b/>
+          <w:u w:val="single"/>
+        </w:rPr>
+        <w:t>Function:</w:t>
+      </w:r>
+      <w:r>
+        <w:t xml:space="preserve"> Calculate Sales (Daily)</w:t>
+      </w:r>
+    </w:p>
+    <w:p>
+      <w:pPr>
+        <w:pStyle w:val="ListParagraph"/>
+        <w:numPr>
+          <w:ilvl w:val="1"/>
+          <w:numId w:val="14"/>
+        </w:numPr>
+        <w:rPr>
+          <w:b/>
+          <w:u w:val="single"/>
+        </w:rPr>
+      </w:pPr>
+      <w:r>
+        <w:rPr>
+          <w:b/>
+          <w:u w:val="single"/>
+        </w:rPr>
+        <w:t>Function:</w:t>
+      </w:r>
+      <w:r>
+        <w:t xml:space="preserve"> Calculate </w:t>
+      </w:r>
+      <w:r>
+        <w:rPr>
+          <w:color w:val="FF66FF"/>
+        </w:rPr>
+        <w:t>“Sales List”</w:t>
+      </w:r>
+      <w:r>
+        <w:t xml:space="preserve"> (Daily)</w:t>
+      </w:r>
+    </w:p>
+    <w:p>
+      <w:pPr>
+        <w:pStyle w:val="ListParagraph"/>
+        <w:numPr>
+          <w:ilvl w:val="1"/>
+          <w:numId w:val="14"/>
+        </w:numPr>
+        <w:rPr>
+          <w:b/>
+          <w:u w:val="single"/>
+        </w:rPr>
+      </w:pPr>
+      <w:r>
+        <w:rPr>
+          <w:b/>
+          <w:u w:val="single"/>
+        </w:rPr>
+        <w:t xml:space="preserve">Function: </w:t>
+      </w:r>
+      <w:r>
+        <w:t xml:space="preserve">Display </w:t>
+      </w:r>
+      <w:r>
+        <w:rPr>
+          <w:color w:val="FF66FF"/>
+        </w:rPr>
+        <w:t>“Sales List”</w:t>
+      </w:r>
+      <w:r>
+        <w:t xml:space="preserve"> </w:t>
+      </w:r>
+      <w:r>
+        <w:t>(Daily)</w:t>
+      </w:r>
+    </w:p>
+    <w:p>
+      <w:pPr>
+        <w:pStyle w:val="ListParagraph"/>
+        <w:numPr>
+          <w:ilvl w:val="1"/>
+          <w:numId w:val="14"/>
+        </w:numPr>
+        <w:rPr>
+          <w:b/>
+          <w:u w:val="single"/>
+        </w:rPr>
+      </w:pPr>
+      <w:r>
+        <w:rPr>
+          <w:b/>
+          <w:u w:val="single"/>
+        </w:rPr>
+        <w:t xml:space="preserve">Function: </w:t>
+      </w:r>
+      <w:r>
+        <w:t xml:space="preserve">Display </w:t>
+      </w:r>
+      <w:r>
+        <w:rPr>
+          <w:color w:val="FF66FF"/>
+        </w:rPr>
+        <w:t>“Sales List”</w:t>
+      </w:r>
+      <w:r>
+        <w:t xml:space="preserve"> (Lifetime)</w:t>
+      </w:r>
+    </w:p>
+    <w:p>
+      <w:pPr>
+        <w:rPr>
+          <w:b/>
+          <w:u w:val="single"/>
+        </w:rPr>
+      </w:pPr>
+      <w:r>
+        <w:rPr>
+          <w:b/>
+          <w:highlight w:val="cyan"/>
+          <w:u w:val="single"/>
+        </w:rPr>
+        <w:t>Store –</w:t>
+      </w:r>
+      <w:r>
+        <w:rPr>
+          <w:b/>
+          <w:u w:val="single"/>
+        </w:rPr>
+        <w:t xml:space="preserve"> </w:t>
+      </w:r>
+    </w:p>
+    <w:p>
+      <w:pPr>
+        <w:pStyle w:val="ListParagraph"/>
+        <w:numPr>
+          <w:ilvl w:val="0"/>
+          <w:numId w:val="14"/>
+        </w:numPr>
+      </w:pPr>
+      <w:r>
+        <w:t xml:space="preserve">Class Responsibilities </w:t>
+      </w:r>
+    </w:p>
+    <w:p>
+      <w:pPr>
+        <w:pStyle w:val="ListParagraph"/>
+        <w:numPr>
+          <w:ilvl w:val="1"/>
+          <w:numId w:val="14"/>
+        </w:numPr>
+      </w:pPr>
+      <w:r>
+        <w:rPr>
+          <w:b/>
+          <w:u w:val="single"/>
+        </w:rPr>
+        <w:t>Function:</w:t>
+      </w:r>
+      <w:r>
+        <w:t xml:space="preserve"> </w:t>
+      </w:r>
+      <w:r>
+        <w:t>Selection of “Item” for Purchase</w:t>
       </w:r>
     </w:p>
     <w:p>
@@ -3249,276 +3524,7 @@
         </w:numPr>
       </w:pPr>
       <w:r>
-        <w:t>Above “Item” would be for the following. Should be able to use one function to select each item because it shouldn’t matte</w:t>
-      </w:r>
-      <w:bookmarkStart w:id="0" w:name="_GoBack"/>
-      <w:bookmarkEnd w:id="0"/>
-      <w:r>
-        <w:t xml:space="preserve">r what the function is purchasing. </w:t>
-      </w:r>
-    </w:p>
-    <w:p>
-      <w:pPr>
-        <w:pStyle w:val="ListParagraph"/>
-        <w:numPr>
-          <w:ilvl w:val="1"/>
-          <w:numId w:val="14"/>
-        </w:numPr>
-      </w:pPr>
-      <w:r>
-        <w:rPr>
-          <w:b/>
-          <w:u w:val="single"/>
-        </w:rPr>
-        <w:t>Function:</w:t>
-      </w:r>
-      <w:r>
-        <w:t xml:space="preserve"> Selection of “Item” for Purchase</w:t>
-      </w:r>
-    </w:p>
-    <w:p>
-      <w:pPr>
-        <w:rPr>
-          <w:b/>
-          <w:color w:val="FF66FF"/>
-          <w:u w:val="single"/>
-        </w:rPr>
-      </w:pPr>
-      <w:r>
-        <w:rPr>
-          <w:b/>
-          <w:color w:val="FF66FF"/>
-          <w:highlight w:val="green"/>
-          <w:u w:val="single"/>
-        </w:rPr>
-        <w:t xml:space="preserve">Lemonade </w:t>
-      </w:r>
-      <w:r>
-        <w:rPr>
-          <w:b/>
-          <w:color w:val="FF66FF"/>
-          <w:highlight w:val="green"/>
-          <w:u w:val="single"/>
-        </w:rPr>
-        <w:t>Sales–</w:t>
-      </w:r>
-      <w:r>
-        <w:rPr>
-          <w:b/>
-          <w:color w:val="FF66FF"/>
-          <w:u w:val="single"/>
-        </w:rPr>
-        <w:t xml:space="preserve"> </w:t>
-      </w:r>
-    </w:p>
-    <w:p>
-      <w:pPr>
-        <w:pStyle w:val="ListParagraph"/>
-        <w:numPr>
-          <w:ilvl w:val="0"/>
-          <w:numId w:val="14"/>
-        </w:numPr>
-      </w:pPr>
-      <w:r>
-        <w:t xml:space="preserve">Class Responsibilities </w:t>
-      </w:r>
-    </w:p>
-    <w:p>
-      <w:pPr>
-        <w:pStyle w:val="ListParagraph"/>
-        <w:numPr>
-          <w:ilvl w:val="1"/>
-          <w:numId w:val="14"/>
-        </w:numPr>
-      </w:pPr>
-      <w:r>
-        <w:rPr>
-          <w:b/>
-          <w:u w:val="single"/>
-        </w:rPr>
-        <w:t>Function:</w:t>
-      </w:r>
-      <w:r>
-        <w:t xml:space="preserve"> Selection of “Item” for Purchase</w:t>
-      </w:r>
-    </w:p>
-    <w:p>
-      <w:pPr>
-        <w:pStyle w:val="ListParagraph"/>
-        <w:numPr>
-          <w:ilvl w:val="1"/>
-          <w:numId w:val="14"/>
-        </w:numPr>
-        <w:rPr>
-          <w:b/>
-          <w:u w:val="single"/>
-        </w:rPr>
-      </w:pPr>
-      <w:r>
-        <w:rPr>
-          <w:b/>
-          <w:u w:val="single"/>
-        </w:rPr>
-        <w:t>Function:</w:t>
-      </w:r>
-      <w:r>
-        <w:t xml:space="preserve"> Calculate Sales (Daily)</w:t>
-      </w:r>
-    </w:p>
-    <w:p>
-      <w:pPr>
-        <w:pStyle w:val="ListParagraph"/>
-        <w:numPr>
-          <w:ilvl w:val="1"/>
-          <w:numId w:val="14"/>
-        </w:numPr>
-        <w:rPr>
-          <w:b/>
-          <w:u w:val="single"/>
-        </w:rPr>
-      </w:pPr>
-      <w:r>
-        <w:rPr>
-          <w:b/>
-          <w:u w:val="single"/>
-        </w:rPr>
-        <w:t>Function:</w:t>
-      </w:r>
-      <w:r>
-        <w:t xml:space="preserve"> Calculate </w:t>
-      </w:r>
-      <w:r>
-        <w:rPr>
-          <w:color w:val="FF66FF"/>
-        </w:rPr>
-        <w:t>“Sales List”</w:t>
-      </w:r>
-      <w:r>
-        <w:t xml:space="preserve"> (Daily)</w:t>
-      </w:r>
-    </w:p>
-    <w:p>
-      <w:pPr>
-        <w:pStyle w:val="ListParagraph"/>
-        <w:numPr>
-          <w:ilvl w:val="1"/>
-          <w:numId w:val="14"/>
-        </w:numPr>
-        <w:rPr>
-          <w:b/>
-          <w:u w:val="single"/>
-        </w:rPr>
-      </w:pPr>
-      <w:r>
-        <w:rPr>
-          <w:b/>
-          <w:u w:val="single"/>
-        </w:rPr>
-        <w:t xml:space="preserve">Function: </w:t>
-      </w:r>
-      <w:r>
-        <w:t xml:space="preserve">Display </w:t>
-      </w:r>
-      <w:r>
-        <w:rPr>
-          <w:color w:val="FF66FF"/>
-        </w:rPr>
-        <w:t>“Sales List”</w:t>
-      </w:r>
-      <w:r>
-        <w:t xml:space="preserve"> </w:t>
-      </w:r>
-      <w:r>
-        <w:t>(Daily)</w:t>
-      </w:r>
-    </w:p>
-    <w:p>
-      <w:pPr>
-        <w:pStyle w:val="ListParagraph"/>
-        <w:numPr>
-          <w:ilvl w:val="1"/>
-          <w:numId w:val="14"/>
-        </w:numPr>
-        <w:rPr>
-          <w:b/>
-          <w:u w:val="single"/>
-        </w:rPr>
-      </w:pPr>
-      <w:r>
-        <w:rPr>
-          <w:b/>
-          <w:u w:val="single"/>
-        </w:rPr>
-        <w:t xml:space="preserve">Function: </w:t>
-      </w:r>
-      <w:r>
-        <w:t xml:space="preserve">Display </w:t>
-      </w:r>
-      <w:r>
-        <w:rPr>
-          <w:color w:val="FF66FF"/>
-        </w:rPr>
-        <w:t>“Sales List”</w:t>
-      </w:r>
-      <w:r>
-        <w:t xml:space="preserve"> (Lifetime)</w:t>
-      </w:r>
-    </w:p>
-    <w:p>
-      <w:pPr>
-        <w:rPr>
-          <w:b/>
-          <w:u w:val="single"/>
-        </w:rPr>
-      </w:pPr>
-      <w:r>
-        <w:rPr>
-          <w:b/>
-          <w:highlight w:val="cyan"/>
-          <w:u w:val="single"/>
-        </w:rPr>
-        <w:t>Store –</w:t>
-      </w:r>
-      <w:r>
-        <w:rPr>
-          <w:b/>
-          <w:u w:val="single"/>
-        </w:rPr>
-        <w:t xml:space="preserve"> </w:t>
-      </w:r>
-    </w:p>
-    <w:p>
-      <w:pPr>
-        <w:pStyle w:val="ListParagraph"/>
-        <w:numPr>
-          <w:ilvl w:val="0"/>
-          <w:numId w:val="14"/>
-        </w:numPr>
-      </w:pPr>
-      <w:r>
-        <w:t xml:space="preserve">Class Responsibilities </w:t>
-      </w:r>
-    </w:p>
-    <w:p>
-      <w:pPr>
-        <w:pStyle w:val="ListParagraph"/>
-        <w:numPr>
-          <w:ilvl w:val="1"/>
-          <w:numId w:val="14"/>
-        </w:numPr>
-      </w:pPr>
-      <w:r>
-        <w:rPr>
-          <w:b/>
-          <w:u w:val="single"/>
-        </w:rPr>
-        <w:t>Function:</w:t>
-      </w:r>
-      <w:r>
-        <w:t xml:space="preserve"> </w:t>
-      </w:r>
-      <w:r>
-        <w:t>Selection of “Item” for Purchase</w:t>
+        <w:t xml:space="preserve">Above “Item” would be for the following. Should be able to use one function to select each item because it shouldn’t matter what the function is purchasing. </w:t>
       </w:r>
     </w:p>
     <w:p>
@@ -3530,7 +3536,14 @@
         </w:numPr>
       </w:pPr>
       <w:r>
-        <w:t xml:space="preserve">Above “Item” would be for the following. Should be able to use one function to select each item because it shouldn’t matter what the function is purchasing. </w:t>
+        <w:rPr>
+          <w:b/>
+          <w:u w:val="single"/>
+        </w:rPr>
+        <w:t>Function:</w:t>
+      </w:r>
+      <w:r>
+        <w:t xml:space="preserve"> Selection of Lemons for Purchase</w:t>
       </w:r>
     </w:p>
     <w:p>
@@ -3549,7 +3562,13 @@
         <w:t>Function:</w:t>
       </w:r>
       <w:r>
-        <w:t xml:space="preserve"> Selection of Lemons for Purchase</w:t>
+        <w:t xml:space="preserve"> Selection of </w:t>
+      </w:r>
+      <w:r>
+        <w:t>Cups</w:t>
+      </w:r>
+      <w:r>
+        <w:t xml:space="preserve"> for Purchase</w:t>
       </w:r>
     </w:p>
     <w:p>
@@ -3571,7 +3590,7 @@
         <w:t xml:space="preserve"> Selection of </w:t>
       </w:r>
       <w:r>
-        <w:t>Cups</w:t>
+        <w:t>Ice</w:t>
       </w:r>
       <w:r>
         <w:t xml:space="preserve"> for Purchase</w:t>
@@ -3593,13 +3612,25 @@
         <w:t>Function:</w:t>
       </w:r>
       <w:r>
-        <w:t xml:space="preserve"> Selection of </w:t>
-      </w:r>
-      <w:r>
-        <w:t>Ice</w:t>
-      </w:r>
-      <w:r>
-        <w:t xml:space="preserve"> for Purchase</w:t>
+        <w:t xml:space="preserve"> Selection of Sugar</w:t>
+      </w:r>
+    </w:p>
+    <w:p>
+      <w:pPr>
+        <w:pStyle w:val="ListParagraph"/>
+        <w:numPr>
+          <w:ilvl w:val="1"/>
+          <w:numId w:val="14"/>
+        </w:numPr>
+      </w:pPr>
+      <w:r>
+        <w:rPr>
+          <w:b/>
+        </w:rPr>
+        <w:t>Function:</w:t>
+      </w:r>
+      <w:r>
+        <w:t xml:space="preserve"> Confirm Purchase</w:t>
       </w:r>
     </w:p>
     <w:p>
@@ -3611,43 +3642,6 @@
         </w:numPr>
       </w:pPr>
       <w:r>
-        <w:rPr>
-          <w:b/>
-          <w:u w:val="single"/>
-        </w:rPr>
-        <w:t>Function:</w:t>
-      </w:r>
-      <w:r>
-        <w:t xml:space="preserve"> Selection of Sugar</w:t>
-      </w:r>
-    </w:p>
-    <w:p>
-      <w:pPr>
-        <w:pStyle w:val="ListParagraph"/>
-        <w:numPr>
-          <w:ilvl w:val="1"/>
-          <w:numId w:val="14"/>
-        </w:numPr>
-      </w:pPr>
-      <w:r>
-        <w:rPr>
-          <w:b/>
-        </w:rPr>
-        <w:t>Function:</w:t>
-      </w:r>
-      <w:r>
-        <w:t xml:space="preserve"> Confirm Purchase</w:t>
-      </w:r>
-    </w:p>
-    <w:p>
-      <w:pPr>
-        <w:pStyle w:val="ListParagraph"/>
-        <w:numPr>
-          <w:ilvl w:val="2"/>
-          <w:numId w:val="14"/>
-        </w:numPr>
-      </w:pPr>
-      <w:r>
         <w:t>Should be able to use one functi</w:t>
       </w:r>
       <w:r>
@@ -3656,60 +3650,6 @@
       <w:r>
         <w:t xml:space="preserve"> because it shouldn’t matter what the function is purchasing.</w:t>
       </w:r>
-    </w:p>
-    <w:p>
-      <w:pPr>
-        <w:rPr>
-          <w:b/>
-          <w:highlight w:val="yellow"/>
-          <w:u w:val="single"/>
-        </w:rPr>
-      </w:pPr>
-    </w:p>
-    <w:p>
-      <w:pPr>
-        <w:rPr>
-          <w:b/>
-          <w:highlight w:val="yellow"/>
-          <w:u w:val="single"/>
-        </w:rPr>
-      </w:pPr>
-    </w:p>
-    <w:p>
-      <w:pPr>
-        <w:rPr>
-          <w:b/>
-          <w:highlight w:val="yellow"/>
-          <w:u w:val="single"/>
-        </w:rPr>
-      </w:pPr>
-    </w:p>
-    <w:p>
-      <w:pPr>
-        <w:rPr>
-          <w:b/>
-          <w:highlight w:val="yellow"/>
-          <w:u w:val="single"/>
-        </w:rPr>
-      </w:pPr>
-    </w:p>
-    <w:p>
-      <w:pPr>
-        <w:rPr>
-          <w:b/>
-          <w:highlight w:val="yellow"/>
-          <w:u w:val="single"/>
-        </w:rPr>
-      </w:pPr>
-    </w:p>
-    <w:p>
-      <w:pPr>
-        <w:rPr>
-          <w:b/>
-          <w:highlight w:val="yellow"/>
-          <w:u w:val="single"/>
-        </w:rPr>
-      </w:pPr>
     </w:p>
     <w:p>
       <w:pPr>
@@ -3925,6 +3865,7 @@
           <w:u w:val="single"/>
           <w:shd w:val="clear" w:color="auto" w:fill="00FF00"/>
         </w:rPr>
+        <w:lastRenderedPageBreak/>
         <w:t>Weather</w:t>
       </w:r>
       <w:r>
@@ -4053,11 +3994,15 @@
         <w:t xml:space="preserve"> </w:t>
       </w:r>
       <w:r>
-        <w:t xml:space="preserve">Create </w:t>
-      </w:r>
-      <w:r>
-        <w:rPr>
-          <w:b/>
+        <w:t>Add to</w:t>
+      </w:r>
+      <w:r>
+        <w:t xml:space="preserve"> </w:t>
+      </w:r>
+      <w:r>
+        <w:rPr>
+          <w:b/>
+          <w:strike/>
           <w:color w:val="ED7D31" w:themeColor="accent2"/>
         </w:rPr>
         <w:t>List</w:t>
@@ -4123,7 +4068,10 @@
         <w:t>Function:</w:t>
       </w:r>
       <w:r>
-        <w:t xml:space="preserve"> Create </w:t>
+        <w:t xml:space="preserve"> </w:t>
+      </w:r>
+      <w:r>
+        <w:t xml:space="preserve">Add to </w:t>
       </w:r>
       <w:r>
         <w:rPr>
@@ -4208,7 +4156,10 @@
         <w:t>Function:</w:t>
       </w:r>
       <w:r>
-        <w:t xml:space="preserve"> Create </w:t>
+        <w:t xml:space="preserve"> </w:t>
+      </w:r>
+      <w:r>
+        <w:t xml:space="preserve">Add to </w:t>
       </w:r>
       <w:r>
         <w:rPr>
@@ -4290,7 +4241,10 @@
         <w:t>Function:</w:t>
       </w:r>
       <w:r>
-        <w:t xml:space="preserve"> Create </w:t>
+        <w:t xml:space="preserve"> </w:t>
+      </w:r>
+      <w:r>
+        <w:t xml:space="preserve">Add to </w:t>
       </w:r>
       <w:r>
         <w:rPr>
@@ -4412,6 +4366,24 @@
           <w:highlight w:val="cyan"/>
         </w:rPr>
         <w:t xml:space="preserve"> Class Not Accurately Determined Per Recommendations</w:t>
+      </w:r>
+    </w:p>
+    <w:p>
+      <w:pPr>
+        <w:pStyle w:val="EndnoteText"/>
+      </w:pPr>
+    </w:p>
+    <w:p>
+      <w:pPr>
+        <w:pStyle w:val="EndnoteText"/>
+      </w:pPr>
+    </w:p>
+    <w:p>
+      <w:pPr>
+        <w:pStyle w:val="EndnoteText"/>
+      </w:pPr>
+      <w:r>
+        <w:t xml:space="preserve"> </w:t>
       </w:r>
     </w:p>
   </w:endnote>
@@ -6822,7 +6794,7 @@
 </file>
 
 <file path=customXml/itemProps1.xml><?xml version="1.0" encoding="utf-8"?>
-<ds:datastoreItem xmlns:ds="http://schemas.openxmlformats.org/officeDocument/2006/customXml" ds:itemID="{DDF9FD95-0BA4-4C7A-9C35-3743F7F940EC}">
+<ds:datastoreItem xmlns:ds="http://schemas.openxmlformats.org/officeDocument/2006/customXml" ds:itemID="{EF63870D-D5F0-40AA-912A-0EEC47C1EE05}">
   <ds:schemaRefs>
     <ds:schemaRef ds:uri="http://schemas.openxmlformats.org/officeDocument/2006/bibliography"/>
   </ds:schemaRefs>

</xml_diff>

<commit_message>
class and variables update 12.2.16 8:17pm)
</commit_message>
<xml_diff>
--- a/Lemonade Deliverables-Timetable.docx
+++ b/Lemonade Deliverables-Timetable.docx
@@ -1174,15 +1174,7 @@
           <w:i/>
           <w:u w:val="single"/>
         </w:rPr>
-        <w:t xml:space="preserve"> - </w:t>
-      </w:r>
-      <w:r>
-        <w:rPr>
-          <w:b/>
-          <w:i/>
-          <w:u w:val="single"/>
-        </w:rPr>
-        <w:t>NEEDED FOR ALGORITHM TO DETERMINE PROBABLY OF PURCHASE</w:t>
+        <w:t xml:space="preserve"> - NEEDED FOR ALGORITHM TO DETERMINE PROBABLY OF PURCHASE</w:t>
       </w:r>
     </w:p>
     <w:p>
@@ -2239,24 +2231,40 @@
           <w:ilvl w:val="1"/>
           <w:numId w:val="14"/>
         </w:numPr>
-      </w:pPr>
-      <w:r>
-        <w:rPr>
-          <w:b/>
+        <w:rPr>
+          <w:strike/>
+        </w:rPr>
+      </w:pPr>
+      <w:r>
+        <w:rPr>
+          <w:b/>
+          <w:strike/>
           <w:u w:val="single"/>
         </w:rPr>
         <w:t>Function:</w:t>
       </w:r>
       <w:r>
+        <w:rPr>
+          <w:strike/>
+        </w:rPr>
         <w:t xml:space="preserve"> </w:t>
       </w:r>
       <w:r>
+        <w:rPr>
+          <w:strike/>
+        </w:rPr>
         <w:t xml:space="preserve">Generated </w:t>
       </w:r>
       <w:r>
+        <w:rPr>
+          <w:strike/>
+        </w:rPr>
         <w:t>Customer</w:t>
       </w:r>
       <w:r>
+        <w:rPr>
+          <w:strike/>
+        </w:rPr>
         <w:t xml:space="preserve"> based on weather </w:t>
       </w:r>
       <w:r>
@@ -2274,15 +2282,22 @@
           <w:ilvl w:val="1"/>
           <w:numId w:val="14"/>
         </w:numPr>
-      </w:pPr>
-      <w:r>
-        <w:rPr>
-          <w:b/>
+        <w:rPr>
+          <w:strike/>
+        </w:rPr>
+      </w:pPr>
+      <w:r>
+        <w:rPr>
+          <w:b/>
+          <w:strike/>
           <w:u w:val="single"/>
         </w:rPr>
         <w:t>Function:</w:t>
       </w:r>
       <w:r>
+        <w:rPr>
+          <w:strike/>
+        </w:rPr>
         <w:t xml:space="preserve"> Generated </w:t>
       </w:r>
       <w:proofErr w:type="spellStart"/>
@@ -2290,6 +2305,7 @@
         <w:rPr>
           <w:b/>
           <w:i/>
+          <w:strike/>
           <w:color w:val="806000" w:themeColor="accent4" w:themeShade="80"/>
         </w:rPr>
         <w:t>playerDisposition</w:t>
@@ -2297,11 +2313,15 @@
       <w:proofErr w:type="spellEnd"/>
       <w:r>
         <w:rPr>
+          <w:strike/>
           <w:color w:val="806000" w:themeColor="accent4" w:themeShade="80"/>
         </w:rPr>
         <w:t xml:space="preserve"> </w:t>
       </w:r>
       <w:r>
+        <w:rPr>
+          <w:strike/>
+        </w:rPr>
         <w:t>for purchase</w:t>
       </w:r>
     </w:p>
@@ -2309,12 +2329,14 @@
       <w:pPr>
         <w:rPr>
           <w:b/>
-          <w:u w:val="single"/>
-        </w:rPr>
-      </w:pPr>
-      <w:r>
-        <w:rPr>
-          <w:b/>
+          <w:color w:val="8496B0" w:themeColor="text2" w:themeTint="99"/>
+          <w:u w:val="single"/>
+        </w:rPr>
+      </w:pPr>
+      <w:r>
+        <w:rPr>
+          <w:b/>
+          <w:color w:val="8496B0" w:themeColor="text2" w:themeTint="99"/>
           <w:highlight w:val="cyan"/>
           <w:u w:val="single"/>
         </w:rPr>
@@ -2324,6 +2346,7 @@
         <w:rPr>
           <w:rStyle w:val="EndnoteReference"/>
           <w:b/>
+          <w:color w:val="8496B0" w:themeColor="text2" w:themeTint="99"/>
           <w:highlight w:val="cyan"/>
           <w:u w:val="single"/>
         </w:rPr>
@@ -2351,11 +2374,13 @@
         </w:numPr>
         <w:rPr>
           <w:b/>
-        </w:rPr>
-      </w:pPr>
-      <w:r>
-        <w:rPr>
-          <w:b/>
+          <w:strike/>
+        </w:rPr>
+      </w:pPr>
+      <w:r>
+        <w:rPr>
+          <w:b/>
+          <w:strike/>
           <w:u w:val="single"/>
         </w:rPr>
         <w:t>Function:</w:t>
@@ -2363,11 +2388,44 @@
       <w:r>
         <w:rPr>
           <w:b/>
+          <w:strike/>
         </w:rPr>
         <w:t xml:space="preserve"> </w:t>
       </w:r>
       <w:r>
-        <w:t xml:space="preserve">Provides player with a choice for days played. </w:t>
+        <w:rPr>
+          <w:strike/>
+        </w:rPr>
+        <w:t xml:space="preserve">Provides player with a choice for </w:t>
+      </w:r>
+      <w:r>
+        <w:rPr>
+          <w:strike/>
+          <w:color w:val="00B0F0"/>
+          <w:u w:val="single"/>
+        </w:rPr>
+        <w:t xml:space="preserve">game </w:t>
+      </w:r>
+      <w:r>
+        <w:rPr>
+          <w:strike/>
+          <w:color w:val="00B0F0"/>
+          <w:u w:val="single"/>
+        </w:rPr>
+        <w:t>days</w:t>
+      </w:r>
+      <w:r>
+        <w:rPr>
+          <w:strike/>
+          <w:color w:val="00B0F0"/>
+        </w:rPr>
+        <w:t xml:space="preserve"> </w:t>
+      </w:r>
+      <w:r>
+        <w:rPr>
+          <w:strike/>
+        </w:rPr>
+        <w:t xml:space="preserve">played. </w:t>
       </w:r>
     </w:p>
     <w:p>
@@ -2412,15 +2470,22 @@
           <w:ilvl w:val="1"/>
           <w:numId w:val="14"/>
         </w:numPr>
-      </w:pPr>
-      <w:r>
-        <w:rPr>
-          <w:b/>
+        <w:rPr>
+          <w:strike/>
+        </w:rPr>
+      </w:pPr>
+      <w:r>
+        <w:rPr>
+          <w:b/>
+          <w:strike/>
           <w:u w:val="single"/>
         </w:rPr>
         <w:t>Function:</w:t>
       </w:r>
       <w:r>
+        <w:rPr>
+          <w:strike/>
+        </w:rPr>
         <w:t xml:space="preserve"> Run the Game Loop</w:t>
       </w:r>
     </w:p>
@@ -2468,12 +2533,312 @@
         </w:numPr>
         <w:rPr>
           <w:b/>
-          <w:u w:val="single"/>
-        </w:rPr>
-      </w:pPr>
-      <w:r>
-        <w:rPr>
-          <w:b/>
+          <w:strike/>
+          <w:u w:val="single"/>
+        </w:rPr>
+      </w:pPr>
+      <w:r>
+        <w:rPr>
+          <w:b/>
+          <w:strike/>
+          <w:u w:val="single"/>
+        </w:rPr>
+        <w:t xml:space="preserve">Function: </w:t>
+      </w:r>
+      <w:r>
+        <w:rPr>
+          <w:strike/>
+        </w:rPr>
+        <w:t>Calculation of Inventory (Daily)</w:t>
+      </w:r>
+    </w:p>
+    <w:p>
+      <w:pPr>
+        <w:pStyle w:val="ListParagraph"/>
+        <w:numPr>
+          <w:ilvl w:val="2"/>
+          <w:numId w:val="14"/>
+        </w:numPr>
+        <w:rPr>
+          <w:b/>
+          <w:strike/>
+          <w:u w:val="single"/>
+        </w:rPr>
+      </w:pPr>
+      <w:r>
+        <w:rPr>
+          <w:strike/>
+        </w:rPr>
+        <w:t xml:space="preserve">Uses the </w:t>
+      </w:r>
+      <w:r>
+        <w:rPr>
+          <w:b/>
+          <w:strike/>
+          <w:color w:val="ED7D31" w:themeColor="accent2"/>
+        </w:rPr>
+        <w:t>List of Lemons</w:t>
+      </w:r>
+    </w:p>
+    <w:p>
+      <w:pPr>
+        <w:pStyle w:val="ListParagraph"/>
+        <w:numPr>
+          <w:ilvl w:val="2"/>
+          <w:numId w:val="14"/>
+        </w:numPr>
+        <w:rPr>
+          <w:b/>
+          <w:strike/>
+          <w:u w:val="single"/>
+        </w:rPr>
+      </w:pPr>
+      <w:r>
+        <w:rPr>
+          <w:strike/>
+        </w:rPr>
+        <w:t xml:space="preserve">Uses the </w:t>
+      </w:r>
+      <w:r>
+        <w:rPr>
+          <w:b/>
+          <w:strike/>
+          <w:color w:val="833C0B" w:themeColor="accent2" w:themeShade="80"/>
+        </w:rPr>
+        <w:t>List</w:t>
+      </w:r>
+      <w:r>
+        <w:rPr>
+          <w:strike/>
+          <w:color w:val="833C0B" w:themeColor="accent2" w:themeShade="80"/>
+        </w:rPr>
+        <w:t xml:space="preserve"> of Cups</w:t>
+      </w:r>
+    </w:p>
+    <w:p>
+      <w:pPr>
+        <w:pStyle w:val="ListParagraph"/>
+        <w:numPr>
+          <w:ilvl w:val="2"/>
+          <w:numId w:val="14"/>
+        </w:numPr>
+        <w:rPr>
+          <w:b/>
+          <w:strike/>
+          <w:u w:val="single"/>
+        </w:rPr>
+      </w:pPr>
+      <w:r>
+        <w:rPr>
+          <w:strike/>
+        </w:rPr>
+        <w:t xml:space="preserve">Uses the </w:t>
+      </w:r>
+      <w:r>
+        <w:rPr>
+          <w:b/>
+          <w:strike/>
+          <w:color w:val="578CC7"/>
+        </w:rPr>
+        <w:t>List of Ice</w:t>
+      </w:r>
+    </w:p>
+    <w:p>
+      <w:pPr>
+        <w:pStyle w:val="ListParagraph"/>
+        <w:numPr>
+          <w:ilvl w:val="2"/>
+          <w:numId w:val="14"/>
+        </w:numPr>
+        <w:rPr>
+          <w:b/>
+          <w:strike/>
+          <w:u w:val="single"/>
+        </w:rPr>
+      </w:pPr>
+      <w:r>
+        <w:rPr>
+          <w:strike/>
+        </w:rPr>
+        <w:t xml:space="preserve">Uses the </w:t>
+      </w:r>
+      <w:r>
+        <w:rPr>
+          <w:b/>
+          <w:strike/>
+          <w:color w:val="D43AE4"/>
+        </w:rPr>
+        <w:t>List of S</w:t>
+      </w:r>
+      <w:r>
+        <w:rPr>
+          <w:b/>
+          <w:strike/>
+          <w:color w:val="D43AE4"/>
+        </w:rPr>
+        <w:softHyphen/>
+      </w:r>
+      <w:r>
+        <w:rPr>
+          <w:b/>
+          <w:strike/>
+          <w:color w:val="D43AE4"/>
+        </w:rPr>
+        <w:t>ugar</w:t>
+      </w:r>
+    </w:p>
+    <w:p>
+      <w:pPr>
+        <w:pStyle w:val="ListParagraph"/>
+        <w:numPr>
+          <w:ilvl w:val="1"/>
+          <w:numId w:val="14"/>
+        </w:numPr>
+        <w:rPr>
+          <w:b/>
+          <w:strike/>
+          <w:u w:val="single"/>
+        </w:rPr>
+      </w:pPr>
+      <w:r>
+        <w:rPr>
+          <w:b/>
+          <w:strike/>
+          <w:u w:val="single"/>
+        </w:rPr>
+        <w:t xml:space="preserve">Function: </w:t>
+      </w:r>
+      <w:r>
+        <w:rPr>
+          <w:strike/>
+        </w:rPr>
+        <w:t>Display Inventory (Daily)</w:t>
+      </w:r>
+    </w:p>
+    <w:p>
+      <w:pPr>
+        <w:rPr>
+          <w:b/>
+          <w:color w:val="0070C0"/>
+          <w:u w:val="single"/>
+        </w:rPr>
+      </w:pPr>
+      <w:proofErr w:type="spellStart"/>
+      <w:r>
+        <w:rPr>
+          <w:b/>
+          <w:color w:val="0070C0"/>
+          <w:highlight w:val="green"/>
+          <w:u w:val="single"/>
+        </w:rPr>
+        <w:t>Cups</w:t>
+      </w:r>
+      <w:r>
+        <w:rPr>
+          <w:b/>
+          <w:color w:val="0070C0"/>
+          <w:highlight w:val="green"/>
+          <w:u w:val="single"/>
+        </w:rPr>
+        <w:t>ofLemonade</w:t>
+      </w:r>
+      <w:proofErr w:type="spellEnd"/>
+      <w:r>
+        <w:rPr>
+          <w:b/>
+          <w:color w:val="0070C0"/>
+          <w:highlight w:val="green"/>
+          <w:u w:val="single"/>
+        </w:rPr>
+        <w:t xml:space="preserve"> –</w:t>
+      </w:r>
+      <w:r>
+        <w:rPr>
+          <w:b/>
+          <w:color w:val="0070C0"/>
+          <w:u w:val="single"/>
+        </w:rPr>
+        <w:t xml:space="preserve"> </w:t>
+      </w:r>
+    </w:p>
+    <w:p>
+      <w:pPr>
+        <w:pStyle w:val="ListParagraph"/>
+        <w:numPr>
+          <w:ilvl w:val="0"/>
+          <w:numId w:val="14"/>
+        </w:numPr>
+      </w:pPr>
+      <w:r>
+        <w:t xml:space="preserve">Class Responsibilities </w:t>
+      </w:r>
+    </w:p>
+    <w:p>
+      <w:pPr>
+        <w:pStyle w:val="ListParagraph"/>
+        <w:numPr>
+          <w:ilvl w:val="1"/>
+          <w:numId w:val="14"/>
+        </w:numPr>
+        <w:rPr>
+          <w:b/>
+        </w:rPr>
+      </w:pPr>
+      <w:r>
+        <w:t xml:space="preserve">Create </w:t>
+      </w:r>
+      <w:r>
+        <w:rPr>
+          <w:b/>
+          <w:color w:val="003366"/>
+        </w:rPr>
+        <w:t>List of Cups</w:t>
+      </w:r>
+    </w:p>
+    <w:p>
+      <w:pPr>
+        <w:pStyle w:val="ListParagraph"/>
+        <w:numPr>
+          <w:ilvl w:val="1"/>
+          <w:numId w:val="14"/>
+        </w:numPr>
+        <w:rPr>
+          <w:b/>
+          <w:strike/>
+          <w:u w:val="single"/>
+        </w:rPr>
+      </w:pPr>
+      <w:r>
+        <w:rPr>
+          <w:b/>
+          <w:strike/>
+          <w:u w:val="single"/>
+        </w:rPr>
+        <w:t xml:space="preserve">Function: </w:t>
+      </w:r>
+      <w:r>
+        <w:rPr>
+          <w:strike/>
+        </w:rPr>
+        <w:t>Choose number of cups to make</w:t>
+      </w:r>
+    </w:p>
+    <w:p>
+      <w:pPr>
+        <w:pStyle w:val="ListParagraph"/>
+        <w:numPr>
+          <w:ilvl w:val="1"/>
+          <w:numId w:val="14"/>
+        </w:numPr>
+        <w:rPr>
+          <w:b/>
+          <w:strike/>
+        </w:rPr>
+      </w:pPr>
+      <w:r>
+        <w:rPr>
+          <w:b/>
+          <w:strike/>
           <w:u w:val="single"/>
         </w:rPr>
         <w:t>Function:</w:t>
@@ -2481,1483 +2846,1165 @@
       <w:r>
         <w:rPr>
           <w:b/>
-          <w:u w:val="single"/>
+          <w:strike/>
         </w:rPr>
         <w:t xml:space="preserve"> </w:t>
       </w:r>
       <w:r>
-        <w:t>Calculation of</w:t>
-      </w:r>
-      <w:r>
-        <w:t xml:space="preserve"> Inventory (Daily)</w:t>
+        <w:rPr>
+          <w:strike/>
+        </w:rPr>
+        <w:t>Select Item for Recipe</w:t>
+      </w:r>
+    </w:p>
+    <w:p>
+      <w:pPr>
+        <w:pStyle w:val="ListParagraph"/>
+        <w:numPr>
+          <w:ilvl w:val="2"/>
+          <w:numId w:val="14"/>
+        </w:numPr>
+        <w:rPr>
+          <w:b/>
+          <w:strike/>
+        </w:rPr>
+      </w:pPr>
+      <w:r>
+        <w:rPr>
+          <w:strike/>
+        </w:rPr>
+        <w:t>Lemons</w:t>
+      </w:r>
+    </w:p>
+    <w:p>
+      <w:pPr>
+        <w:pStyle w:val="ListParagraph"/>
+        <w:numPr>
+          <w:ilvl w:val="2"/>
+          <w:numId w:val="14"/>
+        </w:numPr>
+        <w:rPr>
+          <w:b/>
+          <w:strike/>
+        </w:rPr>
+      </w:pPr>
+      <w:r>
+        <w:rPr>
+          <w:strike/>
+        </w:rPr>
+        <w:t>Cups</w:t>
+      </w:r>
+    </w:p>
+    <w:p>
+      <w:pPr>
+        <w:pStyle w:val="ListParagraph"/>
+        <w:numPr>
+          <w:ilvl w:val="2"/>
+          <w:numId w:val="14"/>
+        </w:numPr>
+        <w:rPr>
+          <w:b/>
+          <w:strike/>
+        </w:rPr>
+      </w:pPr>
+      <w:r>
+        <w:rPr>
+          <w:strike/>
+        </w:rPr>
+        <w:t>Ice</w:t>
+      </w:r>
+    </w:p>
+    <w:p>
+      <w:pPr>
+        <w:pStyle w:val="ListParagraph"/>
+        <w:numPr>
+          <w:ilvl w:val="2"/>
+          <w:numId w:val="14"/>
+        </w:numPr>
+        <w:rPr>
+          <w:b/>
+          <w:strike/>
+        </w:rPr>
+      </w:pPr>
+      <w:r>
+        <w:rPr>
+          <w:strike/>
+        </w:rPr>
+        <w:t xml:space="preserve">Sugar </w:t>
+      </w:r>
+    </w:p>
+    <w:p>
+      <w:pPr>
+        <w:pStyle w:val="ListParagraph"/>
+        <w:numPr>
+          <w:ilvl w:val="1"/>
+          <w:numId w:val="14"/>
+        </w:numPr>
+        <w:rPr>
+          <w:b/>
+          <w:strike/>
+          <w:u w:val="single"/>
+        </w:rPr>
+      </w:pPr>
+      <w:r>
+        <w:rPr>
+          <w:b/>
+          <w:strike/>
+          <w:u w:val="single"/>
+        </w:rPr>
+        <w:t xml:space="preserve">Function: </w:t>
+      </w:r>
+      <w:r>
+        <w:rPr>
+          <w:strike/>
+        </w:rPr>
+        <w:t xml:space="preserve">Calculation of Inventory used for Recipe </w:t>
+      </w:r>
+    </w:p>
+    <w:p>
+      <w:pPr>
+        <w:rPr>
+          <w:b/>
+          <w:u w:val="single"/>
+        </w:rPr>
+      </w:pPr>
+    </w:p>
+    <w:p>
+      <w:pPr>
+        <w:rPr>
+          <w:b/>
+          <w:u w:val="single"/>
+        </w:rPr>
+      </w:pPr>
+    </w:p>
+    <w:p>
+      <w:pPr>
+        <w:rPr>
+          <w:b/>
+          <w:u w:val="single"/>
+        </w:rPr>
+      </w:pPr>
+    </w:p>
+    <w:p>
+      <w:pPr>
+        <w:rPr>
+          <w:b/>
+          <w:u w:val="single"/>
+        </w:rPr>
+      </w:pPr>
+    </w:p>
+    <w:p>
+      <w:pPr>
+        <w:rPr>
+          <w:b/>
+          <w:u w:val="single"/>
+        </w:rPr>
+      </w:pPr>
+    </w:p>
+    <w:p>
+      <w:pPr>
+        <w:rPr>
+          <w:b/>
+          <w:u w:val="single"/>
+        </w:rPr>
+      </w:pPr>
+    </w:p>
+    <w:p>
+      <w:pPr>
+        <w:rPr>
+          <w:b/>
+          <w:strike/>
+          <w:color w:val="00B050"/>
+          <w:u w:val="single"/>
+        </w:rPr>
+      </w:pPr>
+      <w:r>
+        <w:rPr>
+          <w:b/>
+          <w:color w:val="00B050"/>
+          <w:highlight w:val="yellow"/>
+          <w:u w:val="single"/>
+        </w:rPr>
+        <w:lastRenderedPageBreak/>
+        <w:t>Player –</w:t>
+      </w:r>
+      <w:r>
+        <w:rPr>
+          <w:b/>
+          <w:color w:val="00B050"/>
+          <w:u w:val="single"/>
+        </w:rPr>
+        <w:t xml:space="preserve"> </w:t>
+      </w:r>
+      <w:r>
+        <w:rPr>
+          <w:b/>
+          <w:color w:val="00B050"/>
+          <w:u w:val="single"/>
+        </w:rPr>
+        <w:t>(Parent Abstract Class)</w:t>
+      </w:r>
+    </w:p>
+    <w:p>
+      <w:pPr>
+        <w:pStyle w:val="ListParagraph"/>
+        <w:numPr>
+          <w:ilvl w:val="0"/>
+          <w:numId w:val="14"/>
+        </w:numPr>
+      </w:pPr>
+      <w:r>
+        <w:t xml:space="preserve">Class Responsibilities </w:t>
+      </w:r>
+    </w:p>
+    <w:p>
+      <w:pPr>
+        <w:pStyle w:val="ListParagraph"/>
+        <w:numPr>
+          <w:ilvl w:val="1"/>
+          <w:numId w:val="14"/>
+        </w:numPr>
+        <w:rPr>
+          <w:strike/>
+        </w:rPr>
+      </w:pPr>
+      <w:r>
+        <w:rPr>
+          <w:b/>
+          <w:strike/>
+          <w:u w:val="single"/>
+        </w:rPr>
+        <w:t>Function:</w:t>
+      </w:r>
+      <w:r>
+        <w:rPr>
+          <w:strike/>
+        </w:rPr>
+        <w:t xml:space="preserve"> </w:t>
+      </w:r>
+      <w:r>
+        <w:rPr>
+          <w:b/>
+          <w:strike/>
+          <w:color w:val="00B0F0"/>
+        </w:rPr>
+        <w:t>Name</w:t>
+      </w:r>
+      <w:r>
+        <w:rPr>
+          <w:strike/>
+          <w:color w:val="00B0F0"/>
+        </w:rPr>
+        <w:t xml:space="preserve"> </w:t>
+      </w:r>
+      <w:r>
+        <w:rPr>
+          <w:strike/>
+        </w:rPr>
+        <w:t>the Players</w:t>
+      </w:r>
+    </w:p>
+    <w:p>
+      <w:pPr>
+        <w:pStyle w:val="ListParagraph"/>
+        <w:ind w:left="1440"/>
+      </w:pPr>
+    </w:p>
+    <w:p>
+      <w:pPr>
+        <w:rPr>
+          <w:b/>
+          <w:highlight w:val="cyan"/>
+          <w:u w:val="single"/>
+        </w:rPr>
+      </w:pPr>
+      <w:r>
+        <w:rPr>
+          <w:b/>
+          <w:highlight w:val="cyan"/>
+          <w:u w:val="single"/>
+        </w:rPr>
+        <w:t>Human Player</w:t>
+      </w:r>
+      <w:r>
+        <w:rPr>
+          <w:b/>
+          <w:highlight w:val="cyan"/>
+          <w:u w:val="single"/>
+        </w:rPr>
+        <w:t xml:space="preserve"> – Child Class</w:t>
+      </w:r>
+    </w:p>
+    <w:p>
+      <w:pPr>
+        <w:pStyle w:val="ListParagraph"/>
+        <w:numPr>
+          <w:ilvl w:val="0"/>
+          <w:numId w:val="14"/>
+        </w:numPr>
+      </w:pPr>
+      <w:r>
+        <w:t xml:space="preserve">Class Responsibilities </w:t>
+      </w:r>
+    </w:p>
+    <w:p>
+      <w:pPr>
+        <w:pStyle w:val="ListParagraph"/>
+        <w:numPr>
+          <w:ilvl w:val="1"/>
+          <w:numId w:val="14"/>
+        </w:numPr>
+        <w:rPr>
+          <w:strike/>
+        </w:rPr>
+      </w:pPr>
+      <w:r>
+        <w:rPr>
+          <w:b/>
+          <w:strike/>
+          <w:u w:val="single"/>
+        </w:rPr>
+        <w:t>From Parent Class - Function:</w:t>
+      </w:r>
+      <w:r>
+        <w:rPr>
+          <w:strike/>
+        </w:rPr>
+        <w:t xml:space="preserve"> </w:t>
+      </w:r>
+      <w:r>
+        <w:rPr>
+          <w:b/>
+          <w:strike/>
+          <w:color w:val="00B0F0"/>
+        </w:rPr>
+        <w:t>Name</w:t>
+      </w:r>
+      <w:r>
+        <w:rPr>
+          <w:strike/>
+          <w:color w:val="00B0F0"/>
+        </w:rPr>
+        <w:t xml:space="preserve"> </w:t>
+      </w:r>
+      <w:r>
+        <w:rPr>
+          <w:strike/>
+        </w:rPr>
+        <w:t>the Players</w:t>
+      </w:r>
+    </w:p>
+    <w:p>
+      <w:pPr>
+        <w:pStyle w:val="ListParagraph"/>
+        <w:numPr>
+          <w:ilvl w:val="1"/>
+          <w:numId w:val="14"/>
+        </w:numPr>
+        <w:rPr>
+          <w:strike/>
+        </w:rPr>
+      </w:pPr>
+      <w:r>
+        <w:rPr>
+          <w:b/>
+          <w:strike/>
+          <w:u w:val="single"/>
+        </w:rPr>
+        <w:t>Function:</w:t>
+      </w:r>
+      <w:r>
+        <w:rPr>
+          <w:strike/>
+        </w:rPr>
+        <w:t xml:space="preserve"> Display </w:t>
+      </w:r>
+      <w:r>
+        <w:rPr>
+          <w:b/>
+          <w:strike/>
+          <w:color w:val="00B050"/>
+        </w:rPr>
+        <w:t>player bank</w:t>
+      </w:r>
+    </w:p>
+    <w:p>
+      <w:pPr>
+        <w:rPr>
+          <w:b/>
+          <w:u w:val="single"/>
+        </w:rPr>
+      </w:pPr>
+      <w:r>
+        <w:rPr>
+          <w:b/>
+          <w:highlight w:val="yellow"/>
+          <w:u w:val="single"/>
+        </w:rPr>
+        <w:t>Program –</w:t>
+      </w:r>
+      <w:r>
+        <w:rPr>
+          <w:b/>
+          <w:u w:val="single"/>
+        </w:rPr>
+        <w:t xml:space="preserve"> </w:t>
+      </w:r>
+    </w:p>
+    <w:p>
+      <w:pPr>
+        <w:pStyle w:val="ListParagraph"/>
+        <w:numPr>
+          <w:ilvl w:val="0"/>
+          <w:numId w:val="14"/>
+        </w:numPr>
+      </w:pPr>
+      <w:r>
+        <w:t xml:space="preserve">Class Responsibilities </w:t>
+      </w:r>
+    </w:p>
+    <w:p>
+      <w:pPr>
+        <w:rPr>
+          <w:b/>
+          <w:color w:val="FF66FF"/>
+          <w:u w:val="single"/>
+        </w:rPr>
+      </w:pPr>
+      <w:r>
+        <w:rPr>
+          <w:b/>
+          <w:color w:val="FF66FF"/>
+          <w:highlight w:val="green"/>
+          <w:u w:val="single"/>
+        </w:rPr>
+        <w:t xml:space="preserve">Lemonade </w:t>
+      </w:r>
+      <w:r>
+        <w:rPr>
+          <w:b/>
+          <w:color w:val="FF66FF"/>
+          <w:highlight w:val="green"/>
+          <w:u w:val="single"/>
+        </w:rPr>
+        <w:t>Sales–</w:t>
+      </w:r>
+      <w:r>
+        <w:rPr>
+          <w:b/>
+          <w:color w:val="FF66FF"/>
+          <w:u w:val="single"/>
+        </w:rPr>
+        <w:t xml:space="preserve"> </w:t>
+      </w:r>
+      <w:proofErr w:type="spellStart"/>
+      <w:r>
+        <w:rPr>
+          <w:b/>
+          <w:color w:val="FF66FF"/>
+          <w:u w:val="single"/>
+        </w:rPr>
+        <w:t>Disp</w:t>
+      </w:r>
+      <w:proofErr w:type="spellEnd"/>
+    </w:p>
+    <w:p>
+      <w:pPr>
+        <w:pStyle w:val="ListParagraph"/>
+        <w:numPr>
+          <w:ilvl w:val="0"/>
+          <w:numId w:val="14"/>
+        </w:numPr>
+      </w:pPr>
+      <w:r>
+        <w:t xml:space="preserve">Class Responsibilities </w:t>
+      </w:r>
+    </w:p>
+    <w:p>
+      <w:pPr>
+        <w:pStyle w:val="ListParagraph"/>
+        <w:numPr>
+          <w:ilvl w:val="1"/>
+          <w:numId w:val="14"/>
+        </w:numPr>
+        <w:rPr>
+          <w:strike/>
+        </w:rPr>
+      </w:pPr>
+      <w:r>
+        <w:rPr>
+          <w:b/>
+          <w:strike/>
+          <w:u w:val="single"/>
+        </w:rPr>
+        <w:t>Function:</w:t>
+      </w:r>
+      <w:r>
+        <w:rPr>
+          <w:strike/>
+        </w:rPr>
+        <w:t xml:space="preserve"> Selection of “Item” for Purchase</w:t>
+      </w:r>
+      <w:r>
+        <w:rPr>
+          <w:strike/>
+        </w:rPr>
+        <w:t xml:space="preserve"> – using same function as store</w:t>
+      </w:r>
+    </w:p>
+    <w:p>
+      <w:pPr>
+        <w:pStyle w:val="ListParagraph"/>
+        <w:numPr>
+          <w:ilvl w:val="1"/>
+          <w:numId w:val="14"/>
+        </w:numPr>
+        <w:rPr>
+          <w:b/>
+          <w:strike/>
+          <w:u w:val="single"/>
+        </w:rPr>
+      </w:pPr>
+      <w:r>
+        <w:rPr>
+          <w:b/>
+          <w:strike/>
+          <w:u w:val="single"/>
+        </w:rPr>
+        <w:t>Function:</w:t>
+      </w:r>
+      <w:r>
+        <w:rPr>
+          <w:strike/>
+        </w:rPr>
+        <w:t xml:space="preserve"> Calculate Sales (Daily)</w:t>
+      </w:r>
+    </w:p>
+    <w:p>
+      <w:pPr>
+        <w:pStyle w:val="ListParagraph"/>
+        <w:numPr>
+          <w:ilvl w:val="1"/>
+          <w:numId w:val="14"/>
+        </w:numPr>
+        <w:rPr>
+          <w:b/>
+          <w:strike/>
+          <w:u w:val="single"/>
+        </w:rPr>
+      </w:pPr>
+      <w:r>
+        <w:rPr>
+          <w:b/>
+          <w:strike/>
+          <w:u w:val="single"/>
+        </w:rPr>
+        <w:t>Function:</w:t>
+      </w:r>
+      <w:r>
+        <w:rPr>
+          <w:strike/>
+        </w:rPr>
+        <w:t xml:space="preserve"> Calculate </w:t>
+      </w:r>
+      <w:r>
+        <w:rPr>
+          <w:strike/>
+          <w:color w:val="FF66FF"/>
+        </w:rPr>
+        <w:t>“Sales List”</w:t>
+      </w:r>
+      <w:r>
+        <w:rPr>
+          <w:strike/>
+        </w:rPr>
+        <w:t xml:space="preserve"> (Daily)</w:t>
+      </w:r>
+    </w:p>
+    <w:p>
+      <w:pPr>
+        <w:pStyle w:val="ListParagraph"/>
+        <w:numPr>
+          <w:ilvl w:val="1"/>
+          <w:numId w:val="14"/>
+        </w:numPr>
+        <w:rPr>
+          <w:b/>
+          <w:strike/>
+          <w:u w:val="single"/>
+        </w:rPr>
+      </w:pPr>
+      <w:r>
+        <w:rPr>
+          <w:b/>
+          <w:strike/>
+          <w:u w:val="single"/>
+        </w:rPr>
+        <w:t xml:space="preserve">Function: </w:t>
+      </w:r>
+      <w:r>
+        <w:rPr>
+          <w:strike/>
+        </w:rPr>
+        <w:t xml:space="preserve">Display </w:t>
+      </w:r>
+      <w:r>
+        <w:rPr>
+          <w:strike/>
+          <w:color w:val="FF66FF"/>
+        </w:rPr>
+        <w:t>“Sales List”</w:t>
+      </w:r>
+      <w:r>
+        <w:rPr>
+          <w:strike/>
+        </w:rPr>
+        <w:t xml:space="preserve"> (Daily)</w:t>
+      </w:r>
+    </w:p>
+    <w:p>
+      <w:pPr>
+        <w:pStyle w:val="ListParagraph"/>
+        <w:numPr>
+          <w:ilvl w:val="1"/>
+          <w:numId w:val="14"/>
+        </w:numPr>
+        <w:rPr>
+          <w:b/>
+          <w:strike/>
+          <w:u w:val="single"/>
+        </w:rPr>
+      </w:pPr>
+      <w:r>
+        <w:rPr>
+          <w:b/>
+          <w:strike/>
+          <w:u w:val="single"/>
+        </w:rPr>
+        <w:t xml:space="preserve">Function: </w:t>
+      </w:r>
+      <w:r>
+        <w:rPr>
+          <w:strike/>
+        </w:rPr>
+        <w:t xml:space="preserve">Display </w:t>
+      </w:r>
+      <w:r>
+        <w:rPr>
+          <w:strike/>
+          <w:color w:val="FF66FF"/>
+        </w:rPr>
+        <w:t>“Sales List”</w:t>
+      </w:r>
+      <w:r>
+        <w:rPr>
+          <w:strike/>
+        </w:rPr>
+        <w:t xml:space="preserve"> (Lifetime)</w:t>
+      </w:r>
+    </w:p>
+    <w:p>
+      <w:pPr>
+        <w:rPr>
+          <w:b/>
+          <w:u w:val="single"/>
+        </w:rPr>
+      </w:pPr>
+      <w:r>
+        <w:rPr>
+          <w:b/>
+          <w:highlight w:val="cyan"/>
+          <w:u w:val="single"/>
+        </w:rPr>
+        <w:t>Store –</w:t>
+      </w:r>
+      <w:r>
+        <w:rPr>
+          <w:b/>
+          <w:u w:val="single"/>
+        </w:rPr>
+        <w:t xml:space="preserve"> </w:t>
+      </w:r>
+    </w:p>
+    <w:p>
+      <w:pPr>
+        <w:pStyle w:val="ListParagraph"/>
+        <w:numPr>
+          <w:ilvl w:val="0"/>
+          <w:numId w:val="14"/>
+        </w:numPr>
+      </w:pPr>
+      <w:r>
+        <w:t xml:space="preserve">Class Responsibilities </w:t>
+      </w:r>
+    </w:p>
+    <w:p>
+      <w:pPr>
+        <w:pStyle w:val="ListParagraph"/>
+        <w:numPr>
+          <w:ilvl w:val="1"/>
+          <w:numId w:val="14"/>
+        </w:numPr>
+      </w:pPr>
+      <w:r>
+        <w:rPr>
+          <w:b/>
+          <w:u w:val="single"/>
+        </w:rPr>
+        <w:t>Function:</w:t>
+      </w:r>
+      <w:r>
+        <w:t xml:space="preserve"> Selection of “Item” for Purchase</w:t>
+      </w:r>
+    </w:p>
+    <w:p>
+      <w:pPr>
+        <w:pStyle w:val="ListParagraph"/>
+        <w:numPr>
+          <w:ilvl w:val="2"/>
+          <w:numId w:val="14"/>
+        </w:numPr>
+      </w:pPr>
+      <w:r>
+        <w:t xml:space="preserve">Above “Item” would be for the following. Should be able to use one function to select each item because it shouldn’t matter what the function is purchasing. </w:t>
+      </w:r>
+    </w:p>
+    <w:p>
+      <w:pPr>
+        <w:pStyle w:val="ListParagraph"/>
+        <w:numPr>
+          <w:ilvl w:val="2"/>
+          <w:numId w:val="14"/>
+        </w:numPr>
+      </w:pPr>
+      <w:r>
+        <w:rPr>
+          <w:b/>
+          <w:u w:val="single"/>
+        </w:rPr>
+        <w:t>Function:</w:t>
+      </w:r>
+      <w:r>
+        <w:t xml:space="preserve"> Selection of Lemons for Purchase</w:t>
+      </w:r>
+    </w:p>
+    <w:p>
+      <w:pPr>
+        <w:pStyle w:val="ListParagraph"/>
+        <w:numPr>
+          <w:ilvl w:val="2"/>
+          <w:numId w:val="14"/>
+        </w:numPr>
+      </w:pPr>
+      <w:r>
+        <w:rPr>
+          <w:b/>
+          <w:u w:val="single"/>
+        </w:rPr>
+        <w:t>Function:</w:t>
+      </w:r>
+      <w:r>
+        <w:t xml:space="preserve"> Selection of Cups for Purchase</w:t>
+      </w:r>
+    </w:p>
+    <w:p>
+      <w:pPr>
+        <w:pStyle w:val="ListParagraph"/>
+        <w:numPr>
+          <w:ilvl w:val="2"/>
+          <w:numId w:val="14"/>
+        </w:numPr>
+      </w:pPr>
+      <w:r>
+        <w:rPr>
+          <w:b/>
+          <w:u w:val="single"/>
+        </w:rPr>
+        <w:t>Function:</w:t>
+      </w:r>
+      <w:r>
+        <w:t xml:space="preserve"> Selection of Ice for Purchase</w:t>
+      </w:r>
+    </w:p>
+    <w:p>
+      <w:pPr>
+        <w:pStyle w:val="ListParagraph"/>
+        <w:numPr>
+          <w:ilvl w:val="2"/>
+          <w:numId w:val="14"/>
+        </w:numPr>
+      </w:pPr>
+      <w:r>
+        <w:rPr>
+          <w:b/>
+          <w:u w:val="single"/>
+        </w:rPr>
+        <w:t>Function:</w:t>
+      </w:r>
+      <w:r>
+        <w:t xml:space="preserve"> Selection of Sugar</w:t>
+      </w:r>
+    </w:p>
+    <w:p>
+      <w:pPr>
+        <w:pStyle w:val="ListParagraph"/>
+        <w:numPr>
+          <w:ilvl w:val="1"/>
+          <w:numId w:val="14"/>
+        </w:numPr>
+      </w:pPr>
+      <w:r>
+        <w:rPr>
+          <w:b/>
+          <w:u w:val="single"/>
+        </w:rPr>
+        <w:t>Function:</w:t>
+      </w:r>
+      <w:r>
+        <w:rPr>
+          <w:u w:val="single"/>
+        </w:rPr>
+        <w:t xml:space="preserve"> </w:t>
+      </w:r>
+      <w:r>
+        <w:t>Confirm Purchase</w:t>
+      </w:r>
+    </w:p>
+    <w:p>
+      <w:pPr>
+        <w:pStyle w:val="ListParagraph"/>
+        <w:numPr>
+          <w:ilvl w:val="2"/>
+          <w:numId w:val="14"/>
+        </w:numPr>
+      </w:pPr>
+      <w:r>
+        <w:t>Should be able to use one function to purchase each item because it shouldn’t matter what the function is purchasing.</w:t>
+      </w:r>
+    </w:p>
+    <w:p>
+      <w:pPr>
+        <w:pStyle w:val="ListParagraph"/>
+        <w:numPr>
+          <w:ilvl w:val="1"/>
+          <w:numId w:val="14"/>
+        </w:numPr>
+      </w:pPr>
+      <w:r>
+        <w:rPr>
+          <w:b/>
+          <w:u w:val="single"/>
+        </w:rPr>
+        <w:t>Function:</w:t>
+      </w:r>
+      <w:r>
+        <w:t xml:space="preserve"> Purchase</w:t>
+      </w:r>
+    </w:p>
+    <w:p>
+      <w:pPr>
+        <w:rPr>
+          <w:b/>
+          <w:u w:val="single"/>
+        </w:rPr>
+      </w:pPr>
+      <w:r>
+        <w:rPr>
+          <w:b/>
+          <w:highlight w:val="yellow"/>
+          <w:u w:val="single"/>
+        </w:rPr>
+        <w:t>User Interface –</w:t>
+      </w:r>
+    </w:p>
+    <w:p>
+      <w:pPr>
+        <w:pStyle w:val="ListParagraph"/>
+        <w:numPr>
+          <w:ilvl w:val="0"/>
+          <w:numId w:val="14"/>
+        </w:numPr>
+      </w:pPr>
+      <w:r>
+        <w:t xml:space="preserve">Class Responsibilities </w:t>
+      </w:r>
+    </w:p>
+    <w:p>
+      <w:pPr>
+        <w:pStyle w:val="ListParagraph"/>
+        <w:numPr>
+          <w:ilvl w:val="1"/>
+          <w:numId w:val="14"/>
+        </w:numPr>
+        <w:rPr>
+          <w:b/>
+          <w:u w:val="single"/>
+        </w:rPr>
+      </w:pPr>
+      <w:r>
+        <w:rPr>
+          <w:b/>
+          <w:u w:val="single"/>
+        </w:rPr>
+        <w:t>Function:</w:t>
+      </w:r>
+      <w:r>
+        <w:t xml:space="preserve"> Given Option to Go to Store</w:t>
+      </w:r>
+    </w:p>
+    <w:p>
+      <w:pPr>
+        <w:pStyle w:val="ListParagraph"/>
+        <w:numPr>
+          <w:ilvl w:val="1"/>
+          <w:numId w:val="14"/>
+        </w:numPr>
+      </w:pPr>
+      <w:r>
+        <w:rPr>
+          <w:b/>
+          <w:u w:val="single"/>
+        </w:rPr>
+        <w:t>Function:</w:t>
+      </w:r>
+      <w:r>
+        <w:t xml:space="preserve"> Display Welcome Screen</w:t>
+      </w:r>
+    </w:p>
+    <w:p>
+      <w:pPr>
+        <w:pStyle w:val="ListParagraph"/>
+        <w:numPr>
+          <w:ilvl w:val="1"/>
+          <w:numId w:val="14"/>
+        </w:numPr>
+        <w:rPr>
+          <w:b/>
+          <w:u w:val="single"/>
+        </w:rPr>
+      </w:pPr>
+      <w:r>
+        <w:rPr>
+          <w:b/>
+          <w:u w:val="single"/>
+        </w:rPr>
+        <w:t>Function:</w:t>
+      </w:r>
+      <w:r>
+        <w:t xml:space="preserve"> Display the Rules</w:t>
+      </w:r>
+    </w:p>
+    <w:p>
+      <w:pPr>
+        <w:pStyle w:val="ListParagraph"/>
+        <w:numPr>
+          <w:ilvl w:val="1"/>
+          <w:numId w:val="14"/>
+        </w:numPr>
+      </w:pPr>
+      <w:r>
+        <w:rPr>
+          <w:b/>
+          <w:u w:val="single"/>
+        </w:rPr>
+        <w:t>Function:</w:t>
+      </w:r>
+      <w:r>
+        <w:t xml:space="preserve"> Welcome Screen</w:t>
+      </w:r>
+    </w:p>
+    <w:p>
+      <w:pPr>
+        <w:pStyle w:val="ListParagraph"/>
+        <w:numPr>
+          <w:ilvl w:val="1"/>
+          <w:numId w:val="14"/>
+        </w:numPr>
+        <w:rPr>
+          <w:b/>
+        </w:rPr>
+      </w:pPr>
+      <w:r>
+        <w:rPr>
+          <w:b/>
+          <w:u w:val="single"/>
+        </w:rPr>
+        <w:t>Function:</w:t>
+      </w:r>
+      <w:r>
+        <w:rPr>
+          <w:b/>
+        </w:rPr>
+        <w:t xml:space="preserve"> </w:t>
+      </w:r>
+      <w:r>
+        <w:t>Select Game Level</w:t>
+      </w:r>
+    </w:p>
+    <w:p>
+      <w:pPr>
+        <w:pStyle w:val="ListParagraph"/>
+        <w:numPr>
+          <w:ilvl w:val="1"/>
+          <w:numId w:val="14"/>
+        </w:numPr>
+        <w:rPr>
+          <w:b/>
+        </w:rPr>
+      </w:pPr>
+      <w:r>
+        <w:rPr>
+          <w:b/>
+          <w:u w:val="single"/>
+        </w:rPr>
+        <w:t>Function:</w:t>
+      </w:r>
+      <w:r>
+        <w:rPr>
+          <w:b/>
+        </w:rPr>
+        <w:t xml:space="preserve"> </w:t>
+      </w:r>
+      <w:r>
+        <w:t>Restart Game Choice</w:t>
+      </w:r>
+    </w:p>
+    <w:p>
+      <w:pPr>
+        <w:pStyle w:val="ListParagraph"/>
+        <w:numPr>
+          <w:ilvl w:val="1"/>
+          <w:numId w:val="14"/>
+        </w:numPr>
+        <w:rPr>
+          <w:b/>
+        </w:rPr>
+      </w:pPr>
+      <w:r>
+        <w:rPr>
+          <w:b/>
+          <w:u w:val="single"/>
+        </w:rPr>
+        <w:t>Function:</w:t>
+      </w:r>
+      <w:r>
+        <w:rPr>
+          <w:b/>
+        </w:rPr>
+        <w:t xml:space="preserve"> </w:t>
+      </w:r>
+      <w:r>
+        <w:t xml:space="preserve">Restart Game </w:t>
+      </w:r>
+    </w:p>
+    <w:p>
+      <w:pPr>
+        <w:rPr>
+          <w:b/>
+          <w:u w:val="single"/>
+        </w:rPr>
+      </w:pPr>
+      <w:r>
+        <w:rPr>
+          <w:b/>
+          <w:color w:val="00FF00"/>
+          <w:highlight w:val="yellow"/>
+          <w:u w:val="single"/>
+          <w:shd w:val="clear" w:color="auto" w:fill="00FF00"/>
+        </w:rPr>
+        <w:t>Weather</w:t>
+      </w:r>
+      <w:r>
+        <w:rPr>
+          <w:b/>
+          <w:color w:val="00FF00"/>
+          <w:highlight w:val="yellow"/>
+          <w:u w:val="single"/>
+        </w:rPr>
+        <w:t xml:space="preserve"> </w:t>
+      </w:r>
+      <w:r>
+        <w:rPr>
+          <w:b/>
+          <w:highlight w:val="yellow"/>
+          <w:u w:val="single"/>
+        </w:rPr>
+        <w:t>–</w:t>
+      </w:r>
+      <w:r>
+        <w:rPr>
+          <w:b/>
+          <w:u w:val="single"/>
+        </w:rPr>
+        <w:t xml:space="preserve"> </w:t>
+      </w:r>
+    </w:p>
+    <w:p>
+      <w:pPr>
+        <w:pStyle w:val="ListParagraph"/>
+        <w:numPr>
+          <w:ilvl w:val="0"/>
+          <w:numId w:val="14"/>
+        </w:numPr>
+      </w:pPr>
+      <w:r>
+        <w:t xml:space="preserve">Class Responsibilities </w:t>
+      </w:r>
+    </w:p>
+    <w:p>
+      <w:pPr>
+        <w:pStyle w:val="ListParagraph"/>
+        <w:numPr>
+          <w:ilvl w:val="1"/>
+          <w:numId w:val="14"/>
+        </w:numPr>
+        <w:rPr>
+          <w:b/>
+          <w:u w:val="single"/>
+        </w:rPr>
+      </w:pPr>
+      <w:r>
+        <w:rPr>
+          <w:b/>
+          <w:u w:val="single"/>
+        </w:rPr>
+        <w:t>Function:</w:t>
+      </w:r>
+      <w:r>
+        <w:t xml:space="preserve"> Generate </w:t>
+      </w:r>
+      <w:r>
+        <w:rPr>
+          <w:strike/>
+          <w:color w:val="00FF00"/>
+        </w:rPr>
+        <w:t>list</w:t>
+      </w:r>
+      <w:r>
+        <w:t xml:space="preserve"> of weather for the days played</w:t>
+      </w:r>
+    </w:p>
+    <w:p>
+      <w:pPr>
+        <w:rPr>
+          <w:b/>
+          <w:color w:val="ED7D31" w:themeColor="accent2"/>
+          <w:highlight w:val="yellow"/>
+          <w:u w:val="single"/>
+        </w:rPr>
+      </w:pPr>
+      <w:r>
+        <w:rPr>
+          <w:b/>
+          <w:color w:val="ED7D31" w:themeColor="accent2"/>
+          <w:highlight w:val="yellow"/>
+          <w:u w:val="single"/>
+        </w:rPr>
+        <w:lastRenderedPageBreak/>
+        <w:t xml:space="preserve">Lemon – </w:t>
       </w:r>
       <w:bookmarkStart w:id="0" w:name="_GoBack"/>
       <w:bookmarkEnd w:id="0"/>
-    </w:p>
-    <w:p>
-      <w:pPr>
-        <w:pStyle w:val="ListParagraph"/>
-        <w:numPr>
-          <w:ilvl w:val="2"/>
-          <w:numId w:val="14"/>
-        </w:numPr>
-        <w:rPr>
-          <w:b/>
-          <w:u w:val="single"/>
-        </w:rPr>
-      </w:pPr>
-      <w:r>
-        <w:t xml:space="preserve">Uses the </w:t>
-      </w:r>
-      <w:r>
-        <w:rPr>
-          <w:b/>
-          <w:color w:val="ED7D31" w:themeColor="accent2"/>
-        </w:rPr>
-        <w:t>List</w:t>
-      </w:r>
-      <w:r>
-        <w:rPr>
-          <w:b/>
-          <w:color w:val="ED7D31" w:themeColor="accent2"/>
-        </w:rPr>
-        <w:t xml:space="preserve"> of Lemons</w:t>
-      </w:r>
-    </w:p>
-    <w:p>
-      <w:pPr>
-        <w:pStyle w:val="ListParagraph"/>
-        <w:numPr>
-          <w:ilvl w:val="2"/>
-          <w:numId w:val="14"/>
-        </w:numPr>
-        <w:rPr>
-          <w:b/>
-          <w:u w:val="single"/>
-        </w:rPr>
-      </w:pPr>
-      <w:r>
-        <w:t xml:space="preserve">Uses the </w:t>
-      </w:r>
-      <w:r>
-        <w:rPr>
-          <w:b/>
-          <w:color w:val="833C0B" w:themeColor="accent2" w:themeShade="80"/>
-        </w:rPr>
-        <w:t>List</w:t>
-      </w:r>
-      <w:r>
-        <w:rPr>
-          <w:color w:val="833C0B" w:themeColor="accent2" w:themeShade="80"/>
-        </w:rPr>
-        <w:t xml:space="preserve"> </w:t>
-      </w:r>
-      <w:r>
-        <w:rPr>
-          <w:color w:val="833C0B" w:themeColor="accent2" w:themeShade="80"/>
-        </w:rPr>
-        <w:t>of Cups</w:t>
-      </w:r>
-    </w:p>
-    <w:p>
-      <w:pPr>
-        <w:pStyle w:val="ListParagraph"/>
-        <w:numPr>
-          <w:ilvl w:val="2"/>
-          <w:numId w:val="14"/>
-        </w:numPr>
-        <w:rPr>
-          <w:b/>
-          <w:u w:val="single"/>
-        </w:rPr>
-      </w:pPr>
-      <w:r>
-        <w:t xml:space="preserve">Uses the </w:t>
-      </w:r>
-      <w:r>
-        <w:rPr>
-          <w:b/>
-          <w:color w:val="578CC7"/>
-        </w:rPr>
-        <w:t>List</w:t>
-      </w:r>
-      <w:r>
-        <w:rPr>
-          <w:b/>
-          <w:color w:val="578CC7"/>
-        </w:rPr>
-        <w:t xml:space="preserve"> of Ice</w:t>
-      </w:r>
-    </w:p>
-    <w:p>
-      <w:pPr>
-        <w:pStyle w:val="ListParagraph"/>
-        <w:numPr>
-          <w:ilvl w:val="2"/>
-          <w:numId w:val="14"/>
-        </w:numPr>
-        <w:rPr>
-          <w:b/>
-          <w:u w:val="single"/>
-        </w:rPr>
-      </w:pPr>
-      <w:r>
-        <w:t xml:space="preserve">Uses the </w:t>
-      </w:r>
-      <w:r>
-        <w:rPr>
-          <w:b/>
-          <w:color w:val="D43AE4"/>
-        </w:rPr>
-        <w:t>List</w:t>
-      </w:r>
-      <w:r>
-        <w:rPr>
-          <w:b/>
-          <w:color w:val="D43AE4"/>
-        </w:rPr>
-        <w:t xml:space="preserve"> of Sugar</w:t>
-      </w:r>
-    </w:p>
-    <w:p>
-      <w:pPr>
-        <w:pStyle w:val="ListParagraph"/>
-        <w:numPr>
-          <w:ilvl w:val="1"/>
-          <w:numId w:val="14"/>
-        </w:numPr>
-        <w:rPr>
-          <w:b/>
-          <w:u w:val="single"/>
-        </w:rPr>
-      </w:pPr>
-      <w:r>
-        <w:rPr>
-          <w:b/>
-          <w:u w:val="single"/>
-        </w:rPr>
-        <w:t>Function:</w:t>
-      </w:r>
-      <w:r>
-        <w:rPr>
-          <w:b/>
-          <w:u w:val="single"/>
-        </w:rPr>
-        <w:t xml:space="preserve"> </w:t>
-      </w:r>
-      <w:r>
-        <w:t>Calculation of</w:t>
-      </w:r>
-      <w:r>
-        <w:t xml:space="preserve"> Inventory (</w:t>
-      </w:r>
-      <w:r>
-        <w:t>Lifetime</w:t>
-      </w:r>
-      <w:r>
-        <w:t>)</w:t>
-      </w:r>
-    </w:p>
-    <w:p>
-      <w:pPr>
-        <w:pStyle w:val="ListParagraph"/>
-        <w:numPr>
-          <w:ilvl w:val="1"/>
-          <w:numId w:val="14"/>
-        </w:numPr>
-        <w:rPr>
-          <w:b/>
-          <w:u w:val="single"/>
-        </w:rPr>
-      </w:pPr>
-      <w:r>
-        <w:rPr>
-          <w:b/>
-          <w:u w:val="single"/>
-        </w:rPr>
-        <w:t>Function:</w:t>
-      </w:r>
-      <w:r>
-        <w:rPr>
-          <w:b/>
-          <w:u w:val="single"/>
-        </w:rPr>
-        <w:t xml:space="preserve"> </w:t>
-      </w:r>
-      <w:r>
-        <w:t>Display Inventory (Daily)</w:t>
-      </w:r>
-    </w:p>
-    <w:p>
-      <w:pPr>
-        <w:pStyle w:val="ListParagraph"/>
-        <w:numPr>
-          <w:ilvl w:val="1"/>
-          <w:numId w:val="14"/>
-        </w:numPr>
-        <w:rPr>
-          <w:b/>
-          <w:u w:val="single"/>
-        </w:rPr>
-      </w:pPr>
-      <w:r>
-        <w:rPr>
-          <w:b/>
-          <w:u w:val="single"/>
-        </w:rPr>
-        <w:t>Function:</w:t>
-      </w:r>
-      <w:r>
-        <w:rPr>
-          <w:b/>
-          <w:u w:val="single"/>
-        </w:rPr>
-        <w:t xml:space="preserve"> </w:t>
-      </w:r>
-      <w:r>
-        <w:t>Display Inventory (</w:t>
-      </w:r>
-      <w:r>
-        <w:t>Lifetime</w:t>
-      </w:r>
-      <w:r>
-        <w:t>)</w:t>
-      </w:r>
-    </w:p>
-    <w:p>
-      <w:pPr>
-        <w:rPr>
-          <w:b/>
-          <w:highlight w:val="green"/>
-          <w:u w:val="single"/>
-        </w:rPr>
-      </w:pPr>
-    </w:p>
-    <w:p>
-      <w:pPr>
-        <w:rPr>
-          <w:b/>
-          <w:color w:val="0070C0"/>
-          <w:u w:val="single"/>
-        </w:rPr>
-      </w:pPr>
-      <w:r>
-        <w:rPr>
-          <w:b/>
-          <w:color w:val="0070C0"/>
-          <w:highlight w:val="green"/>
-          <w:u w:val="single"/>
-        </w:rPr>
-        <w:t xml:space="preserve">Lemonade </w:t>
-      </w:r>
-      <w:r>
-        <w:rPr>
-          <w:b/>
-          <w:color w:val="0070C0"/>
-          <w:highlight w:val="green"/>
-          <w:u w:val="single"/>
-        </w:rPr>
-        <w:t>Cups</w:t>
-      </w:r>
-      <w:r>
-        <w:rPr>
-          <w:b/>
-          <w:color w:val="0070C0"/>
-          <w:highlight w:val="green"/>
-          <w:u w:val="single"/>
-        </w:rPr>
-        <w:t xml:space="preserve"> –</w:t>
-      </w:r>
-      <w:r>
-        <w:rPr>
-          <w:b/>
-          <w:color w:val="0070C0"/>
-          <w:u w:val="single"/>
-        </w:rPr>
-        <w:t xml:space="preserve"> </w:t>
-      </w:r>
-    </w:p>
-    <w:p>
-      <w:pPr>
-        <w:pStyle w:val="ListParagraph"/>
-        <w:numPr>
-          <w:ilvl w:val="0"/>
-          <w:numId w:val="14"/>
-        </w:numPr>
-      </w:pPr>
-      <w:r>
-        <w:t xml:space="preserve">Class Responsibilities </w:t>
-      </w:r>
-    </w:p>
-    <w:p>
-      <w:pPr>
-        <w:pStyle w:val="ListParagraph"/>
-        <w:numPr>
-          <w:ilvl w:val="1"/>
-          <w:numId w:val="14"/>
-        </w:numPr>
-        <w:rPr>
-          <w:b/>
-        </w:rPr>
-      </w:pPr>
-      <w:r>
-        <w:rPr>
-          <w:b/>
-          <w:u w:val="single"/>
-        </w:rPr>
-        <w:t>Function:</w:t>
-      </w:r>
-      <w:r>
-        <w:rPr>
-          <w:b/>
-        </w:rPr>
-        <w:t xml:space="preserve"> </w:t>
-      </w:r>
-      <w:r>
-        <w:t xml:space="preserve">Create </w:t>
-      </w:r>
-      <w:r>
-        <w:rPr>
-          <w:b/>
-          <w:color w:val="003366"/>
-        </w:rPr>
-        <w:t>List of Cups</w:t>
-      </w:r>
-    </w:p>
-    <w:p>
-      <w:pPr>
-        <w:pStyle w:val="ListParagraph"/>
-        <w:numPr>
-          <w:ilvl w:val="1"/>
-          <w:numId w:val="14"/>
-        </w:numPr>
-        <w:rPr>
-          <w:b/>
-          <w:u w:val="single"/>
-        </w:rPr>
-      </w:pPr>
-      <w:r>
-        <w:rPr>
-          <w:b/>
-          <w:u w:val="single"/>
-        </w:rPr>
-        <w:t xml:space="preserve">Function: </w:t>
-      </w:r>
-      <w:r>
-        <w:t>Choose number of cups to make</w:t>
-      </w:r>
-    </w:p>
-    <w:p>
-      <w:pPr>
-        <w:pStyle w:val="ListParagraph"/>
-        <w:numPr>
-          <w:ilvl w:val="1"/>
-          <w:numId w:val="14"/>
-        </w:numPr>
-        <w:rPr>
-          <w:b/>
-        </w:rPr>
-      </w:pPr>
-      <w:r>
-        <w:rPr>
-          <w:b/>
-          <w:u w:val="single"/>
-        </w:rPr>
-        <w:t>Function:</w:t>
-      </w:r>
-      <w:r>
-        <w:rPr>
-          <w:b/>
-        </w:rPr>
-        <w:t xml:space="preserve"> </w:t>
-      </w:r>
-      <w:r>
-        <w:t>Select Item for Recipe</w:t>
-      </w:r>
-    </w:p>
-    <w:p>
-      <w:pPr>
-        <w:pStyle w:val="ListParagraph"/>
-        <w:numPr>
-          <w:ilvl w:val="2"/>
-          <w:numId w:val="14"/>
-        </w:numPr>
-        <w:rPr>
-          <w:b/>
-        </w:rPr>
-      </w:pPr>
-      <w:r>
-        <w:t>Lemons</w:t>
-      </w:r>
-    </w:p>
-    <w:p>
-      <w:pPr>
-        <w:pStyle w:val="ListParagraph"/>
-        <w:numPr>
-          <w:ilvl w:val="2"/>
-          <w:numId w:val="14"/>
-        </w:numPr>
-        <w:rPr>
-          <w:b/>
-        </w:rPr>
-      </w:pPr>
-      <w:r>
-        <w:t>Cups</w:t>
-      </w:r>
-    </w:p>
-    <w:p>
-      <w:pPr>
-        <w:pStyle w:val="ListParagraph"/>
-        <w:numPr>
-          <w:ilvl w:val="2"/>
-          <w:numId w:val="14"/>
-        </w:numPr>
-        <w:rPr>
-          <w:b/>
-        </w:rPr>
-      </w:pPr>
-      <w:r>
-        <w:t>Ice</w:t>
-      </w:r>
-    </w:p>
-    <w:p>
-      <w:pPr>
-        <w:pStyle w:val="ListParagraph"/>
-        <w:numPr>
-          <w:ilvl w:val="2"/>
-          <w:numId w:val="14"/>
-        </w:numPr>
-        <w:rPr>
-          <w:b/>
-        </w:rPr>
-      </w:pPr>
-      <w:r>
-        <w:t xml:space="preserve">Sugar </w:t>
-      </w:r>
-    </w:p>
-    <w:p>
-      <w:pPr>
-        <w:pStyle w:val="ListParagraph"/>
-        <w:numPr>
-          <w:ilvl w:val="1"/>
-          <w:numId w:val="14"/>
-        </w:numPr>
-        <w:rPr>
-          <w:b/>
-          <w:u w:val="single"/>
-        </w:rPr>
-      </w:pPr>
-      <w:r>
-        <w:rPr>
-          <w:b/>
-          <w:u w:val="single"/>
-        </w:rPr>
-        <w:t>Function:</w:t>
-      </w:r>
-      <w:r>
-        <w:rPr>
-          <w:b/>
-          <w:u w:val="single"/>
-        </w:rPr>
-        <w:t xml:space="preserve"> </w:t>
-      </w:r>
-      <w:r>
-        <w:t xml:space="preserve">Calculation </w:t>
-      </w:r>
-      <w:r>
-        <w:t>of Inventory used for Recipe</w:t>
-      </w:r>
-      <w:r>
-        <w:t xml:space="preserve"> </w:t>
-      </w:r>
-    </w:p>
-    <w:p>
-      <w:pPr>
-        <w:rPr>
-          <w:b/>
-          <w:u w:val="single"/>
-        </w:rPr>
-      </w:pPr>
-    </w:p>
-    <w:p>
-      <w:pPr>
-        <w:rPr>
-          <w:b/>
-          <w:u w:val="single"/>
-        </w:rPr>
-      </w:pPr>
-    </w:p>
-    <w:p>
-      <w:pPr>
-        <w:rPr>
-          <w:b/>
-          <w:u w:val="single"/>
-        </w:rPr>
-      </w:pPr>
-    </w:p>
-    <w:p>
-      <w:pPr>
-        <w:rPr>
-          <w:b/>
-          <w:u w:val="single"/>
-        </w:rPr>
-      </w:pPr>
-    </w:p>
-    <w:p>
-      <w:pPr>
-        <w:rPr>
-          <w:b/>
-          <w:u w:val="single"/>
-        </w:rPr>
-      </w:pPr>
-    </w:p>
-    <w:p>
-      <w:pPr>
-        <w:rPr>
-          <w:b/>
-          <w:color w:val="00B050"/>
-          <w:u w:val="single"/>
-        </w:rPr>
-      </w:pPr>
-      <w:r>
-        <w:rPr>
-          <w:b/>
-          <w:color w:val="00B050"/>
-          <w:highlight w:val="yellow"/>
-          <w:u w:val="single"/>
-        </w:rPr>
-        <w:t>Player –</w:t>
-      </w:r>
-      <w:r>
-        <w:rPr>
-          <w:b/>
-          <w:color w:val="00B050"/>
-          <w:u w:val="single"/>
-        </w:rPr>
-        <w:t xml:space="preserve"> </w:t>
-      </w:r>
-      <w:r>
-        <w:rPr>
-          <w:b/>
-          <w:color w:val="00B050"/>
-          <w:u w:val="single"/>
-        </w:rPr>
-        <w:t>(Parent Abstract Class)</w:t>
-      </w:r>
-    </w:p>
-    <w:p>
-      <w:pPr>
-        <w:pStyle w:val="ListParagraph"/>
-        <w:numPr>
-          <w:ilvl w:val="0"/>
-          <w:numId w:val="14"/>
-        </w:numPr>
-      </w:pPr>
-      <w:r>
-        <w:t xml:space="preserve">Class Responsibilities </w:t>
-      </w:r>
-    </w:p>
-    <w:p>
-      <w:pPr>
-        <w:pStyle w:val="ListParagraph"/>
-        <w:numPr>
-          <w:ilvl w:val="1"/>
-          <w:numId w:val="14"/>
-        </w:numPr>
-      </w:pPr>
-      <w:r>
-        <w:rPr>
-          <w:b/>
-          <w:u w:val="single"/>
-        </w:rPr>
-        <w:t>Function:</w:t>
-      </w:r>
-      <w:r>
-        <w:t xml:space="preserve"> </w:t>
-      </w:r>
-      <w:r>
-        <w:rPr>
-          <w:b/>
-          <w:color w:val="00B0F0"/>
-        </w:rPr>
-        <w:t>Name</w:t>
-      </w:r>
-      <w:r>
-        <w:rPr>
-          <w:color w:val="00B0F0"/>
-        </w:rPr>
-        <w:t xml:space="preserve"> </w:t>
-      </w:r>
-      <w:r>
-        <w:t>the Players</w:t>
-      </w:r>
-    </w:p>
-    <w:p>
-      <w:pPr>
-        <w:pStyle w:val="ListParagraph"/>
-        <w:numPr>
-          <w:ilvl w:val="1"/>
-          <w:numId w:val="14"/>
-        </w:numPr>
-      </w:pPr>
-    </w:p>
-    <w:p>
-      <w:pPr>
-        <w:rPr>
-          <w:b/>
-          <w:highlight w:val="cyan"/>
-          <w:u w:val="single"/>
-        </w:rPr>
-      </w:pPr>
-      <w:r>
-        <w:rPr>
-          <w:b/>
-          <w:highlight w:val="cyan"/>
-          <w:u w:val="single"/>
-        </w:rPr>
-        <w:t>Human Player</w:t>
-      </w:r>
-      <w:r>
-        <w:rPr>
-          <w:b/>
-          <w:highlight w:val="cyan"/>
-          <w:u w:val="single"/>
-        </w:rPr>
-        <w:t xml:space="preserve"> – Child Class</w:t>
-      </w:r>
-    </w:p>
-    <w:p>
-      <w:pPr>
-        <w:pStyle w:val="ListParagraph"/>
-        <w:numPr>
-          <w:ilvl w:val="0"/>
-          <w:numId w:val="14"/>
-        </w:numPr>
-      </w:pPr>
-      <w:r>
-        <w:t xml:space="preserve">Class Responsibilities </w:t>
-      </w:r>
-    </w:p>
-    <w:p>
-      <w:pPr>
-        <w:pStyle w:val="ListParagraph"/>
-        <w:numPr>
-          <w:ilvl w:val="1"/>
-          <w:numId w:val="14"/>
-        </w:numPr>
-      </w:pPr>
-      <w:r>
-        <w:rPr>
-          <w:b/>
-          <w:u w:val="single"/>
-        </w:rPr>
-        <w:t xml:space="preserve">From Parent Class - </w:t>
-      </w:r>
-      <w:r>
-        <w:rPr>
-          <w:b/>
-          <w:u w:val="single"/>
-        </w:rPr>
-        <w:t>Function:</w:t>
-      </w:r>
-      <w:r>
-        <w:t xml:space="preserve"> </w:t>
-      </w:r>
-      <w:r>
-        <w:rPr>
-          <w:b/>
-          <w:color w:val="00B0F0"/>
-        </w:rPr>
-        <w:t>Name</w:t>
-      </w:r>
-      <w:r>
-        <w:rPr>
-          <w:color w:val="00B0F0"/>
-        </w:rPr>
-        <w:t xml:space="preserve"> </w:t>
-      </w:r>
-      <w:r>
-        <w:t>the Players</w:t>
-      </w:r>
-    </w:p>
-    <w:p>
-      <w:pPr>
-        <w:pStyle w:val="ListParagraph"/>
-        <w:numPr>
-          <w:ilvl w:val="1"/>
-          <w:numId w:val="14"/>
-        </w:numPr>
-      </w:pPr>
-      <w:r>
-        <w:rPr>
-          <w:b/>
-          <w:u w:val="single"/>
-        </w:rPr>
-        <w:t>Function:</w:t>
-      </w:r>
-      <w:r>
-        <w:t xml:space="preserve"> Add to </w:t>
-      </w:r>
-      <w:r>
-        <w:rPr>
-          <w:b/>
-          <w:color w:val="00B050"/>
-        </w:rPr>
-        <w:t>player bank</w:t>
-      </w:r>
-    </w:p>
-    <w:p>
-      <w:pPr>
-        <w:pStyle w:val="ListParagraph"/>
-        <w:numPr>
-          <w:ilvl w:val="1"/>
-          <w:numId w:val="14"/>
-        </w:numPr>
-      </w:pPr>
-      <w:r>
-        <w:rPr>
-          <w:b/>
-          <w:u w:val="single"/>
-        </w:rPr>
-        <w:t>Function:</w:t>
-      </w:r>
-      <w:r>
-        <w:t xml:space="preserve"> Display </w:t>
-      </w:r>
-      <w:r>
-        <w:rPr>
-          <w:b/>
-          <w:color w:val="00B050"/>
-        </w:rPr>
-        <w:t>player bank</w:t>
-      </w:r>
-    </w:p>
-    <w:p>
-      <w:pPr>
-        <w:rPr>
-          <w:b/>
-          <w:u w:val="single"/>
-        </w:rPr>
-      </w:pPr>
-      <w:r>
-        <w:rPr>
-          <w:b/>
-          <w:highlight w:val="yellow"/>
-          <w:u w:val="single"/>
-        </w:rPr>
-        <w:t>Program –</w:t>
-      </w:r>
-      <w:r>
-        <w:rPr>
-          <w:b/>
-          <w:u w:val="single"/>
-        </w:rPr>
-        <w:t xml:space="preserve"> </w:t>
-      </w:r>
-    </w:p>
-    <w:p>
-      <w:pPr>
-        <w:pStyle w:val="ListParagraph"/>
-        <w:numPr>
-          <w:ilvl w:val="0"/>
-          <w:numId w:val="14"/>
-        </w:numPr>
-      </w:pPr>
-      <w:r>
-        <w:t xml:space="preserve">Class Responsibilities </w:t>
-      </w:r>
-    </w:p>
-    <w:p>
-      <w:pPr>
-        <w:rPr>
-          <w:b/>
-          <w:color w:val="FF66FF"/>
-          <w:u w:val="single"/>
-        </w:rPr>
-      </w:pPr>
-      <w:r>
-        <w:rPr>
-          <w:b/>
-          <w:color w:val="FF66FF"/>
-          <w:highlight w:val="green"/>
-          <w:u w:val="single"/>
-        </w:rPr>
-        <w:t xml:space="preserve">Lemonade </w:t>
-      </w:r>
-      <w:r>
-        <w:rPr>
-          <w:b/>
-          <w:color w:val="FF66FF"/>
-          <w:highlight w:val="green"/>
-          <w:u w:val="single"/>
-        </w:rPr>
-        <w:t>Sales–</w:t>
-      </w:r>
-      <w:r>
-        <w:rPr>
-          <w:b/>
-          <w:color w:val="FF66FF"/>
-          <w:u w:val="single"/>
-        </w:rPr>
-        <w:t xml:space="preserve"> </w:t>
-      </w:r>
-    </w:p>
-    <w:p>
-      <w:pPr>
-        <w:pStyle w:val="ListParagraph"/>
-        <w:numPr>
-          <w:ilvl w:val="0"/>
-          <w:numId w:val="14"/>
-        </w:numPr>
-      </w:pPr>
-      <w:r>
-        <w:t xml:space="preserve">Class Responsibilities </w:t>
-      </w:r>
-    </w:p>
-    <w:p>
-      <w:pPr>
-        <w:pStyle w:val="ListParagraph"/>
-        <w:numPr>
-          <w:ilvl w:val="1"/>
-          <w:numId w:val="14"/>
-        </w:numPr>
-      </w:pPr>
-      <w:r>
-        <w:rPr>
-          <w:b/>
-          <w:u w:val="single"/>
-        </w:rPr>
-        <w:t>Function:</w:t>
-      </w:r>
-      <w:r>
-        <w:t xml:space="preserve"> Selection of “Item” for Purchase</w:t>
-      </w:r>
-      <w:r>
-        <w:t xml:space="preserve"> – using same function as store</w:t>
-      </w:r>
-    </w:p>
-    <w:p>
-      <w:pPr>
-        <w:pStyle w:val="ListParagraph"/>
-        <w:numPr>
-          <w:ilvl w:val="1"/>
-          <w:numId w:val="14"/>
-        </w:numPr>
-        <w:rPr>
-          <w:b/>
-          <w:u w:val="single"/>
-        </w:rPr>
-      </w:pPr>
-      <w:r>
-        <w:rPr>
-          <w:b/>
-          <w:u w:val="single"/>
-        </w:rPr>
-        <w:t>Function:</w:t>
-      </w:r>
-      <w:r>
-        <w:t xml:space="preserve"> Calculate Sales (Daily)</w:t>
-      </w:r>
-    </w:p>
-    <w:p>
-      <w:pPr>
-        <w:pStyle w:val="ListParagraph"/>
-        <w:numPr>
-          <w:ilvl w:val="1"/>
-          <w:numId w:val="14"/>
-        </w:numPr>
-        <w:rPr>
-          <w:b/>
-          <w:u w:val="single"/>
-        </w:rPr>
-      </w:pPr>
-      <w:r>
-        <w:rPr>
-          <w:b/>
-          <w:u w:val="single"/>
-        </w:rPr>
-        <w:t>Function:</w:t>
-      </w:r>
-      <w:r>
-        <w:t xml:space="preserve"> Calculate </w:t>
-      </w:r>
-      <w:r>
-        <w:rPr>
-          <w:color w:val="FF66FF"/>
-        </w:rPr>
-        <w:t>“Sales List”</w:t>
-      </w:r>
-      <w:r>
-        <w:t xml:space="preserve"> (Daily)</w:t>
-      </w:r>
-    </w:p>
-    <w:p>
-      <w:pPr>
-        <w:pStyle w:val="ListParagraph"/>
-        <w:numPr>
-          <w:ilvl w:val="1"/>
-          <w:numId w:val="14"/>
-        </w:numPr>
-        <w:rPr>
-          <w:b/>
-          <w:u w:val="single"/>
-        </w:rPr>
-      </w:pPr>
-      <w:r>
-        <w:rPr>
-          <w:b/>
-          <w:u w:val="single"/>
-        </w:rPr>
-        <w:t xml:space="preserve">Function: </w:t>
-      </w:r>
-      <w:r>
-        <w:t xml:space="preserve">Display </w:t>
-      </w:r>
-      <w:r>
-        <w:rPr>
-          <w:color w:val="FF66FF"/>
-        </w:rPr>
-        <w:t>“Sales List”</w:t>
-      </w:r>
-      <w:r>
-        <w:t xml:space="preserve"> </w:t>
-      </w:r>
-      <w:r>
-        <w:t>(Daily)</w:t>
-      </w:r>
-    </w:p>
-    <w:p>
-      <w:pPr>
-        <w:pStyle w:val="ListParagraph"/>
-        <w:numPr>
-          <w:ilvl w:val="1"/>
-          <w:numId w:val="14"/>
-        </w:numPr>
-        <w:rPr>
-          <w:b/>
-          <w:u w:val="single"/>
-        </w:rPr>
-      </w:pPr>
-      <w:r>
-        <w:rPr>
-          <w:b/>
-          <w:u w:val="single"/>
-        </w:rPr>
-        <w:t xml:space="preserve">Function: </w:t>
-      </w:r>
-      <w:r>
-        <w:t xml:space="preserve">Display </w:t>
-      </w:r>
-      <w:r>
-        <w:rPr>
-          <w:color w:val="FF66FF"/>
-        </w:rPr>
-        <w:t>“Sales List”</w:t>
-      </w:r>
-      <w:r>
-        <w:t xml:space="preserve"> (Lifetime)</w:t>
-      </w:r>
-    </w:p>
-    <w:p>
-      <w:pPr>
-        <w:rPr>
-          <w:b/>
-          <w:u w:val="single"/>
-        </w:rPr>
-      </w:pPr>
-      <w:r>
-        <w:rPr>
-          <w:b/>
-          <w:highlight w:val="cyan"/>
-          <w:u w:val="single"/>
-        </w:rPr>
-        <w:t>Store –</w:t>
-      </w:r>
-      <w:r>
-        <w:rPr>
-          <w:b/>
-          <w:u w:val="single"/>
-        </w:rPr>
-        <w:t xml:space="preserve"> </w:t>
-      </w:r>
-    </w:p>
-    <w:p>
-      <w:pPr>
-        <w:pStyle w:val="ListParagraph"/>
-        <w:numPr>
-          <w:ilvl w:val="0"/>
-          <w:numId w:val="14"/>
-        </w:numPr>
-      </w:pPr>
-      <w:r>
-        <w:t xml:space="preserve">Class Responsibilities </w:t>
-      </w:r>
-    </w:p>
-    <w:p>
-      <w:pPr>
-        <w:pStyle w:val="ListParagraph"/>
-        <w:numPr>
-          <w:ilvl w:val="1"/>
-          <w:numId w:val="14"/>
-        </w:numPr>
-      </w:pPr>
-      <w:r>
-        <w:rPr>
-          <w:b/>
-          <w:u w:val="single"/>
-        </w:rPr>
-        <w:t>Function:</w:t>
-      </w:r>
-      <w:r>
-        <w:t xml:space="preserve"> </w:t>
-      </w:r>
-      <w:r>
-        <w:t>Selection of “Item” for Purchase</w:t>
-      </w:r>
-    </w:p>
-    <w:p>
-      <w:pPr>
-        <w:pStyle w:val="ListParagraph"/>
-        <w:numPr>
-          <w:ilvl w:val="2"/>
-          <w:numId w:val="14"/>
-        </w:numPr>
-      </w:pPr>
-      <w:r>
-        <w:t xml:space="preserve">Above “Item” would be for the following. Should be able to use one function to select each item because it shouldn’t matter what the function is purchasing. </w:t>
-      </w:r>
-    </w:p>
-    <w:p>
-      <w:pPr>
-        <w:pStyle w:val="ListParagraph"/>
-        <w:numPr>
-          <w:ilvl w:val="2"/>
-          <w:numId w:val="14"/>
-        </w:numPr>
-      </w:pPr>
-      <w:r>
-        <w:rPr>
-          <w:b/>
-          <w:u w:val="single"/>
-        </w:rPr>
-        <w:t>Function:</w:t>
-      </w:r>
-      <w:r>
-        <w:t xml:space="preserve"> Selection of Lemons for Purchase</w:t>
-      </w:r>
-    </w:p>
-    <w:p>
-      <w:pPr>
-        <w:pStyle w:val="ListParagraph"/>
-        <w:numPr>
-          <w:ilvl w:val="2"/>
-          <w:numId w:val="14"/>
-        </w:numPr>
-      </w:pPr>
-      <w:r>
-        <w:rPr>
-          <w:b/>
-          <w:u w:val="single"/>
-        </w:rPr>
-        <w:t>Function:</w:t>
-      </w:r>
-      <w:r>
-        <w:t xml:space="preserve"> Selection of </w:t>
-      </w:r>
-      <w:r>
-        <w:t>Cups</w:t>
-      </w:r>
-      <w:r>
-        <w:t xml:space="preserve"> for Purchase</w:t>
-      </w:r>
-    </w:p>
-    <w:p>
-      <w:pPr>
-        <w:pStyle w:val="ListParagraph"/>
-        <w:numPr>
-          <w:ilvl w:val="2"/>
-          <w:numId w:val="14"/>
-        </w:numPr>
-      </w:pPr>
-      <w:r>
-        <w:rPr>
-          <w:b/>
-          <w:u w:val="single"/>
-        </w:rPr>
-        <w:t>Function:</w:t>
-      </w:r>
-      <w:r>
-        <w:t xml:space="preserve"> Selection of </w:t>
-      </w:r>
-      <w:r>
-        <w:t>Ice</w:t>
-      </w:r>
-      <w:r>
-        <w:t xml:space="preserve"> for Purchase</w:t>
-      </w:r>
-    </w:p>
-    <w:p>
-      <w:pPr>
-        <w:pStyle w:val="ListParagraph"/>
-        <w:numPr>
-          <w:ilvl w:val="2"/>
-          <w:numId w:val="14"/>
-        </w:numPr>
-      </w:pPr>
-      <w:r>
-        <w:rPr>
-          <w:b/>
-          <w:u w:val="single"/>
-        </w:rPr>
-        <w:t>Function:</w:t>
-      </w:r>
-      <w:r>
-        <w:t xml:space="preserve"> Selection of Sugar</w:t>
-      </w:r>
-    </w:p>
-    <w:p>
-      <w:pPr>
-        <w:pStyle w:val="ListParagraph"/>
-        <w:numPr>
-          <w:ilvl w:val="1"/>
-          <w:numId w:val="14"/>
-        </w:numPr>
-      </w:pPr>
-      <w:r>
-        <w:rPr>
-          <w:b/>
-        </w:rPr>
-        <w:t>Function:</w:t>
-      </w:r>
-      <w:r>
-        <w:t xml:space="preserve"> Confirm Purchase</w:t>
-      </w:r>
-    </w:p>
-    <w:p>
-      <w:pPr>
-        <w:pStyle w:val="ListParagraph"/>
-        <w:numPr>
-          <w:ilvl w:val="2"/>
-          <w:numId w:val="14"/>
-        </w:numPr>
-      </w:pPr>
-      <w:r>
-        <w:t>Should be able to use one functi</w:t>
-      </w:r>
-      <w:r>
-        <w:t>on to purchase each item</w:t>
-      </w:r>
-      <w:r>
-        <w:t xml:space="preserve"> because it shouldn’t matter what the function is purchasing.</w:t>
-      </w:r>
-    </w:p>
-    <w:p>
-      <w:pPr>
-        <w:rPr>
-          <w:b/>
-          <w:u w:val="single"/>
-        </w:rPr>
-      </w:pPr>
-      <w:r>
-        <w:rPr>
-          <w:b/>
-          <w:highlight w:val="yellow"/>
-          <w:u w:val="single"/>
-        </w:rPr>
-        <w:t>User Interface –</w:t>
-      </w:r>
-    </w:p>
-    <w:p>
-      <w:pPr>
-        <w:pStyle w:val="ListParagraph"/>
-        <w:numPr>
-          <w:ilvl w:val="0"/>
-          <w:numId w:val="14"/>
-        </w:numPr>
-      </w:pPr>
-      <w:r>
-        <w:t xml:space="preserve">Class Responsibilities </w:t>
-      </w:r>
-    </w:p>
-    <w:p>
-      <w:pPr>
-        <w:pStyle w:val="ListParagraph"/>
-        <w:numPr>
-          <w:ilvl w:val="1"/>
-          <w:numId w:val="14"/>
-        </w:numPr>
-        <w:rPr>
-          <w:b/>
-          <w:u w:val="single"/>
-        </w:rPr>
-      </w:pPr>
-      <w:r>
-        <w:rPr>
-          <w:b/>
-          <w:u w:val="single"/>
-        </w:rPr>
-        <w:t>Function:</w:t>
-      </w:r>
-      <w:r>
-        <w:t xml:space="preserve"> Given Option to Go to Store</w:t>
-      </w:r>
-    </w:p>
-    <w:p>
-      <w:pPr>
-        <w:pStyle w:val="ListParagraph"/>
-        <w:numPr>
-          <w:ilvl w:val="1"/>
-          <w:numId w:val="14"/>
-        </w:numPr>
-      </w:pPr>
-      <w:r>
-        <w:rPr>
-          <w:b/>
-          <w:u w:val="single"/>
-        </w:rPr>
-        <w:t>Function:</w:t>
-      </w:r>
-      <w:r>
-        <w:t xml:space="preserve"> Display Welcome Screen</w:t>
-      </w:r>
-    </w:p>
-    <w:p>
-      <w:pPr>
-        <w:pStyle w:val="ListParagraph"/>
-        <w:numPr>
-          <w:ilvl w:val="1"/>
-          <w:numId w:val="14"/>
-        </w:numPr>
-        <w:rPr>
-          <w:b/>
-          <w:u w:val="single"/>
-        </w:rPr>
-      </w:pPr>
-      <w:r>
-        <w:rPr>
-          <w:b/>
-          <w:u w:val="single"/>
-        </w:rPr>
-        <w:t>Function:</w:t>
-      </w:r>
-      <w:r>
-        <w:t xml:space="preserve"> </w:t>
-      </w:r>
-      <w:r>
-        <w:t>Display the Rules</w:t>
-      </w:r>
-    </w:p>
-    <w:p>
-      <w:pPr>
-        <w:pStyle w:val="ListParagraph"/>
-        <w:numPr>
-          <w:ilvl w:val="1"/>
-          <w:numId w:val="14"/>
-        </w:numPr>
-      </w:pPr>
-      <w:r>
-        <w:rPr>
-          <w:b/>
-          <w:u w:val="single"/>
-        </w:rPr>
-        <w:t>Function:</w:t>
-      </w:r>
-      <w:r>
-        <w:t xml:space="preserve"> Welcome Screen</w:t>
-      </w:r>
-    </w:p>
-    <w:p>
-      <w:pPr>
-        <w:pStyle w:val="ListParagraph"/>
-        <w:numPr>
-          <w:ilvl w:val="1"/>
-          <w:numId w:val="14"/>
-        </w:numPr>
-        <w:rPr>
-          <w:b/>
-        </w:rPr>
-      </w:pPr>
-      <w:r>
-        <w:rPr>
-          <w:b/>
-          <w:u w:val="single"/>
-        </w:rPr>
-        <w:t>Function:</w:t>
-      </w:r>
-      <w:r>
-        <w:rPr>
-          <w:b/>
-        </w:rPr>
-        <w:t xml:space="preserve"> </w:t>
-      </w:r>
-      <w:r>
-        <w:t>Select Game Level</w:t>
-      </w:r>
-    </w:p>
-    <w:p>
-      <w:pPr>
-        <w:pStyle w:val="ListParagraph"/>
-        <w:numPr>
-          <w:ilvl w:val="1"/>
-          <w:numId w:val="14"/>
-        </w:numPr>
-        <w:rPr>
-          <w:b/>
-        </w:rPr>
-      </w:pPr>
-      <w:r>
-        <w:rPr>
-          <w:b/>
-          <w:u w:val="single"/>
-        </w:rPr>
-        <w:t>Function:</w:t>
-      </w:r>
-      <w:r>
-        <w:rPr>
-          <w:b/>
-        </w:rPr>
-        <w:t xml:space="preserve"> </w:t>
-      </w:r>
-      <w:r>
-        <w:t>Restart Game Choice</w:t>
-      </w:r>
-    </w:p>
-    <w:p>
-      <w:pPr>
-        <w:pStyle w:val="ListParagraph"/>
-        <w:numPr>
-          <w:ilvl w:val="1"/>
-          <w:numId w:val="14"/>
-        </w:numPr>
-        <w:rPr>
-          <w:b/>
-        </w:rPr>
-      </w:pPr>
-      <w:r>
-        <w:rPr>
-          <w:b/>
-          <w:u w:val="single"/>
-        </w:rPr>
-        <w:t>Function:</w:t>
-      </w:r>
-      <w:r>
-        <w:rPr>
-          <w:b/>
-        </w:rPr>
-        <w:t xml:space="preserve"> </w:t>
-      </w:r>
-      <w:r>
-        <w:t xml:space="preserve">Restart Game </w:t>
-      </w:r>
-    </w:p>
-    <w:p>
-      <w:pPr>
-        <w:rPr>
-          <w:b/>
-          <w:u w:val="single"/>
-        </w:rPr>
-      </w:pPr>
-      <w:r>
-        <w:rPr>
-          <w:b/>
-          <w:color w:val="00FF00"/>
-          <w:highlight w:val="yellow"/>
-          <w:u w:val="single"/>
-          <w:shd w:val="clear" w:color="auto" w:fill="00FF00"/>
-        </w:rPr>
-        <w:lastRenderedPageBreak/>
-        <w:t>Weather</w:t>
-      </w:r>
-      <w:r>
-        <w:rPr>
-          <w:b/>
-          <w:color w:val="00FF00"/>
-          <w:highlight w:val="yellow"/>
-          <w:u w:val="single"/>
-        </w:rPr>
-        <w:t xml:space="preserve"> </w:t>
-      </w:r>
-      <w:r>
-        <w:rPr>
-          <w:b/>
-          <w:highlight w:val="yellow"/>
-          <w:u w:val="single"/>
-        </w:rPr>
-        <w:t>–</w:t>
-      </w:r>
-      <w:r>
-        <w:rPr>
-          <w:b/>
-          <w:u w:val="single"/>
-        </w:rPr>
-        <w:t xml:space="preserve"> </w:t>
-      </w:r>
-    </w:p>
-    <w:p>
-      <w:pPr>
-        <w:pStyle w:val="ListParagraph"/>
-        <w:numPr>
-          <w:ilvl w:val="0"/>
-          <w:numId w:val="14"/>
-        </w:numPr>
-      </w:pPr>
-      <w:r>
-        <w:t xml:space="preserve">Class Responsibilities </w:t>
-      </w:r>
-    </w:p>
-    <w:p>
-      <w:pPr>
-        <w:pStyle w:val="ListParagraph"/>
-        <w:numPr>
-          <w:ilvl w:val="1"/>
-          <w:numId w:val="14"/>
-        </w:numPr>
-        <w:rPr>
-          <w:b/>
-          <w:u w:val="single"/>
-        </w:rPr>
-      </w:pPr>
-      <w:r>
-        <w:rPr>
-          <w:b/>
-          <w:u w:val="single"/>
-        </w:rPr>
-        <w:t>Function:</w:t>
-      </w:r>
-      <w:r>
-        <w:t xml:space="preserve"> </w:t>
-      </w:r>
-      <w:r>
-        <w:t xml:space="preserve">Generate </w:t>
-      </w:r>
-      <w:r>
-        <w:rPr>
-          <w:color w:val="00FF00"/>
-        </w:rPr>
-        <w:t>list</w:t>
-      </w:r>
-      <w:r>
-        <w:t xml:space="preserve"> of weather for the days played</w:t>
-      </w:r>
-    </w:p>
-    <w:p>
-      <w:pPr>
-        <w:rPr>
-          <w:b/>
-          <w:color w:val="ED7D31" w:themeColor="accent2"/>
-          <w:highlight w:val="yellow"/>
-          <w:u w:val="single"/>
-        </w:rPr>
-      </w:pPr>
-      <w:r>
-        <w:rPr>
-          <w:b/>
-          <w:color w:val="ED7D31" w:themeColor="accent2"/>
-          <w:highlight w:val="yellow"/>
-          <w:u w:val="single"/>
-        </w:rPr>
-        <w:t xml:space="preserve">Lemon – </w:t>
-      </w:r>
     </w:p>
     <w:p>
       <w:pPr>
@@ -6794,7 +6841,7 @@
 </file>
 
 <file path=customXml/itemProps1.xml><?xml version="1.0" encoding="utf-8"?>
-<ds:datastoreItem xmlns:ds="http://schemas.openxmlformats.org/officeDocument/2006/customXml" ds:itemID="{EF63870D-D5F0-40AA-912A-0EEC47C1EE05}">
+<ds:datastoreItem xmlns:ds="http://schemas.openxmlformats.org/officeDocument/2006/customXml" ds:itemID="{FC46DB2E-B7CF-4A89-9A77-EF54B09BAAF4}">
   <ds:schemaRefs>
     <ds:schemaRef ds:uri="http://schemas.openxmlformats.org/officeDocument/2006/bibliography"/>
   </ds:schemaRefs>

</xml_diff>

<commit_message>
classes, list, and variables complete 12.2.16 10:35
</commit_message>
<xml_diff>
--- a/Lemonade Deliverables-Timetable.docx
+++ b/Lemonade Deliverables-Timetable.docx
@@ -1648,6 +1648,8 @@
       <w:r>
         <w:t>Calculation of daily inventory after making lemonade</w:t>
       </w:r>
+      <w:bookmarkStart w:id="0" w:name="_GoBack"/>
+      <w:bookmarkEnd w:id="0"/>
     </w:p>
     <w:p>
       <w:pPr>
@@ -1719,7 +1721,7 @@
           <w:color w:val="FF0000"/>
           <w:u w:val="single"/>
         </w:rPr>
-        <w:t>Completed Dec 5</w:t>
+        <w:t>Completed Dec 6</w:t>
       </w:r>
       <w:r>
         <w:rPr>
@@ -1865,7 +1867,15 @@
           <w:color w:val="FF0000"/>
           <w:u w:val="single"/>
         </w:rPr>
-        <w:t>– Third Completed Dec 6th</w:t>
+        <w:t>– Third Completed Dec 7</w:t>
+      </w:r>
+      <w:r>
+        <w:rPr>
+          <w:b/>
+          <w:color w:val="FF0000"/>
+          <w:u w:val="single"/>
+        </w:rPr>
+        <w:t>th</w:t>
       </w:r>
     </w:p>
     <w:p>
@@ -2024,14 +2034,12 @@
     <w:p>
       <w:pPr>
         <w:rPr>
-          <w:strike/>
           <w:color w:val="FF0000"/>
         </w:rPr>
       </w:pPr>
       <w:r>
         <w:rPr>
           <w:b/>
-          <w:strike/>
           <w:color w:val="FF0000"/>
           <w:highlight w:val="green"/>
           <w:u w:val="single"/>
@@ -2041,7 +2049,6 @@
       <w:r>
         <w:rPr>
           <w:b/>
-          <w:strike/>
           <w:color w:val="FF0000"/>
           <w:u w:val="single"/>
         </w:rPr>
@@ -2051,7 +2058,6 @@
         <w:rPr>
           <w:rStyle w:val="EndnoteReference"/>
           <w:b/>
-          <w:strike/>
           <w:color w:val="FF0000"/>
           <w:u w:val="single"/>
         </w:rPr>
@@ -2077,49 +2083,34 @@
           <w:ilvl w:val="1"/>
           <w:numId w:val="14"/>
         </w:numPr>
-        <w:rPr>
-          <w:strike/>
-        </w:rPr>
-      </w:pPr>
-      <w:r>
-        <w:rPr>
-          <w:b/>
-          <w:strike/>
+      </w:pPr>
+      <w:r>
+        <w:rPr>
+          <w:b/>
           <w:u w:val="single"/>
         </w:rPr>
         <w:t>Function:</w:t>
       </w:r>
       <w:r>
-        <w:rPr>
-          <w:strike/>
-        </w:rPr>
         <w:t xml:space="preserve"> Create</w:t>
       </w:r>
       <w:r>
-        <w:rPr>
-          <w:strike/>
-        </w:rPr>
         <w:t xml:space="preserve"> </w:t>
       </w:r>
       <w:r>
         <w:rPr>
           <w:b/>
-          <w:strike/>
           <w:color w:val="FF0000"/>
         </w:rPr>
         <w:t>Sale Price</w:t>
       </w:r>
       <w:r>
         <w:rPr>
-          <w:strike/>
           <w:color w:val="FF0000"/>
         </w:rPr>
         <w:t xml:space="preserve"> </w:t>
       </w:r>
       <w:r>
-        <w:rPr>
-          <w:strike/>
-        </w:rPr>
         <w:t>will be associated</w:t>
       </w:r>
     </w:p>
@@ -2130,55 +2121,39 @@
           <w:ilvl w:val="1"/>
           <w:numId w:val="14"/>
         </w:numPr>
-        <w:rPr>
-          <w:strike/>
-        </w:rPr>
-      </w:pPr>
-      <w:r>
-        <w:rPr>
-          <w:b/>
-          <w:strike/>
+      </w:pPr>
+      <w:r>
+        <w:rPr>
+          <w:b/>
           <w:u w:val="single"/>
         </w:rPr>
         <w:t>Function:</w:t>
       </w:r>
       <w:r>
-        <w:rPr>
-          <w:strike/>
-        </w:rPr>
         <w:t xml:space="preserve"> </w:t>
       </w:r>
       <w:r>
-        <w:rPr>
-          <w:strike/>
-        </w:rPr>
         <w:t xml:space="preserve"> </w:t>
       </w:r>
       <w:r>
         <w:rPr>
           <w:b/>
-          <w:strike/>
           <w:color w:val="FF0000"/>
         </w:rPr>
         <w:t>Sale Price</w:t>
       </w:r>
       <w:r>
         <w:rPr>
-          <w:strike/>
           <w:color w:val="FF0000"/>
         </w:rPr>
         <w:t xml:space="preserve"> </w:t>
       </w:r>
       <w:r>
-        <w:rPr>
-          <w:strike/>
-        </w:rPr>
         <w:t xml:space="preserve">added to </w:t>
       </w:r>
       <w:r>
         <w:rPr>
           <w:b/>
-          <w:strike/>
           <w:color w:val="00B050"/>
         </w:rPr>
         <w:t>player bank</w:t>
@@ -2231,45 +2206,28 @@
           <w:ilvl w:val="1"/>
           <w:numId w:val="14"/>
         </w:numPr>
-        <w:rPr>
-          <w:strike/>
-        </w:rPr>
-      </w:pPr>
-      <w:r>
-        <w:rPr>
-          <w:b/>
-          <w:strike/>
+      </w:pPr>
+      <w:r>
+        <w:rPr>
+          <w:b/>
           <w:u w:val="single"/>
         </w:rPr>
         <w:t>Function:</w:t>
       </w:r>
       <w:r>
-        <w:rPr>
-          <w:strike/>
-        </w:rPr>
         <w:t xml:space="preserve"> </w:t>
       </w:r>
       <w:r>
-        <w:rPr>
-          <w:strike/>
-        </w:rPr>
         <w:t xml:space="preserve">Generated </w:t>
       </w:r>
       <w:r>
-        <w:rPr>
-          <w:strike/>
-        </w:rPr>
         <w:t>Customer</w:t>
       </w:r>
       <w:r>
-        <w:rPr>
-          <w:strike/>
-        </w:rPr>
         <w:t xml:space="preserve"> based on weather </w:t>
       </w:r>
       <w:r>
         <w:rPr>
-          <w:strike/>
           <w:color w:val="00FF00"/>
         </w:rPr>
         <w:t>list</w:t>
@@ -2282,22 +2240,15 @@
           <w:ilvl w:val="1"/>
           <w:numId w:val="14"/>
         </w:numPr>
-        <w:rPr>
-          <w:strike/>
-        </w:rPr>
-      </w:pPr>
-      <w:r>
-        <w:rPr>
-          <w:b/>
-          <w:strike/>
+      </w:pPr>
+      <w:r>
+        <w:rPr>
+          <w:b/>
           <w:u w:val="single"/>
         </w:rPr>
         <w:t>Function:</w:t>
       </w:r>
       <w:r>
-        <w:rPr>
-          <w:strike/>
-        </w:rPr>
         <w:t xml:space="preserve"> Generated </w:t>
       </w:r>
       <w:proofErr w:type="spellStart"/>
@@ -2305,7 +2256,6 @@
         <w:rPr>
           <w:b/>
           <w:i/>
-          <w:strike/>
           <w:color w:val="806000" w:themeColor="accent4" w:themeShade="80"/>
         </w:rPr>
         <w:t>playerDisposition</w:t>
@@ -2313,15 +2263,11 @@
       <w:proofErr w:type="spellEnd"/>
       <w:r>
         <w:rPr>
-          <w:strike/>
           <w:color w:val="806000" w:themeColor="accent4" w:themeShade="80"/>
         </w:rPr>
         <w:t xml:space="preserve"> </w:t>
       </w:r>
       <w:r>
-        <w:rPr>
-          <w:strike/>
-        </w:rPr>
         <w:t>for purchase</w:t>
       </w:r>
     </w:p>
@@ -2374,13 +2320,11 @@
         </w:numPr>
         <w:rPr>
           <w:b/>
-          <w:strike/>
-        </w:rPr>
-      </w:pPr>
-      <w:r>
-        <w:rPr>
-          <w:b/>
-          <w:strike/>
+        </w:rPr>
+      </w:pPr>
+      <w:r>
+        <w:rPr>
+          <w:b/>
           <w:u w:val="single"/>
         </w:rPr>
         <w:t>Function:</w:t>
@@ -2388,19 +2332,14 @@
       <w:r>
         <w:rPr>
           <w:b/>
-          <w:strike/>
         </w:rPr>
         <w:t xml:space="preserve"> </w:t>
       </w:r>
       <w:r>
-        <w:rPr>
-          <w:strike/>
-        </w:rPr>
         <w:t xml:space="preserve">Provides player with a choice for </w:t>
       </w:r>
       <w:r>
         <w:rPr>
-          <w:strike/>
           <w:color w:val="00B0F0"/>
           <w:u w:val="single"/>
         </w:rPr>
@@ -2408,7 +2347,6 @@
       </w:r>
       <w:r>
         <w:rPr>
-          <w:strike/>
           <w:color w:val="00B0F0"/>
           <w:u w:val="single"/>
         </w:rPr>
@@ -2416,15 +2354,11 @@
       </w:r>
       <w:r>
         <w:rPr>
-          <w:strike/>
           <w:color w:val="00B0F0"/>
         </w:rPr>
         <w:t xml:space="preserve"> </w:t>
       </w:r>
       <w:r>
-        <w:rPr>
-          <w:strike/>
-        </w:rPr>
         <w:t xml:space="preserve">played. </w:t>
       </w:r>
     </w:p>
@@ -2470,22 +2404,15 @@
           <w:ilvl w:val="1"/>
           <w:numId w:val="14"/>
         </w:numPr>
-        <w:rPr>
-          <w:strike/>
-        </w:rPr>
-      </w:pPr>
-      <w:r>
-        <w:rPr>
-          <w:b/>
-          <w:strike/>
+      </w:pPr>
+      <w:r>
+        <w:rPr>
+          <w:b/>
           <w:u w:val="single"/>
         </w:rPr>
         <w:t>Function:</w:t>
       </w:r>
       <w:r>
-        <w:rPr>
-          <w:strike/>
-        </w:rPr>
         <w:t xml:space="preserve"> Run the Game Loop</w:t>
       </w:r>
     </w:p>
@@ -2533,22 +2460,17 @@
         </w:numPr>
         <w:rPr>
           <w:b/>
-          <w:strike/>
-          <w:u w:val="single"/>
-        </w:rPr>
-      </w:pPr>
-      <w:r>
-        <w:rPr>
-          <w:b/>
-          <w:strike/>
+          <w:u w:val="single"/>
+        </w:rPr>
+      </w:pPr>
+      <w:r>
+        <w:rPr>
+          <w:b/>
           <w:u w:val="single"/>
         </w:rPr>
         <w:t xml:space="preserve">Function: </w:t>
       </w:r>
       <w:r>
-        <w:rPr>
-          <w:strike/>
-        </w:rPr>
         <w:t>Calculation of Inventory (Daily)</w:t>
       </w:r>
     </w:p>
@@ -2561,20 +2483,15 @@
         </w:numPr>
         <w:rPr>
           <w:b/>
-          <w:strike/>
-          <w:u w:val="single"/>
-        </w:rPr>
-      </w:pPr>
-      <w:r>
-        <w:rPr>
-          <w:strike/>
-        </w:rPr>
+          <w:u w:val="single"/>
+        </w:rPr>
+      </w:pPr>
+      <w:r>
         <w:t xml:space="preserve">Uses the </w:t>
       </w:r>
       <w:r>
         <w:rPr>
           <w:b/>
-          <w:strike/>
           <w:color w:val="ED7D31" w:themeColor="accent2"/>
         </w:rPr>
         <w:t>List of Lemons</w:t>
@@ -2589,27 +2506,21 @@
         </w:numPr>
         <w:rPr>
           <w:b/>
-          <w:strike/>
-          <w:u w:val="single"/>
-        </w:rPr>
-      </w:pPr>
-      <w:r>
-        <w:rPr>
-          <w:strike/>
-        </w:rPr>
+          <w:u w:val="single"/>
+        </w:rPr>
+      </w:pPr>
+      <w:r>
         <w:t xml:space="preserve">Uses the </w:t>
       </w:r>
       <w:r>
         <w:rPr>
           <w:b/>
-          <w:strike/>
           <w:color w:val="833C0B" w:themeColor="accent2" w:themeShade="80"/>
         </w:rPr>
         <w:t>List</w:t>
       </w:r>
       <w:r>
         <w:rPr>
-          <w:strike/>
           <w:color w:val="833C0B" w:themeColor="accent2" w:themeShade="80"/>
         </w:rPr>
         <w:t xml:space="preserve"> of Cups</w:t>
@@ -2624,20 +2535,15 @@
         </w:numPr>
         <w:rPr>
           <w:b/>
-          <w:strike/>
-          <w:u w:val="single"/>
-        </w:rPr>
-      </w:pPr>
-      <w:r>
-        <w:rPr>
-          <w:strike/>
-        </w:rPr>
+          <w:u w:val="single"/>
+        </w:rPr>
+      </w:pPr>
+      <w:r>
         <w:t xml:space="preserve">Uses the </w:t>
       </w:r>
       <w:r>
         <w:rPr>
           <w:b/>
-          <w:strike/>
           <w:color w:val="578CC7"/>
         </w:rPr>
         <w:t>List of Ice</w:t>
@@ -2652,20 +2558,15 @@
         </w:numPr>
         <w:rPr>
           <w:b/>
-          <w:strike/>
-          <w:u w:val="single"/>
-        </w:rPr>
-      </w:pPr>
-      <w:r>
-        <w:rPr>
-          <w:strike/>
-        </w:rPr>
+          <w:u w:val="single"/>
+        </w:rPr>
+      </w:pPr>
+      <w:r>
         <w:t xml:space="preserve">Uses the </w:t>
       </w:r>
       <w:r>
         <w:rPr>
           <w:b/>
-          <w:strike/>
           <w:color w:val="D43AE4"/>
         </w:rPr>
         <w:t>List of S</w:t>
@@ -2673,7 +2574,6 @@
       <w:r>
         <w:rPr>
           <w:b/>
-          <w:strike/>
           <w:color w:val="D43AE4"/>
         </w:rPr>
         <w:softHyphen/>
@@ -2681,7 +2581,6 @@
       <w:r>
         <w:rPr>
           <w:b/>
-          <w:strike/>
           <w:color w:val="D43AE4"/>
         </w:rPr>
         <w:t>ugar</w:t>
@@ -2696,22 +2595,17 @@
         </w:numPr>
         <w:rPr>
           <w:b/>
-          <w:strike/>
-          <w:u w:val="single"/>
-        </w:rPr>
-      </w:pPr>
-      <w:r>
-        <w:rPr>
-          <w:b/>
-          <w:strike/>
+          <w:u w:val="single"/>
+        </w:rPr>
+      </w:pPr>
+      <w:r>
+        <w:rPr>
+          <w:b/>
           <w:u w:val="single"/>
         </w:rPr>
         <w:t xml:space="preserve">Function: </w:t>
       </w:r>
       <w:r>
-        <w:rPr>
-          <w:strike/>
-        </w:rPr>
         <w:t>Display Inventory (Daily)</w:t>
       </w:r>
     </w:p>
@@ -2804,22 +2698,17 @@
         </w:numPr>
         <w:rPr>
           <w:b/>
-          <w:strike/>
-          <w:u w:val="single"/>
-        </w:rPr>
-      </w:pPr>
-      <w:r>
-        <w:rPr>
-          <w:b/>
-          <w:strike/>
+          <w:u w:val="single"/>
+        </w:rPr>
+      </w:pPr>
+      <w:r>
+        <w:rPr>
+          <w:b/>
           <w:u w:val="single"/>
         </w:rPr>
         <w:t xml:space="preserve">Function: </w:t>
       </w:r>
       <w:r>
-        <w:rPr>
-          <w:strike/>
-        </w:rPr>
         <w:t>Choose number of cups to make</w:t>
       </w:r>
     </w:p>
@@ -2832,13 +2721,11 @@
         </w:numPr>
         <w:rPr>
           <w:b/>
-          <w:strike/>
-        </w:rPr>
-      </w:pPr>
-      <w:r>
-        <w:rPr>
-          <w:b/>
-          <w:strike/>
+        </w:rPr>
+      </w:pPr>
+      <w:r>
+        <w:rPr>
+          <w:b/>
           <w:u w:val="single"/>
         </w:rPr>
         <w:t>Function:</w:t>
@@ -2846,14 +2733,10 @@
       <w:r>
         <w:rPr>
           <w:b/>
-          <w:strike/>
         </w:rPr>
         <w:t xml:space="preserve"> </w:t>
       </w:r>
       <w:r>
-        <w:rPr>
-          <w:strike/>
-        </w:rPr>
         <w:t>Select Item for Recipe</w:t>
       </w:r>
     </w:p>
@@ -2866,13 +2749,9 @@
         </w:numPr>
         <w:rPr>
           <w:b/>
-          <w:strike/>
-        </w:rPr>
-      </w:pPr>
-      <w:r>
-        <w:rPr>
-          <w:strike/>
-        </w:rPr>
+        </w:rPr>
+      </w:pPr>
+      <w:r>
         <w:t>Lemons</w:t>
       </w:r>
     </w:p>
@@ -2885,13 +2764,9 @@
         </w:numPr>
         <w:rPr>
           <w:b/>
-          <w:strike/>
-        </w:rPr>
-      </w:pPr>
-      <w:r>
-        <w:rPr>
-          <w:strike/>
-        </w:rPr>
+        </w:rPr>
+      </w:pPr>
+      <w:r>
         <w:t>Cups</w:t>
       </w:r>
     </w:p>
@@ -2904,13 +2779,9 @@
         </w:numPr>
         <w:rPr>
           <w:b/>
-          <w:strike/>
-        </w:rPr>
-      </w:pPr>
-      <w:r>
-        <w:rPr>
-          <w:strike/>
-        </w:rPr>
+        </w:rPr>
+      </w:pPr>
+      <w:r>
         <w:t>Ice</w:t>
       </w:r>
     </w:p>
@@ -2923,13 +2794,9 @@
         </w:numPr>
         <w:rPr>
           <w:b/>
-          <w:strike/>
-        </w:rPr>
-      </w:pPr>
-      <w:r>
-        <w:rPr>
-          <w:strike/>
-        </w:rPr>
+        </w:rPr>
+      </w:pPr>
+      <w:r>
         <w:t xml:space="preserve">Sugar </w:t>
       </w:r>
     </w:p>
@@ -2942,22 +2809,17 @@
         </w:numPr>
         <w:rPr>
           <w:b/>
-          <w:strike/>
-          <w:u w:val="single"/>
-        </w:rPr>
-      </w:pPr>
-      <w:r>
-        <w:rPr>
-          <w:b/>
-          <w:strike/>
+          <w:u w:val="single"/>
+        </w:rPr>
+      </w:pPr>
+      <w:r>
+        <w:rPr>
+          <w:b/>
           <w:u w:val="single"/>
         </w:rPr>
         <w:t xml:space="preserve">Function: </w:t>
       </w:r>
       <w:r>
-        <w:rPr>
-          <w:strike/>
-        </w:rPr>
         <w:t xml:space="preserve">Calculation of Inventory used for Recipe </w:t>
       </w:r>
     </w:p>
@@ -3013,7 +2875,6 @@
       <w:pPr>
         <w:rPr>
           <w:b/>
-          <w:strike/>
           <w:color w:val="00B050"/>
           <w:u w:val="single"/>
         </w:rPr>
@@ -3064,43 +2925,31 @@
           <w:ilvl w:val="1"/>
           <w:numId w:val="14"/>
         </w:numPr>
-        <w:rPr>
-          <w:strike/>
-        </w:rPr>
-      </w:pPr>
-      <w:r>
-        <w:rPr>
-          <w:b/>
-          <w:strike/>
+      </w:pPr>
+      <w:r>
+        <w:rPr>
+          <w:b/>
           <w:u w:val="single"/>
         </w:rPr>
         <w:t>Function:</w:t>
       </w:r>
       <w:r>
-        <w:rPr>
-          <w:strike/>
-        </w:rPr>
         <w:t xml:space="preserve"> </w:t>
       </w:r>
       <w:r>
         <w:rPr>
           <w:b/>
-          <w:strike/>
           <w:color w:val="00B0F0"/>
         </w:rPr>
         <w:t>Name</w:t>
       </w:r>
       <w:r>
         <w:rPr>
-          <w:strike/>
           <w:color w:val="00B0F0"/>
         </w:rPr>
         <w:t xml:space="preserve"> </w:t>
       </w:r>
       <w:r>
-        <w:rPr>
-          <w:strike/>
-        </w:rPr>
         <w:t>the Players</w:t>
       </w:r>
     </w:p>
@@ -3124,15 +2973,7 @@
           <w:highlight w:val="cyan"/>
           <w:u w:val="single"/>
         </w:rPr>
-        <w:t>Human Player</w:t>
-      </w:r>
-      <w:r>
-        <w:rPr>
-          <w:b/>
-          <w:highlight w:val="cyan"/>
-          <w:u w:val="single"/>
-        </w:rPr>
-        <w:t xml:space="preserve"> – Child Class</w:t>
+        <w:t>Human Player – Child Class</w:t>
       </w:r>
     </w:p>
     <w:p>
@@ -3154,43 +2995,31 @@
           <w:ilvl w:val="1"/>
           <w:numId w:val="14"/>
         </w:numPr>
-        <w:rPr>
-          <w:strike/>
-        </w:rPr>
-      </w:pPr>
-      <w:r>
-        <w:rPr>
-          <w:b/>
-          <w:strike/>
+      </w:pPr>
+      <w:r>
+        <w:rPr>
+          <w:b/>
           <w:u w:val="single"/>
         </w:rPr>
         <w:t>From Parent Class - Function:</w:t>
       </w:r>
       <w:r>
-        <w:rPr>
-          <w:strike/>
-        </w:rPr>
         <w:t xml:space="preserve"> </w:t>
       </w:r>
       <w:r>
         <w:rPr>
           <w:b/>
-          <w:strike/>
           <w:color w:val="00B0F0"/>
         </w:rPr>
         <w:t>Name</w:t>
       </w:r>
       <w:r>
         <w:rPr>
-          <w:strike/>
           <w:color w:val="00B0F0"/>
         </w:rPr>
         <w:t xml:space="preserve"> </w:t>
       </w:r>
       <w:r>
-        <w:rPr>
-          <w:strike/>
-        </w:rPr>
         <w:t>the Players</w:t>
       </w:r>
     </w:p>
@@ -3201,28 +3030,20 @@
           <w:ilvl w:val="1"/>
           <w:numId w:val="14"/>
         </w:numPr>
-        <w:rPr>
-          <w:strike/>
-        </w:rPr>
-      </w:pPr>
-      <w:r>
-        <w:rPr>
-          <w:b/>
-          <w:strike/>
+      </w:pPr>
+      <w:r>
+        <w:rPr>
+          <w:b/>
           <w:u w:val="single"/>
         </w:rPr>
         <w:t>Function:</w:t>
       </w:r>
       <w:r>
-        <w:rPr>
-          <w:strike/>
-        </w:rPr>
         <w:t xml:space="preserve"> Display </w:t>
       </w:r>
       <w:r>
         <w:rPr>
           <w:b/>
-          <w:strike/>
           <w:color w:val="00B050"/>
         </w:rPr>
         <w:t>player bank</w:t>
@@ -3327,28 +3148,18 @@
           <w:ilvl w:val="1"/>
           <w:numId w:val="14"/>
         </w:numPr>
-        <w:rPr>
-          <w:strike/>
-        </w:rPr>
-      </w:pPr>
-      <w:r>
-        <w:rPr>
-          <w:b/>
-          <w:strike/>
+      </w:pPr>
+      <w:r>
+        <w:rPr>
+          <w:b/>
           <w:u w:val="single"/>
         </w:rPr>
         <w:t>Function:</w:t>
       </w:r>
       <w:r>
-        <w:rPr>
-          <w:strike/>
-        </w:rPr>
         <w:t xml:space="preserve"> Selection of “Item” for Purchase</w:t>
       </w:r>
       <w:r>
-        <w:rPr>
-          <w:strike/>
-        </w:rPr>
         <w:t xml:space="preserve"> – using same function as store</w:t>
       </w:r>
     </w:p>
@@ -3361,22 +3172,17 @@
         </w:numPr>
         <w:rPr>
           <w:b/>
-          <w:strike/>
-          <w:u w:val="single"/>
-        </w:rPr>
-      </w:pPr>
-      <w:r>
-        <w:rPr>
-          <w:b/>
-          <w:strike/>
+          <w:u w:val="single"/>
+        </w:rPr>
+      </w:pPr>
+      <w:r>
+        <w:rPr>
+          <w:b/>
           <w:u w:val="single"/>
         </w:rPr>
         <w:t>Function:</w:t>
       </w:r>
       <w:r>
-        <w:rPr>
-          <w:strike/>
-        </w:rPr>
         <w:t xml:space="preserve"> Calculate Sales (Daily)</w:t>
       </w:r>
     </w:p>
@@ -3389,35 +3195,26 @@
         </w:numPr>
         <w:rPr>
           <w:b/>
-          <w:strike/>
-          <w:u w:val="single"/>
-        </w:rPr>
-      </w:pPr>
-      <w:r>
-        <w:rPr>
-          <w:b/>
-          <w:strike/>
+          <w:u w:val="single"/>
+        </w:rPr>
+      </w:pPr>
+      <w:r>
+        <w:rPr>
+          <w:b/>
           <w:u w:val="single"/>
         </w:rPr>
         <w:t>Function:</w:t>
       </w:r>
       <w:r>
-        <w:rPr>
-          <w:strike/>
-        </w:rPr>
         <w:t xml:space="preserve"> Calculate </w:t>
       </w:r>
       <w:r>
         <w:rPr>
-          <w:strike/>
           <w:color w:val="FF66FF"/>
         </w:rPr>
         <w:t>“Sales List”</w:t>
       </w:r>
       <w:r>
-        <w:rPr>
-          <w:strike/>
-        </w:rPr>
         <w:t xml:space="preserve"> (Daily)</w:t>
       </w:r>
     </w:p>
@@ -3430,35 +3227,26 @@
         </w:numPr>
         <w:rPr>
           <w:b/>
-          <w:strike/>
-          <w:u w:val="single"/>
-        </w:rPr>
-      </w:pPr>
-      <w:r>
-        <w:rPr>
-          <w:b/>
-          <w:strike/>
+          <w:u w:val="single"/>
+        </w:rPr>
+      </w:pPr>
+      <w:r>
+        <w:rPr>
+          <w:b/>
           <w:u w:val="single"/>
         </w:rPr>
         <w:t xml:space="preserve">Function: </w:t>
       </w:r>
       <w:r>
-        <w:rPr>
-          <w:strike/>
-        </w:rPr>
         <w:t xml:space="preserve">Display </w:t>
       </w:r>
       <w:r>
         <w:rPr>
-          <w:strike/>
           <w:color w:val="FF66FF"/>
         </w:rPr>
         <w:t>“Sales List”</w:t>
       </w:r>
       <w:r>
-        <w:rPr>
-          <w:strike/>
-        </w:rPr>
         <w:t xml:space="preserve"> (Daily)</w:t>
       </w:r>
     </w:p>
@@ -3471,35 +3259,26 @@
         </w:numPr>
         <w:rPr>
           <w:b/>
-          <w:strike/>
-          <w:u w:val="single"/>
-        </w:rPr>
-      </w:pPr>
-      <w:r>
-        <w:rPr>
-          <w:b/>
-          <w:strike/>
+          <w:u w:val="single"/>
+        </w:rPr>
+      </w:pPr>
+      <w:r>
+        <w:rPr>
+          <w:b/>
           <w:u w:val="single"/>
         </w:rPr>
         <w:t xml:space="preserve">Function: </w:t>
       </w:r>
       <w:r>
-        <w:rPr>
-          <w:strike/>
-        </w:rPr>
         <w:t xml:space="preserve">Display </w:t>
       </w:r>
       <w:r>
         <w:rPr>
-          <w:strike/>
           <w:color w:val="FF66FF"/>
         </w:rPr>
         <w:t>“Sales List”</w:t>
       </w:r>
       <w:r>
-        <w:rPr>
-          <w:strike/>
-        </w:rPr>
         <w:t xml:space="preserve"> (Lifetime)</w:t>
       </w:r>
     </w:p>
@@ -3661,34 +3440,140 @@
         <w:t>Function:</w:t>
       </w:r>
       <w:r>
-        <w:rPr>
-          <w:u w:val="single"/>
+        <w:t xml:space="preserve"> Purchase</w:t>
+      </w:r>
+    </w:p>
+    <w:p>
+      <w:pPr>
+        <w:rPr>
+          <w:b/>
+          <w:u w:val="single"/>
+        </w:rPr>
+      </w:pPr>
+      <w:r>
+        <w:rPr>
+          <w:b/>
+          <w:highlight w:val="yellow"/>
+          <w:u w:val="single"/>
+        </w:rPr>
+        <w:t>User Interface –</w:t>
+      </w:r>
+    </w:p>
+    <w:p>
+      <w:pPr>
+        <w:pStyle w:val="ListParagraph"/>
+        <w:numPr>
+          <w:ilvl w:val="0"/>
+          <w:numId w:val="14"/>
+        </w:numPr>
+      </w:pPr>
+      <w:r>
+        <w:t xml:space="preserve">Class Responsibilities </w:t>
+      </w:r>
+    </w:p>
+    <w:p>
+      <w:pPr>
+        <w:pStyle w:val="ListParagraph"/>
+        <w:numPr>
+          <w:ilvl w:val="1"/>
+          <w:numId w:val="14"/>
+        </w:numPr>
+        <w:rPr>
+          <w:b/>
+          <w:u w:val="single"/>
+        </w:rPr>
+      </w:pPr>
+      <w:r>
+        <w:rPr>
+          <w:b/>
+          <w:u w:val="single"/>
+        </w:rPr>
+        <w:t>Function:</w:t>
+      </w:r>
+      <w:r>
+        <w:t xml:space="preserve"> Given Option to Go to Store</w:t>
+      </w:r>
+    </w:p>
+    <w:p>
+      <w:pPr>
+        <w:pStyle w:val="ListParagraph"/>
+        <w:numPr>
+          <w:ilvl w:val="1"/>
+          <w:numId w:val="14"/>
+        </w:numPr>
+      </w:pPr>
+      <w:r>
+        <w:rPr>
+          <w:b/>
+          <w:u w:val="single"/>
+        </w:rPr>
+        <w:t>Function:</w:t>
+      </w:r>
+      <w:r>
+        <w:t xml:space="preserve"> Display Welcome Screen</w:t>
+      </w:r>
+    </w:p>
+    <w:p>
+      <w:pPr>
+        <w:pStyle w:val="ListParagraph"/>
+        <w:numPr>
+          <w:ilvl w:val="1"/>
+          <w:numId w:val="14"/>
+        </w:numPr>
+        <w:rPr>
+          <w:b/>
+          <w:u w:val="single"/>
+        </w:rPr>
+      </w:pPr>
+      <w:r>
+        <w:rPr>
+          <w:b/>
+          <w:u w:val="single"/>
+        </w:rPr>
+        <w:t>Function:</w:t>
+      </w:r>
+      <w:r>
+        <w:t xml:space="preserve"> Display the Rules</w:t>
+      </w:r>
+    </w:p>
+    <w:p>
+      <w:pPr>
+        <w:pStyle w:val="ListParagraph"/>
+        <w:numPr>
+          <w:ilvl w:val="1"/>
+          <w:numId w:val="14"/>
+        </w:numPr>
+        <w:rPr>
+          <w:b/>
+        </w:rPr>
+      </w:pPr>
+      <w:r>
+        <w:rPr>
+          <w:b/>
+          <w:u w:val="single"/>
+        </w:rPr>
+        <w:t>Function:</w:t>
+      </w:r>
+      <w:r>
+        <w:rPr>
+          <w:b/>
         </w:rPr>
         <w:t xml:space="preserve"> </w:t>
       </w:r>
       <w:r>
-        <w:t>Confirm Purchase</w:t>
-      </w:r>
-    </w:p>
-    <w:p>
-      <w:pPr>
-        <w:pStyle w:val="ListParagraph"/>
-        <w:numPr>
-          <w:ilvl w:val="2"/>
+        <w:t>Select Game Level</w:t>
+      </w:r>
+    </w:p>
+    <w:p>
+      <w:pPr>
+        <w:pStyle w:val="ListParagraph"/>
+        <w:numPr>
+          <w:ilvl w:val="1"/>
           <w:numId w:val="14"/>
         </w:numPr>
-      </w:pPr>
-      <w:r>
-        <w:t>Should be able to use one function to purchase each item because it shouldn’t matter what the function is purchasing.</w:t>
-      </w:r>
-    </w:p>
-    <w:p>
-      <w:pPr>
-        <w:pStyle w:val="ListParagraph"/>
-        <w:numPr>
-          <w:ilvl w:val="1"/>
-          <w:numId w:val="14"/>
-        </w:numPr>
+        <w:rPr>
+          <w:b/>
+        </w:rPr>
       </w:pPr>
       <w:r>
         <w:rPr>
@@ -3698,203 +3583,13 @@
         <w:t>Function:</w:t>
       </w:r>
       <w:r>
-        <w:t xml:space="preserve"> Purchase</w:t>
-      </w:r>
-    </w:p>
-    <w:p>
-      <w:pPr>
-        <w:rPr>
-          <w:b/>
-          <w:u w:val="single"/>
-        </w:rPr>
-      </w:pPr>
-      <w:r>
-        <w:rPr>
-          <w:b/>
-          <w:highlight w:val="yellow"/>
-          <w:u w:val="single"/>
-        </w:rPr>
-        <w:t>User Interface –</w:t>
-      </w:r>
-    </w:p>
-    <w:p>
-      <w:pPr>
-        <w:pStyle w:val="ListParagraph"/>
-        <w:numPr>
-          <w:ilvl w:val="0"/>
-          <w:numId w:val="14"/>
-        </w:numPr>
-      </w:pPr>
-      <w:r>
-        <w:t xml:space="preserve">Class Responsibilities </w:t>
-      </w:r>
-    </w:p>
-    <w:p>
-      <w:pPr>
-        <w:pStyle w:val="ListParagraph"/>
-        <w:numPr>
-          <w:ilvl w:val="1"/>
-          <w:numId w:val="14"/>
-        </w:numPr>
-        <w:rPr>
-          <w:b/>
-          <w:u w:val="single"/>
-        </w:rPr>
-      </w:pPr>
-      <w:r>
-        <w:rPr>
-          <w:b/>
-          <w:u w:val="single"/>
-        </w:rPr>
-        <w:t>Function:</w:t>
-      </w:r>
-      <w:r>
-        <w:t xml:space="preserve"> Given Option to Go to Store</w:t>
-      </w:r>
-    </w:p>
-    <w:p>
-      <w:pPr>
-        <w:pStyle w:val="ListParagraph"/>
-        <w:numPr>
-          <w:ilvl w:val="1"/>
-          <w:numId w:val="14"/>
-        </w:numPr>
-      </w:pPr>
-      <w:r>
-        <w:rPr>
-          <w:b/>
-          <w:u w:val="single"/>
-        </w:rPr>
-        <w:t>Function:</w:t>
-      </w:r>
-      <w:r>
-        <w:t xml:space="preserve"> Display Welcome Screen</w:t>
-      </w:r>
-    </w:p>
-    <w:p>
-      <w:pPr>
-        <w:pStyle w:val="ListParagraph"/>
-        <w:numPr>
-          <w:ilvl w:val="1"/>
-          <w:numId w:val="14"/>
-        </w:numPr>
-        <w:rPr>
-          <w:b/>
-          <w:u w:val="single"/>
-        </w:rPr>
-      </w:pPr>
-      <w:r>
-        <w:rPr>
-          <w:b/>
-          <w:u w:val="single"/>
-        </w:rPr>
-        <w:t>Function:</w:t>
-      </w:r>
-      <w:r>
-        <w:t xml:space="preserve"> Display the Rules</w:t>
-      </w:r>
-    </w:p>
-    <w:p>
-      <w:pPr>
-        <w:pStyle w:val="ListParagraph"/>
-        <w:numPr>
-          <w:ilvl w:val="1"/>
-          <w:numId w:val="14"/>
-        </w:numPr>
-      </w:pPr>
-      <w:r>
-        <w:rPr>
-          <w:b/>
-          <w:u w:val="single"/>
-        </w:rPr>
-        <w:t>Function:</w:t>
-      </w:r>
-      <w:r>
-        <w:t xml:space="preserve"> Welcome Screen</w:t>
-      </w:r>
-    </w:p>
-    <w:p>
-      <w:pPr>
-        <w:pStyle w:val="ListParagraph"/>
-        <w:numPr>
-          <w:ilvl w:val="1"/>
-          <w:numId w:val="14"/>
-        </w:numPr>
-        <w:rPr>
-          <w:b/>
-        </w:rPr>
-      </w:pPr>
-      <w:r>
-        <w:rPr>
-          <w:b/>
-          <w:u w:val="single"/>
-        </w:rPr>
-        <w:t>Function:</w:t>
-      </w:r>
-      <w:r>
         <w:rPr>
           <w:b/>
         </w:rPr>
         <w:t xml:space="preserve"> </w:t>
       </w:r>
       <w:r>
-        <w:t>Select Game Level</w:t>
-      </w:r>
-    </w:p>
-    <w:p>
-      <w:pPr>
-        <w:pStyle w:val="ListParagraph"/>
-        <w:numPr>
-          <w:ilvl w:val="1"/>
-          <w:numId w:val="14"/>
-        </w:numPr>
-        <w:rPr>
-          <w:b/>
-        </w:rPr>
-      </w:pPr>
-      <w:r>
-        <w:rPr>
-          <w:b/>
-          <w:u w:val="single"/>
-        </w:rPr>
-        <w:t>Function:</w:t>
-      </w:r>
-      <w:r>
-        <w:rPr>
-          <w:b/>
-        </w:rPr>
-        <w:t xml:space="preserve"> </w:t>
-      </w:r>
-      <w:r>
         <w:t>Restart Game Choice</w:t>
-      </w:r>
-    </w:p>
-    <w:p>
-      <w:pPr>
-        <w:pStyle w:val="ListParagraph"/>
-        <w:numPr>
-          <w:ilvl w:val="1"/>
-          <w:numId w:val="14"/>
-        </w:numPr>
-        <w:rPr>
-          <w:b/>
-        </w:rPr>
-      </w:pPr>
-      <w:r>
-        <w:rPr>
-          <w:b/>
-          <w:u w:val="single"/>
-        </w:rPr>
-        <w:t>Function:</w:t>
-      </w:r>
-      <w:r>
-        <w:rPr>
-          <w:b/>
-        </w:rPr>
-        <w:t xml:space="preserve"> </w:t>
-      </w:r>
-      <w:r>
-        <w:t xml:space="preserve">Restart Game </w:t>
       </w:r>
     </w:p>
     <w:p>
@@ -3975,13 +3670,54 @@
       </w:r>
       <w:r>
         <w:rPr>
-          <w:strike/>
           <w:color w:val="00FF00"/>
         </w:rPr>
         <w:t>list</w:t>
       </w:r>
       <w:r>
         <w:t xml:space="preserve"> of weather for the days played</w:t>
+      </w:r>
+    </w:p>
+    <w:p>
+      <w:pPr>
+        <w:pStyle w:val="ListParagraph"/>
+        <w:numPr>
+          <w:ilvl w:val="1"/>
+          <w:numId w:val="14"/>
+        </w:numPr>
+        <w:rPr>
+          <w:b/>
+          <w:u w:val="single"/>
+        </w:rPr>
+      </w:pPr>
+      <w:r>
+        <w:rPr>
+          <w:b/>
+          <w:u w:val="single"/>
+        </w:rPr>
+        <w:t>Function</w:t>
+      </w:r>
+      <w:r>
+        <w:rPr>
+          <w:b/>
+          <w:u w:val="single"/>
+        </w:rPr>
+        <w:t xml:space="preserve">: </w:t>
+      </w:r>
+      <w:r>
+        <w:t xml:space="preserve"> Generate </w:t>
+      </w:r>
+      <w:r>
+        <w:rPr>
+          <w:color w:val="00FF00"/>
+        </w:rPr>
+        <w:t>list</w:t>
+      </w:r>
+      <w:r>
+        <w:t xml:space="preserve"> </w:t>
+      </w:r>
+      <w:r>
+        <w:t xml:space="preserve">of temperatures </w:t>
       </w:r>
     </w:p>
     <w:p>
@@ -4000,11 +3736,8 @@
           <w:highlight w:val="yellow"/>
           <w:u w:val="single"/>
         </w:rPr>
-        <w:lastRenderedPageBreak/>
         <w:t xml:space="preserve">Lemon – </w:t>
       </w:r>
-      <w:bookmarkStart w:id="0" w:name="_GoBack"/>
-      <w:bookmarkEnd w:id="0"/>
     </w:p>
     <w:p>
       <w:pPr>
@@ -4049,7 +3782,6 @@
       <w:r>
         <w:rPr>
           <w:b/>
-          <w:strike/>
           <w:color w:val="ED7D31" w:themeColor="accent2"/>
         </w:rPr>
         <w:t>List</w:t>
@@ -4080,6 +3812,7 @@
           <w:highlight w:val="yellow"/>
           <w:u w:val="single"/>
         </w:rPr>
+        <w:lastRenderedPageBreak/>
         <w:t>Cups –</w:t>
       </w:r>
     </w:p>
@@ -4160,15 +3893,7 @@
           <w:highlight w:val="yellow"/>
           <w:u w:val="single"/>
         </w:rPr>
-        <w:t>–</w:t>
-      </w:r>
-      <w:r>
-        <w:rPr>
-          <w:b/>
-          <w:highlight w:val="yellow"/>
-          <w:u w:val="single"/>
-        </w:rPr>
-        <w:t xml:space="preserve"> </w:t>
+        <w:t xml:space="preserve">– </w:t>
       </w:r>
     </w:p>
     <w:p>
@@ -6841,7 +6566,7 @@
 </file>
 
 <file path=customXml/itemProps1.xml><?xml version="1.0" encoding="utf-8"?>
-<ds:datastoreItem xmlns:ds="http://schemas.openxmlformats.org/officeDocument/2006/customXml" ds:itemID="{FC46DB2E-B7CF-4A89-9A77-EF54B09BAAF4}">
+<ds:datastoreItem xmlns:ds="http://schemas.openxmlformats.org/officeDocument/2006/customXml" ds:itemID="{630CCBFF-8D08-4AF6-B3D6-B96CF24BD870}">
   <ds:schemaRefs>
     <ds:schemaRef ds:uri="http://schemas.openxmlformats.org/officeDocument/2006/bibliography"/>
   </ds:schemaRefs>

</xml_diff>

<commit_message>
Store Function creation 12.5.16
</commit_message>
<xml_diff>
--- a/Lemonade Deliverables-Timetable.docx
+++ b/Lemonade Deliverables-Timetable.docx
@@ -72,8 +72,14 @@
           <w:ilvl w:val="1"/>
           <w:numId w:val="5"/>
         </w:numPr>
-      </w:pPr>
-      <w:r>
+        <w:rPr>
+          <w:strike/>
+        </w:rPr>
+      </w:pPr>
+      <w:r>
+        <w:rPr>
+          <w:strike/>
+        </w:rPr>
         <w:t>Welcome</w:t>
       </w:r>
     </w:p>
@@ -84,8 +90,14 @@
           <w:ilvl w:val="1"/>
           <w:numId w:val="5"/>
         </w:numPr>
-      </w:pPr>
-      <w:r>
+        <w:rPr>
+          <w:strike/>
+        </w:rPr>
+      </w:pPr>
+      <w:r>
+        <w:rPr>
+          <w:strike/>
+        </w:rPr>
         <w:t>Name</w:t>
       </w:r>
     </w:p>
@@ -96,8 +108,14 @@
           <w:ilvl w:val="1"/>
           <w:numId w:val="5"/>
         </w:numPr>
-      </w:pPr>
-      <w:r>
+        <w:rPr>
+          <w:strike/>
+        </w:rPr>
+      </w:pPr>
+      <w:r>
+        <w:rPr>
+          <w:strike/>
+        </w:rPr>
         <w:t>Start money</w:t>
       </w:r>
     </w:p>
@@ -108,14 +126,15 @@
           <w:ilvl w:val="1"/>
           <w:numId w:val="5"/>
         </w:numPr>
-      </w:pPr>
-      <w:proofErr w:type="spellStart"/>
-      <w:r>
-        <w:t>Etc</w:t>
-      </w:r>
-      <w:proofErr w:type="spellEnd"/>
-      <w:r>
-        <w:t>…</w:t>
+        <w:rPr>
+          <w:strike/>
+        </w:rPr>
+      </w:pPr>
+      <w:r>
+        <w:rPr>
+          <w:strike/>
+        </w:rPr>
+        <w:t>Etc…</w:t>
       </w:r>
     </w:p>
     <w:p>
@@ -143,8 +162,14 @@
           <w:ilvl w:val="1"/>
           <w:numId w:val="5"/>
         </w:numPr>
-      </w:pPr>
-      <w:r>
+        <w:rPr>
+          <w:strike/>
+        </w:rPr>
+      </w:pPr>
+      <w:r>
+        <w:rPr>
+          <w:strike/>
+        </w:rPr>
         <w:t>Welcome window</w:t>
       </w:r>
     </w:p>
@@ -155,8 +180,14 @@
           <w:ilvl w:val="1"/>
           <w:numId w:val="5"/>
         </w:numPr>
-      </w:pPr>
-      <w:r>
+        <w:rPr>
+          <w:strike/>
+        </w:rPr>
+      </w:pPr>
+      <w:r>
+        <w:rPr>
+          <w:strike/>
+        </w:rPr>
         <w:t>Determine funds</w:t>
       </w:r>
     </w:p>
@@ -167,8 +198,14 @@
           <w:ilvl w:val="1"/>
           <w:numId w:val="5"/>
         </w:numPr>
-      </w:pPr>
-      <w:r>
+        <w:rPr>
+          <w:strike/>
+        </w:rPr>
+      </w:pPr>
+      <w:r>
+        <w:rPr>
+          <w:strike/>
+        </w:rPr>
         <w:t>Make decisions</w:t>
       </w:r>
     </w:p>
@@ -179,14 +216,15 @@
           <w:ilvl w:val="1"/>
           <w:numId w:val="5"/>
         </w:numPr>
-      </w:pPr>
-      <w:proofErr w:type="spellStart"/>
-      <w:r>
-        <w:t>Etc</w:t>
-      </w:r>
-      <w:proofErr w:type="spellEnd"/>
-      <w:r>
-        <w:t>…</w:t>
+        <w:rPr>
+          <w:strike/>
+        </w:rPr>
+      </w:pPr>
+      <w:r>
+        <w:rPr>
+          <w:strike/>
+        </w:rPr>
+        <w:t>Etc…</w:t>
       </w:r>
     </w:p>
     <w:p>
@@ -196,8 +234,14 @@
           <w:ilvl w:val="0"/>
           <w:numId w:val="5"/>
         </w:numPr>
-      </w:pPr>
-      <w:r>
+        <w:rPr>
+          <w:strike/>
+        </w:rPr>
+      </w:pPr>
+      <w:r>
+        <w:rPr>
+          <w:strike/>
+        </w:rPr>
         <w:t>Determine classes</w:t>
       </w:r>
     </w:p>
@@ -208,8 +252,14 @@
           <w:ilvl w:val="0"/>
           <w:numId w:val="5"/>
         </w:numPr>
-      </w:pPr>
-      <w:r>
+        <w:rPr>
+          <w:strike/>
+        </w:rPr>
+      </w:pPr>
+      <w:r>
+        <w:rPr>
+          <w:strike/>
+        </w:rPr>
         <w:t>Determine functions</w:t>
       </w:r>
     </w:p>
@@ -220,8 +270,14 @@
           <w:ilvl w:val="1"/>
           <w:numId w:val="5"/>
         </w:numPr>
-      </w:pPr>
-      <w:r>
+        <w:rPr>
+          <w:strike/>
+        </w:rPr>
+      </w:pPr>
+      <w:r>
+        <w:rPr>
+          <w:strike/>
+        </w:rPr>
         <w:t>Place functions</w:t>
       </w:r>
     </w:p>
@@ -232,8 +288,14 @@
           <w:ilvl w:val="0"/>
           <w:numId w:val="5"/>
         </w:numPr>
-      </w:pPr>
-      <w:r>
+        <w:rPr>
+          <w:strike/>
+        </w:rPr>
+      </w:pPr>
+      <w:r>
+        <w:rPr>
+          <w:strike/>
+        </w:rPr>
         <w:t>member variables needed</w:t>
       </w:r>
     </w:p>
@@ -247,6 +309,42 @@
       </w:pPr>
       <w:r>
         <w:t xml:space="preserve">algorithms </w:t>
+      </w:r>
+    </w:p>
+    <w:p>
+      <w:pPr>
+        <w:pStyle w:val="ListParagraph"/>
+        <w:numPr>
+          <w:ilvl w:val="0"/>
+          <w:numId w:val="5"/>
+        </w:numPr>
+      </w:pPr>
+      <w:r>
+        <w:t>fill in functions</w:t>
+      </w:r>
+    </w:p>
+    <w:p>
+      <w:pPr>
+        <w:pStyle w:val="ListParagraph"/>
+        <w:numPr>
+          <w:ilvl w:val="0"/>
+          <w:numId w:val="5"/>
+        </w:numPr>
+      </w:pPr>
+      <w:r>
+        <w:t>Create Game Loop</w:t>
+      </w:r>
+    </w:p>
+    <w:p>
+      <w:pPr>
+        <w:pStyle w:val="ListParagraph"/>
+        <w:numPr>
+          <w:ilvl w:val="0"/>
+          <w:numId w:val="5"/>
+        </w:numPr>
+      </w:pPr>
+      <w:r>
+        <w:t>Test</w:t>
       </w:r>
     </w:p>
     <w:p/>
@@ -279,7 +377,6 @@
         <w:rPr>
           <w:b/>
         </w:rPr>
-        <w:lastRenderedPageBreak/>
         <w:t>Game Rules</w:t>
       </w:r>
     </w:p>
@@ -880,7 +977,6 @@
         <w:rPr>
           <w:b/>
         </w:rPr>
-        <w:lastRenderedPageBreak/>
         <w:t>Game Flow</w:t>
       </w:r>
     </w:p>
@@ -1435,6 +1531,7 @@
         <w:rPr>
           <w:highlight w:val="yellow"/>
         </w:rPr>
+        <w:lastRenderedPageBreak/>
         <w:t>Loop back to the store</w:t>
       </w:r>
     </w:p>
@@ -1455,7 +1552,6 @@
         <w:rPr>
           <w:b/>
         </w:rPr>
-        <w:lastRenderedPageBreak/>
         <w:t>Game Sections</w:t>
       </w:r>
     </w:p>
@@ -1598,58 +1694,66 @@
           <w:color w:val="FF0000"/>
           <w:u w:val="single"/>
         </w:rPr>
-        <w:t>– First Completed Dec 4th</w:t>
-      </w:r>
-    </w:p>
-    <w:p>
-      <w:pPr>
-        <w:pStyle w:val="ListParagraph"/>
-        <w:numPr>
-          <w:ilvl w:val="0"/>
-          <w:numId w:val="10"/>
-        </w:numPr>
-      </w:pPr>
-      <w:r>
-        <w:t>Item Purchasing</w:t>
-      </w:r>
-    </w:p>
-    <w:p>
-      <w:pPr>
-        <w:pStyle w:val="ListParagraph"/>
-        <w:numPr>
-          <w:ilvl w:val="0"/>
-          <w:numId w:val="10"/>
-        </w:numPr>
-      </w:pPr>
-      <w:r>
-        <w:t>Calculation of inventory after store</w:t>
-      </w:r>
-    </w:p>
-    <w:p>
-      <w:pPr>
-        <w:pStyle w:val="ListParagraph"/>
-        <w:numPr>
-          <w:ilvl w:val="0"/>
-          <w:numId w:val="10"/>
-        </w:numPr>
-      </w:pPr>
-      <w:r>
-        <w:t>Display Inventory</w:t>
-      </w:r>
-    </w:p>
-    <w:p>
-      <w:pPr>
-        <w:pStyle w:val="ListParagraph"/>
-        <w:numPr>
-          <w:ilvl w:val="0"/>
-          <w:numId w:val="10"/>
-        </w:numPr>
-      </w:pPr>
-      <w:r>
-        <w:t>Calculation of daily inventory after making lemonade</w:t>
+        <w:t>– First Completed Dec 5</w:t>
       </w:r>
       <w:bookmarkStart w:id="0" w:name="_GoBack"/>
       <w:bookmarkEnd w:id="0"/>
+      <w:r>
+        <w:rPr>
+          <w:b/>
+          <w:color w:val="FF0000"/>
+          <w:u w:val="single"/>
+        </w:rPr>
+        <w:t>th</w:t>
+      </w:r>
+    </w:p>
+    <w:p>
+      <w:pPr>
+        <w:pStyle w:val="ListParagraph"/>
+        <w:numPr>
+          <w:ilvl w:val="0"/>
+          <w:numId w:val="10"/>
+        </w:numPr>
+      </w:pPr>
+      <w:r>
+        <w:t>Item Purchasing</w:t>
+      </w:r>
+    </w:p>
+    <w:p>
+      <w:pPr>
+        <w:pStyle w:val="ListParagraph"/>
+        <w:numPr>
+          <w:ilvl w:val="0"/>
+          <w:numId w:val="10"/>
+        </w:numPr>
+      </w:pPr>
+      <w:r>
+        <w:t>Calculation of inventory after store</w:t>
+      </w:r>
+    </w:p>
+    <w:p>
+      <w:pPr>
+        <w:pStyle w:val="ListParagraph"/>
+        <w:numPr>
+          <w:ilvl w:val="0"/>
+          <w:numId w:val="10"/>
+        </w:numPr>
+      </w:pPr>
+      <w:r>
+        <w:t>Display Inventory</w:t>
+      </w:r>
+    </w:p>
+    <w:p>
+      <w:pPr>
+        <w:pStyle w:val="ListParagraph"/>
+        <w:numPr>
+          <w:ilvl w:val="0"/>
+          <w:numId w:val="10"/>
+        </w:numPr>
+      </w:pPr>
+      <w:r>
+        <w:t>Calculation of daily inventory after making lemonade</w:t>
+      </w:r>
     </w:p>
     <w:p>
       <w:pPr>
@@ -1940,7 +2044,23 @@
           <w:b/>
           <w:u w:val="single"/>
         </w:rPr>
-        <w:t xml:space="preserve"> Last</w:t>
+        <w:t xml:space="preserve"> </w:t>
+      </w:r>
+      <w:r>
+        <w:rPr>
+          <w:b/>
+          <w:color w:val="FF0000"/>
+          <w:u w:val="single"/>
+        </w:rPr>
+        <w:t>Last</w:t>
+      </w:r>
+      <w:r>
+        <w:rPr>
+          <w:b/>
+          <w:color w:val="FF0000"/>
+          <w:u w:val="single"/>
+        </w:rPr>
+        <w:t xml:space="preserve"> Completed Dec 9th</w:t>
       </w:r>
     </w:p>
     <w:p>
@@ -2027,7 +2147,6 @@
           <w:b/>
           <w:sz w:val="28"/>
         </w:rPr>
-        <w:lastRenderedPageBreak/>
         <w:t>Classes</w:t>
       </w:r>
     </w:p>
@@ -2251,7 +2370,6 @@
       <w:r>
         <w:t xml:space="preserve"> Generated </w:t>
       </w:r>
-      <w:proofErr w:type="spellStart"/>
       <w:r>
         <w:rPr>
           <w:b/>
@@ -2260,7 +2378,6 @@
         </w:rPr>
         <w:t>playerDisposition</w:t>
       </w:r>
-      <w:proofErr w:type="spellEnd"/>
       <w:r>
         <w:rPr>
           <w:color w:val="806000" w:themeColor="accent4" w:themeShade="80"/>
@@ -2617,7 +2734,6 @@
           <w:u w:val="single"/>
         </w:rPr>
       </w:pPr>
-      <w:proofErr w:type="spellStart"/>
       <w:r>
         <w:rPr>
           <w:b/>
@@ -2636,7 +2752,6 @@
         </w:rPr>
         <w:t>ofLemonade</w:t>
       </w:r>
-      <w:proofErr w:type="spellEnd"/>
       <w:r>
         <w:rPr>
           <w:b/>
@@ -2886,7 +3001,6 @@
           <w:highlight w:val="yellow"/>
           <w:u w:val="single"/>
         </w:rPr>
-        <w:lastRenderedPageBreak/>
         <w:t>Player –</w:t>
       </w:r>
       <w:r>
@@ -3118,7 +3232,6 @@
         </w:rPr>
         <w:t xml:space="preserve"> </w:t>
       </w:r>
-      <w:proofErr w:type="spellStart"/>
       <w:r>
         <w:rPr>
           <w:b/>
@@ -3127,7 +3240,6 @@
         </w:rPr>
         <w:t>Disp</w:t>
       </w:r>
-      <w:proofErr w:type="spellEnd"/>
     </w:p>
     <w:p>
       <w:pPr>
@@ -3695,14 +3807,7 @@
           <w:b/>
           <w:u w:val="single"/>
         </w:rPr>
-        <w:t>Function</w:t>
-      </w:r>
-      <w:r>
-        <w:rPr>
-          <w:b/>
-          <w:u w:val="single"/>
-        </w:rPr>
-        <w:t xml:space="preserve">: </w:t>
+        <w:t xml:space="preserve">Function: </w:t>
       </w:r>
       <w:r>
         <w:t xml:space="preserve"> Generate </w:t>
@@ -3714,10 +3819,7 @@
         <w:t>list</w:t>
       </w:r>
       <w:r>
-        <w:t xml:space="preserve"> </w:t>
-      </w:r>
-      <w:r>
-        <w:t xml:space="preserve">of temperatures </w:t>
+        <w:t xml:space="preserve"> of temperatures </w:t>
       </w:r>
     </w:p>
     <w:p>
@@ -3736,6 +3838,7 @@
           <w:highlight w:val="yellow"/>
           <w:u w:val="single"/>
         </w:rPr>
+        <w:lastRenderedPageBreak/>
         <w:t xml:space="preserve">Lemon – </w:t>
       </w:r>
     </w:p>
@@ -3812,7 +3915,6 @@
           <w:highlight w:val="yellow"/>
           <w:u w:val="single"/>
         </w:rPr>
-        <w:lastRenderedPageBreak/>
         <w:t>Cups –</w:t>
       </w:r>
     </w:p>
@@ -5659,7 +5761,7 @@
         <w:rFonts w:ascii="Courier New" w:hAnsi="Courier New" w:cs="Courier New" w:hint="default"/>
       </w:rPr>
     </w:lvl>
-    <w:lvl w:ilvl="2" w:tplc="04090005" w:tentative="1">
+    <w:lvl w:ilvl="2" w:tplc="04090005">
       <w:start w:val="1"/>
       <w:numFmt w:val="bullet"/>
       <w:lvlText w:val=""/>
@@ -6566,7 +6668,7 @@
 </file>
 
 <file path=customXml/itemProps1.xml><?xml version="1.0" encoding="utf-8"?>
-<ds:datastoreItem xmlns:ds="http://schemas.openxmlformats.org/officeDocument/2006/customXml" ds:itemID="{630CCBFF-8D08-4AF6-B3D6-B96CF24BD870}">
+<ds:datastoreItem xmlns:ds="http://schemas.openxmlformats.org/officeDocument/2006/customXml" ds:itemID="{9BB55A3E-9D45-470C-A0E1-88E1183C8CD3}">
   <ds:schemaRefs>
     <ds:schemaRef ds:uri="http://schemas.openxmlformats.org/officeDocument/2006/bibliography"/>
   </ds:schemaRefs>

</xml_diff>

<commit_message>
Inventory Mangament Function creation 12.5.16 9:09pm
</commit_message>
<xml_diff>
--- a/Lemonade Deliverables-Timetable.docx
+++ b/Lemonade Deliverables-Timetable.docx
@@ -130,11 +130,19 @@
           <w:strike/>
         </w:rPr>
       </w:pPr>
+      <w:proofErr w:type="spellStart"/>
       <w:r>
         <w:rPr>
           <w:strike/>
         </w:rPr>
-        <w:t>Etc…</w:t>
+        <w:t>Etc</w:t>
+      </w:r>
+      <w:proofErr w:type="spellEnd"/>
+      <w:r>
+        <w:rPr>
+          <w:strike/>
+        </w:rPr>
+        <w:t>…</w:t>
       </w:r>
     </w:p>
     <w:p>
@@ -220,11 +228,19 @@
           <w:strike/>
         </w:rPr>
       </w:pPr>
+      <w:proofErr w:type="spellStart"/>
       <w:r>
         <w:rPr>
           <w:strike/>
         </w:rPr>
-        <w:t>Etc…</w:t>
+        <w:t>Etc</w:t>
+      </w:r>
+      <w:proofErr w:type="spellEnd"/>
+      <w:r>
+        <w:rPr>
+          <w:strike/>
+        </w:rPr>
+        <w:t>…</w:t>
       </w:r>
     </w:p>
     <w:p>
@@ -1696,76 +1712,94 @@
         </w:rPr>
         <w:t>– First Completed Dec 5</w:t>
       </w:r>
+      <w:r>
+        <w:rPr>
+          <w:b/>
+          <w:color w:val="FF0000"/>
+          <w:u w:val="single"/>
+        </w:rPr>
+        <w:t>th</w:t>
+      </w:r>
+    </w:p>
+    <w:p>
+      <w:pPr>
+        <w:pStyle w:val="ListParagraph"/>
+        <w:numPr>
+          <w:ilvl w:val="0"/>
+          <w:numId w:val="10"/>
+        </w:numPr>
+        <w:rPr>
+          <w:strike/>
+        </w:rPr>
+      </w:pPr>
+      <w:r>
+        <w:rPr>
+          <w:strike/>
+        </w:rPr>
+        <w:t>Item Purchasing</w:t>
+      </w:r>
+    </w:p>
+    <w:p>
+      <w:pPr>
+        <w:pStyle w:val="ListParagraph"/>
+        <w:numPr>
+          <w:ilvl w:val="0"/>
+          <w:numId w:val="10"/>
+        </w:numPr>
+        <w:rPr>
+          <w:strike/>
+        </w:rPr>
+      </w:pPr>
+      <w:r>
+        <w:rPr>
+          <w:strike/>
+        </w:rPr>
+        <w:t>Calculation of inventory after store</w:t>
+      </w:r>
+    </w:p>
+    <w:p>
+      <w:pPr>
+        <w:pStyle w:val="ListParagraph"/>
+        <w:numPr>
+          <w:ilvl w:val="0"/>
+          <w:numId w:val="10"/>
+        </w:numPr>
+        <w:rPr>
+          <w:strike/>
+        </w:rPr>
+      </w:pPr>
+      <w:r>
+        <w:rPr>
+          <w:strike/>
+        </w:rPr>
+        <w:t>Display Inventory</w:t>
+      </w:r>
+    </w:p>
+    <w:p>
+      <w:pPr>
+        <w:pStyle w:val="ListParagraph"/>
+        <w:numPr>
+          <w:ilvl w:val="0"/>
+          <w:numId w:val="10"/>
+        </w:numPr>
+      </w:pPr>
+      <w:r>
+        <w:t>Calculation of daily inventory after making lemonade</w:t>
+      </w:r>
+    </w:p>
+    <w:p>
+      <w:pPr>
+        <w:pStyle w:val="ListParagraph"/>
+        <w:numPr>
+          <w:ilvl w:val="0"/>
+          <w:numId w:val="10"/>
+        </w:numPr>
+      </w:pPr>
+      <w:r>
+        <w:t>Calculation of inventory after selling lemonade/using cups</w:t>
+      </w:r>
       <w:bookmarkStart w:id="0" w:name="_GoBack"/>
       <w:bookmarkEnd w:id="0"/>
-      <w:r>
-        <w:rPr>
-          <w:b/>
-          <w:color w:val="FF0000"/>
-          <w:u w:val="single"/>
-        </w:rPr>
-        <w:t>th</w:t>
-      </w:r>
-    </w:p>
-    <w:p>
-      <w:pPr>
-        <w:pStyle w:val="ListParagraph"/>
-        <w:numPr>
-          <w:ilvl w:val="0"/>
-          <w:numId w:val="10"/>
-        </w:numPr>
-      </w:pPr>
-      <w:r>
-        <w:t>Item Purchasing</w:t>
-      </w:r>
-    </w:p>
-    <w:p>
-      <w:pPr>
-        <w:pStyle w:val="ListParagraph"/>
-        <w:numPr>
-          <w:ilvl w:val="0"/>
-          <w:numId w:val="10"/>
-        </w:numPr>
-      </w:pPr>
-      <w:r>
-        <w:t>Calculation of inventory after store</w:t>
-      </w:r>
-    </w:p>
-    <w:p>
-      <w:pPr>
-        <w:pStyle w:val="ListParagraph"/>
-        <w:numPr>
-          <w:ilvl w:val="0"/>
-          <w:numId w:val="10"/>
-        </w:numPr>
-      </w:pPr>
-      <w:r>
-        <w:t>Display Inventory</w:t>
-      </w:r>
-    </w:p>
-    <w:p>
-      <w:pPr>
-        <w:pStyle w:val="ListParagraph"/>
-        <w:numPr>
-          <w:ilvl w:val="0"/>
-          <w:numId w:val="10"/>
-        </w:numPr>
-      </w:pPr>
-      <w:r>
-        <w:t>Calculation of daily inventory after making lemonade</w:t>
-      </w:r>
-    </w:p>
-    <w:p>
-      <w:pPr>
-        <w:pStyle w:val="ListParagraph"/>
-        <w:numPr>
-          <w:ilvl w:val="0"/>
-          <w:numId w:val="10"/>
-        </w:numPr>
-      </w:pPr>
-      <w:r>
-        <w:t>Calculation of inventory after selling lemonade/using cups</w:t>
-      </w:r>
     </w:p>
     <w:p>
       <w:pPr>
@@ -2370,6 +2404,7 @@
       <w:r>
         <w:t xml:space="preserve"> Generated </w:t>
       </w:r>
+      <w:proofErr w:type="spellStart"/>
       <w:r>
         <w:rPr>
           <w:b/>
@@ -2378,6 +2413,7 @@
         </w:rPr>
         <w:t>playerDisposition</w:t>
       </w:r>
+      <w:proofErr w:type="spellEnd"/>
       <w:r>
         <w:rPr>
           <w:color w:val="806000" w:themeColor="accent4" w:themeShade="80"/>
@@ -2734,6 +2770,7 @@
           <w:u w:val="single"/>
         </w:rPr>
       </w:pPr>
+      <w:proofErr w:type="spellStart"/>
       <w:r>
         <w:rPr>
           <w:b/>
@@ -2752,6 +2789,7 @@
         </w:rPr>
         <w:t>ofLemonade</w:t>
       </w:r>
+      <w:proofErr w:type="spellEnd"/>
       <w:r>
         <w:rPr>
           <w:b/>
@@ -3232,6 +3270,7 @@
         </w:rPr>
         <w:t xml:space="preserve"> </w:t>
       </w:r>
+      <w:proofErr w:type="spellStart"/>
       <w:r>
         <w:rPr>
           <w:b/>
@@ -3240,6 +3279,7 @@
         </w:rPr>
         <w:t>Disp</w:t>
       </w:r>
+      <w:proofErr w:type="spellEnd"/>
     </w:p>
     <w:p>
       <w:pPr>
@@ -3436,15 +3476,22 @@
           <w:ilvl w:val="1"/>
           <w:numId w:val="14"/>
         </w:numPr>
-      </w:pPr>
-      <w:r>
-        <w:rPr>
-          <w:b/>
+        <w:rPr>
+          <w:strike/>
+        </w:rPr>
+      </w:pPr>
+      <w:r>
+        <w:rPr>
+          <w:b/>
+          <w:strike/>
           <w:u w:val="single"/>
         </w:rPr>
         <w:t>Function:</w:t>
       </w:r>
       <w:r>
+        <w:rPr>
+          <w:strike/>
+        </w:rPr>
         <w:t xml:space="preserve"> Selection of “Item” for Purchase</w:t>
       </w:r>
     </w:p>
@@ -3455,8 +3502,14 @@
           <w:ilvl w:val="2"/>
           <w:numId w:val="14"/>
         </w:numPr>
-      </w:pPr>
-      <w:r>
+        <w:rPr>
+          <w:strike/>
+        </w:rPr>
+      </w:pPr>
+      <w:r>
+        <w:rPr>
+          <w:strike/>
+        </w:rPr>
         <w:t xml:space="preserve">Above “Item” would be for the following. Should be able to use one function to select each item because it shouldn’t matter what the function is purchasing. </w:t>
       </w:r>
     </w:p>
@@ -3467,15 +3520,22 @@
           <w:ilvl w:val="2"/>
           <w:numId w:val="14"/>
         </w:numPr>
-      </w:pPr>
-      <w:r>
-        <w:rPr>
-          <w:b/>
+        <w:rPr>
+          <w:strike/>
+        </w:rPr>
+      </w:pPr>
+      <w:r>
+        <w:rPr>
+          <w:b/>
+          <w:strike/>
           <w:u w:val="single"/>
         </w:rPr>
         <w:t>Function:</w:t>
       </w:r>
       <w:r>
+        <w:rPr>
+          <w:strike/>
+        </w:rPr>
         <w:t xml:space="preserve"> Selection of Lemons for Purchase</w:t>
       </w:r>
     </w:p>
@@ -3486,15 +3546,22 @@
           <w:ilvl w:val="2"/>
           <w:numId w:val="14"/>
         </w:numPr>
-      </w:pPr>
-      <w:r>
-        <w:rPr>
-          <w:b/>
+        <w:rPr>
+          <w:strike/>
+        </w:rPr>
+      </w:pPr>
+      <w:r>
+        <w:rPr>
+          <w:b/>
+          <w:strike/>
           <w:u w:val="single"/>
         </w:rPr>
         <w:t>Function:</w:t>
       </w:r>
       <w:r>
+        <w:rPr>
+          <w:strike/>
+        </w:rPr>
         <w:t xml:space="preserve"> Selection of Cups for Purchase</w:t>
       </w:r>
     </w:p>
@@ -3505,15 +3572,22 @@
           <w:ilvl w:val="2"/>
           <w:numId w:val="14"/>
         </w:numPr>
-      </w:pPr>
-      <w:r>
-        <w:rPr>
-          <w:b/>
+        <w:rPr>
+          <w:strike/>
+        </w:rPr>
+      </w:pPr>
+      <w:r>
+        <w:rPr>
+          <w:b/>
+          <w:strike/>
           <w:u w:val="single"/>
         </w:rPr>
         <w:t>Function:</w:t>
       </w:r>
       <w:r>
+        <w:rPr>
+          <w:strike/>
+        </w:rPr>
         <w:t xml:space="preserve"> Selection of Ice for Purchase</w:t>
       </w:r>
     </w:p>
@@ -3524,15 +3598,22 @@
           <w:ilvl w:val="2"/>
           <w:numId w:val="14"/>
         </w:numPr>
-      </w:pPr>
-      <w:r>
-        <w:rPr>
-          <w:b/>
+        <w:rPr>
+          <w:strike/>
+        </w:rPr>
+      </w:pPr>
+      <w:r>
+        <w:rPr>
+          <w:b/>
+          <w:strike/>
           <w:u w:val="single"/>
         </w:rPr>
         <w:t>Function:</w:t>
       </w:r>
       <w:r>
+        <w:rPr>
+          <w:strike/>
+        </w:rPr>
         <w:t xml:space="preserve"> Selection of Sugar</w:t>
       </w:r>
     </w:p>
@@ -4259,6 +4340,291 @@
       <w:r>
         <w:t xml:space="preserve"> </w:t>
       </w:r>
+      <w:r>
+        <w:t>Keywords:</w:t>
+      </w:r>
+    </w:p>
+    <w:p>
+      <w:pPr>
+        <w:pStyle w:val="EndnoteText"/>
+      </w:pPr>
+    </w:p>
+    <w:p>
+      <w:pPr>
+        <w:pStyle w:val="EndnoteText"/>
+        <w:rPr>
+          <w:rFonts w:ascii="Verdana" w:hAnsi="Verdana"/>
+          <w:color w:val="000000"/>
+          <w:sz w:val="27"/>
+          <w:szCs w:val="27"/>
+        </w:rPr>
+      </w:pPr>
+      <w:r>
+        <w:rPr>
+          <w:rFonts w:ascii="Verdana" w:hAnsi="Verdana"/>
+          <w:b/>
+          <w:bCs/>
+          <w:color w:val="000000"/>
+          <w:sz w:val="27"/>
+          <w:szCs w:val="27"/>
+        </w:rPr>
+        <w:t>Out.</w:t>
+      </w:r>
+      <w:r>
+        <w:rPr>
+          <w:rStyle w:val="apple-converted-space"/>
+          <w:rFonts w:ascii="Verdana" w:hAnsi="Verdana"/>
+          <w:color w:val="000000"/>
+          <w:sz w:val="27"/>
+          <w:szCs w:val="27"/>
+        </w:rPr>
+        <w:t> </w:t>
+      </w:r>
+      <w:r>
+        <w:rPr>
+          <w:rFonts w:ascii="Verdana" w:hAnsi="Verdana"/>
+          <w:color w:val="000000"/>
+          <w:sz w:val="27"/>
+          <w:szCs w:val="27"/>
+        </w:rPr>
+        <w:t>This C# keyword signifies a reference parameter. Sometimes methods must return more than one value and not store class state.</w:t>
+      </w:r>
+      <w:r>
+        <w:rPr>
+          <w:rFonts w:ascii="Verdana" w:hAnsi="Verdana"/>
+          <w:color w:val="000000"/>
+          <w:sz w:val="27"/>
+          <w:szCs w:val="27"/>
+        </w:rPr>
+        <w:br w:type="textWrapping" w:clear="all"/>
+      </w:r>
+      <w:r>
+        <w:rPr>
+          <w:rFonts w:ascii="Verdana" w:hAnsi="Verdana"/>
+          <w:b/>
+          <w:bCs/>
+          <w:color w:val="000000"/>
+          <w:sz w:val="27"/>
+          <w:szCs w:val="27"/>
+        </w:rPr>
+        <w:t>Out,</w:t>
+      </w:r>
+      <w:r>
+        <w:rPr>
+          <w:rStyle w:val="apple-converted-space"/>
+          <w:rFonts w:ascii="Verdana" w:hAnsi="Verdana"/>
+          <w:color w:val="000000"/>
+          <w:sz w:val="27"/>
+          <w:szCs w:val="27"/>
+        </w:rPr>
+        <w:t> </w:t>
+      </w:r>
+      <w:r>
+        <w:rPr>
+          <w:rFonts w:ascii="Verdana" w:hAnsi="Verdana"/>
+          <w:color w:val="000000"/>
+          <w:sz w:val="27"/>
+          <w:szCs w:val="27"/>
+        </w:rPr>
+        <w:t>a keyword, fills these requirements. With it we pass parameters whose changes are realized in their calling methods. In a method, an out argument must be assigned.</w:t>
+      </w:r>
+    </w:p>
+    <w:p>
+      <w:pPr>
+        <w:pStyle w:val="EndnoteText"/>
+        <w:rPr>
+          <w:rFonts w:ascii="Verdana" w:hAnsi="Verdana"/>
+          <w:color w:val="000000"/>
+          <w:sz w:val="27"/>
+          <w:szCs w:val="27"/>
+        </w:rPr>
+      </w:pPr>
+    </w:p>
+    <w:p>
+      <w:pPr>
+        <w:pStyle w:val="NormalWeb"/>
+        <w:shd w:val="clear" w:color="auto" w:fill="FFFFFF"/>
+        <w:spacing w:before="0" w:beforeAutospacing="0" w:after="0" w:afterAutospacing="0"/>
+        <w:rPr>
+          <w:rFonts w:ascii="Arial" w:hAnsi="Arial" w:cs="Arial"/>
+          <w:color w:val="242729"/>
+          <w:sz w:val="23"/>
+          <w:szCs w:val="23"/>
+        </w:rPr>
+      </w:pPr>
+      <w:r>
+        <w:rPr>
+          <w:rStyle w:val="HTMLCode"/>
+          <w:rFonts w:ascii="Consolas" w:hAnsi="Consolas"/>
+          <w:color w:val="242729"/>
+          <w:bdr w:val="none" w:sz="0" w:space="0" w:color="auto" w:frame="1"/>
+          <w:shd w:val="clear" w:color="auto" w:fill="EFF0F1"/>
+        </w:rPr>
+        <w:t>ref</w:t>
+      </w:r>
+      <w:r>
+        <w:rPr>
+          <w:rStyle w:val="apple-converted-space"/>
+          <w:rFonts w:ascii="Arial" w:hAnsi="Arial" w:cs="Arial"/>
+          <w:color w:val="242729"/>
+          <w:sz w:val="23"/>
+          <w:szCs w:val="23"/>
+        </w:rPr>
+        <w:t> </w:t>
+      </w:r>
+      <w:r>
+        <w:rPr>
+          <w:rFonts w:ascii="Arial" w:hAnsi="Arial" w:cs="Arial"/>
+          <w:color w:val="242729"/>
+          <w:sz w:val="23"/>
+          <w:szCs w:val="23"/>
+        </w:rPr>
+        <w:t>tells the compiler that the object is initialized before entering the function, while</w:t>
+      </w:r>
+      <w:r>
+        <w:rPr>
+          <w:rStyle w:val="apple-converted-space"/>
+          <w:rFonts w:ascii="Arial" w:hAnsi="Arial" w:cs="Arial"/>
+          <w:color w:val="242729"/>
+          <w:sz w:val="23"/>
+          <w:szCs w:val="23"/>
+        </w:rPr>
+        <w:t> </w:t>
+      </w:r>
+      <w:r>
+        <w:rPr>
+          <w:rStyle w:val="HTMLCode"/>
+          <w:rFonts w:ascii="Consolas" w:hAnsi="Consolas"/>
+          <w:color w:val="242729"/>
+          <w:bdr w:val="none" w:sz="0" w:space="0" w:color="auto" w:frame="1"/>
+          <w:shd w:val="clear" w:color="auto" w:fill="EFF0F1"/>
+        </w:rPr>
+        <w:t>out</w:t>
+      </w:r>
+      <w:r>
+        <w:rPr>
+          <w:rStyle w:val="apple-converted-space"/>
+          <w:rFonts w:ascii="Arial" w:hAnsi="Arial" w:cs="Arial"/>
+          <w:color w:val="242729"/>
+          <w:sz w:val="23"/>
+          <w:szCs w:val="23"/>
+        </w:rPr>
+        <w:t> </w:t>
+      </w:r>
+      <w:r>
+        <w:rPr>
+          <w:rFonts w:ascii="Arial" w:hAnsi="Arial" w:cs="Arial"/>
+          <w:color w:val="242729"/>
+          <w:sz w:val="23"/>
+          <w:szCs w:val="23"/>
+        </w:rPr>
+        <w:t>tells the compiler that the object will be initialized inside the function.</w:t>
+      </w:r>
+    </w:p>
+    <w:p>
+      <w:pPr>
+        <w:pStyle w:val="NormalWeb"/>
+        <w:shd w:val="clear" w:color="auto" w:fill="FFFFFF"/>
+        <w:spacing w:before="0" w:beforeAutospacing="0" w:after="0" w:afterAutospacing="0"/>
+        <w:rPr>
+          <w:rFonts w:ascii="Arial" w:hAnsi="Arial" w:cs="Arial"/>
+          <w:color w:val="242729"/>
+          <w:sz w:val="23"/>
+          <w:szCs w:val="23"/>
+        </w:rPr>
+      </w:pPr>
+      <w:r>
+        <w:rPr>
+          <w:rFonts w:ascii="Arial" w:hAnsi="Arial" w:cs="Arial"/>
+          <w:color w:val="242729"/>
+          <w:sz w:val="23"/>
+          <w:szCs w:val="23"/>
+        </w:rPr>
+        <w:t>So while</w:t>
+      </w:r>
+      <w:r>
+        <w:rPr>
+          <w:rStyle w:val="apple-converted-space"/>
+          <w:rFonts w:ascii="Arial" w:hAnsi="Arial" w:cs="Arial"/>
+          <w:color w:val="242729"/>
+          <w:sz w:val="23"/>
+          <w:szCs w:val="23"/>
+        </w:rPr>
+        <w:t> </w:t>
+      </w:r>
+      <w:r>
+        <w:rPr>
+          <w:rStyle w:val="HTMLCode"/>
+          <w:rFonts w:ascii="Consolas" w:hAnsi="Consolas"/>
+          <w:color w:val="242729"/>
+          <w:bdr w:val="none" w:sz="0" w:space="0" w:color="auto" w:frame="1"/>
+          <w:shd w:val="clear" w:color="auto" w:fill="EFF0F1"/>
+        </w:rPr>
+        <w:t>ref</w:t>
+      </w:r>
+      <w:r>
+        <w:rPr>
+          <w:rStyle w:val="apple-converted-space"/>
+          <w:rFonts w:ascii="Arial" w:hAnsi="Arial" w:cs="Arial"/>
+          <w:color w:val="242729"/>
+          <w:sz w:val="23"/>
+          <w:szCs w:val="23"/>
+        </w:rPr>
+        <w:t> </w:t>
+      </w:r>
+      <w:r>
+        <w:rPr>
+          <w:rFonts w:ascii="Arial" w:hAnsi="Arial" w:cs="Arial"/>
+          <w:color w:val="242729"/>
+          <w:sz w:val="23"/>
+          <w:szCs w:val="23"/>
+        </w:rPr>
+        <w:t>is two-ways,</w:t>
+      </w:r>
+      <w:r>
+        <w:rPr>
+          <w:rStyle w:val="apple-converted-space"/>
+          <w:rFonts w:ascii="Arial" w:hAnsi="Arial" w:cs="Arial"/>
+          <w:color w:val="242729"/>
+          <w:sz w:val="23"/>
+          <w:szCs w:val="23"/>
+        </w:rPr>
+        <w:t> </w:t>
+      </w:r>
+      <w:r>
+        <w:rPr>
+          <w:rStyle w:val="HTMLCode"/>
+          <w:rFonts w:ascii="Consolas" w:hAnsi="Consolas"/>
+          <w:color w:val="242729"/>
+          <w:bdr w:val="none" w:sz="0" w:space="0" w:color="auto" w:frame="1"/>
+          <w:shd w:val="clear" w:color="auto" w:fill="EFF0F1"/>
+        </w:rPr>
+        <w:t>out</w:t>
+      </w:r>
+      <w:r>
+        <w:rPr>
+          <w:rStyle w:val="apple-converted-space"/>
+          <w:rFonts w:ascii="Arial" w:hAnsi="Arial" w:cs="Arial"/>
+          <w:color w:val="242729"/>
+          <w:sz w:val="23"/>
+          <w:szCs w:val="23"/>
+        </w:rPr>
+        <w:t> </w:t>
+      </w:r>
+      <w:r>
+        <w:rPr>
+          <w:rFonts w:ascii="Arial" w:hAnsi="Arial" w:cs="Arial"/>
+          <w:color w:val="242729"/>
+          <w:sz w:val="23"/>
+          <w:szCs w:val="23"/>
+        </w:rPr>
+        <w:t>is out-only.</w:t>
+      </w:r>
+    </w:p>
+    <w:p>
+      <w:pPr>
+        <w:pStyle w:val="EndnoteText"/>
+      </w:pPr>
     </w:p>
   </w:endnote>
 </w:endnotes>
@@ -6365,6 +6731,40 @@
       <w:vertAlign w:val="superscript"/>
     </w:rPr>
   </w:style>
+  <w:style w:type="character" w:customStyle="1" w:styleId="apple-converted-space">
+    <w:name w:val="apple-converted-space"/>
+    <w:basedOn w:val="DefaultParagraphFont"/>
+    <w:rsid w:val="0092183F"/>
+  </w:style>
+  <w:style w:type="paragraph" w:styleId="NormalWeb">
+    <w:name w:val="Normal (Web)"/>
+    <w:basedOn w:val="Normal"/>
+    <w:uiPriority w:val="99"/>
+    <w:semiHidden/>
+    <w:unhideWhenUsed/>
+    <w:rsid w:val="00F136B1"/>
+    <w:pPr>
+      <w:spacing w:before="100" w:beforeAutospacing="1" w:after="100" w:afterAutospacing="1" w:line="240" w:lineRule="auto"/>
+    </w:pPr>
+    <w:rPr>
+      <w:rFonts w:ascii="Times New Roman" w:eastAsia="Times New Roman" w:hAnsi="Times New Roman" w:cs="Times New Roman"/>
+      <w:sz w:val="24"/>
+      <w:szCs w:val="24"/>
+    </w:rPr>
+  </w:style>
+  <w:style w:type="character" w:styleId="HTMLCode">
+    <w:name w:val="HTML Code"/>
+    <w:basedOn w:val="DefaultParagraphFont"/>
+    <w:uiPriority w:val="99"/>
+    <w:semiHidden/>
+    <w:unhideWhenUsed/>
+    <w:rsid w:val="00F136B1"/>
+    <w:rPr>
+      <w:rFonts w:ascii="Courier New" w:eastAsia="Times New Roman" w:hAnsi="Courier New" w:cs="Courier New"/>
+      <w:sz w:val="20"/>
+      <w:szCs w:val="20"/>
+    </w:rPr>
+  </w:style>
 </w:styles>
 </file>
 
@@ -6668,7 +7068,7 @@
 </file>
 
 <file path=customXml/itemProps1.xml><?xml version="1.0" encoding="utf-8"?>
-<ds:datastoreItem xmlns:ds="http://schemas.openxmlformats.org/officeDocument/2006/customXml" ds:itemID="{9BB55A3E-9D45-470C-A0E1-88E1183C8CD3}">
+<ds:datastoreItem xmlns:ds="http://schemas.openxmlformats.org/officeDocument/2006/customXml" ds:itemID="{E809508E-9182-479B-ABBC-003C9C3A9FE8}">
   <ds:schemaRefs>
     <ds:schemaRef ds:uri="http://schemas.openxmlformats.org/officeDocument/2006/bibliography"/>
   </ds:schemaRefs>

</xml_diff>

<commit_message>
store purchasing function creation 12.7.16 7:44am
</commit_message>
<xml_diff>
--- a/Lemonade Deliverables-Timetable.docx
+++ b/Lemonade Deliverables-Timetable.docx
@@ -1798,8 +1798,6 @@
       <w:r>
         <w:t>Calculation of inventory after selling lemonade/using cups</w:t>
       </w:r>
-      <w:bookmarkStart w:id="0" w:name="_GoBack"/>
-      <w:bookmarkEnd w:id="0"/>
     </w:p>
     <w:p>
       <w:pPr>
@@ -3107,12 +3105,6 @@
     </w:p>
     <w:p>
       <w:pPr>
-        <w:pStyle w:val="ListParagraph"/>
-        <w:ind w:left="1440"/>
-      </w:pPr>
-    </w:p>
-    <w:p>
-      <w:pPr>
         <w:rPr>
           <w:b/>
           <w:highlight w:val="cyan"/>
@@ -3912,13 +3904,23 @@
           <w:u w:val="single"/>
         </w:rPr>
       </w:pPr>
-      <w:r>
+    </w:p>
+    <w:p>
+      <w:pPr>
         <w:rPr>
           <w:b/>
           <w:color w:val="ED7D31" w:themeColor="accent2"/>
           <w:highlight w:val="yellow"/>
           <w:u w:val="single"/>
         </w:rPr>
+      </w:pPr>
+      <w:r>
+        <w:rPr>
+          <w:b/>
+          <w:color w:val="ED7D31" w:themeColor="accent2"/>
+          <w:highlight w:val="yellow"/>
+          <w:u w:val="single"/>
+        </w:rPr>
         <w:lastRenderedPageBreak/>
         <w:t xml:space="preserve">Lemon – </w:t>
       </w:r>
@@ -4231,6 +4233,17 @@
           <w:u w:val="single"/>
         </w:rPr>
       </w:pPr>
+      <w:r>
+        <w:rPr>
+          <w:b/>
+          <w:highlight w:val="cyan"/>
+          <w:u w:val="single"/>
+        </w:rPr>
+        <w:t>Wallet -</w:t>
+      </w:r>
+      <w:r>
+        <w:t xml:space="preserve"> </w:t>
+      </w:r>
     </w:p>
     <w:sectPr>
       <w:pgSz w:w="12240" w:h="15840"/>
@@ -4338,288 +4351,290 @@
         <w:pStyle w:val="EndnoteText"/>
       </w:pPr>
       <w:r>
+        <w:t>Program</w:t>
+      </w:r>
+    </w:p>
+    <w:p>
+      <w:pPr>
+        <w:pStyle w:val="EndnoteText"/>
+      </w:pPr>
+      <w:r>
+        <w:t>Game</w:t>
+      </w:r>
+    </w:p>
+    <w:p>
+      <w:pPr>
+        <w:pStyle w:val="EndnoteText"/>
+        <w:numPr>
+          <w:ilvl w:val="0"/>
+          <w:numId w:val="15"/>
+        </w:numPr>
+      </w:pPr>
+      <w:r>
+        <w:t>Player</w:t>
+      </w:r>
+    </w:p>
+    <w:p>
+      <w:pPr>
+        <w:pStyle w:val="EndnoteText"/>
+        <w:numPr>
+          <w:ilvl w:val="1"/>
+          <w:numId w:val="15"/>
+        </w:numPr>
+      </w:pPr>
+      <w:proofErr w:type="spellStart"/>
+      <w:r>
+        <w:t>HumanPlayer</w:t>
+      </w:r>
+      <w:proofErr w:type="spellEnd"/>
+    </w:p>
+    <w:p>
+      <w:pPr>
+        <w:pStyle w:val="EndnoteText"/>
+        <w:numPr>
+          <w:ilvl w:val="0"/>
+          <w:numId w:val="15"/>
+        </w:numPr>
+      </w:pPr>
+      <w:r>
+        <w:t>Store</w:t>
+      </w:r>
+    </w:p>
+    <w:p>
+      <w:pPr>
+        <w:pStyle w:val="EndnoteText"/>
+        <w:numPr>
+          <w:ilvl w:val="0"/>
+          <w:numId w:val="15"/>
+        </w:numPr>
+      </w:pPr>
+      <w:r>
+        <w:t>Inventory</w:t>
+      </w:r>
+    </w:p>
+    <w:p>
+      <w:pPr>
+        <w:pStyle w:val="EndnoteText"/>
+        <w:numPr>
+          <w:ilvl w:val="1"/>
+          <w:numId w:val="15"/>
+        </w:numPr>
+      </w:pPr>
+      <w:r>
+        <w:t>Lemons</w:t>
+      </w:r>
+    </w:p>
+    <w:p>
+      <w:pPr>
+        <w:pStyle w:val="EndnoteText"/>
+        <w:numPr>
+          <w:ilvl w:val="1"/>
+          <w:numId w:val="15"/>
+        </w:numPr>
+      </w:pPr>
+      <w:r>
+        <w:t>Ice Cubes</w:t>
+      </w:r>
+    </w:p>
+    <w:p>
+      <w:pPr>
+        <w:pStyle w:val="EndnoteText"/>
+        <w:numPr>
+          <w:ilvl w:val="1"/>
+          <w:numId w:val="15"/>
+        </w:numPr>
+      </w:pPr>
+      <w:r>
+        <w:t>Cups</w:t>
+      </w:r>
+    </w:p>
+    <w:p>
+      <w:pPr>
+        <w:pStyle w:val="EndnoteText"/>
+        <w:numPr>
+          <w:ilvl w:val="1"/>
+          <w:numId w:val="15"/>
+        </w:numPr>
+      </w:pPr>
+      <w:r>
+        <w:t>Sugar Cubes</w:t>
+      </w:r>
+    </w:p>
+    <w:p>
+      <w:pPr>
+        <w:pStyle w:val="EndnoteText"/>
+        <w:numPr>
+          <w:ilvl w:val="1"/>
+          <w:numId w:val="15"/>
+        </w:numPr>
+      </w:pPr>
+      <w:r>
+        <w:t>Lemonade Cup</w:t>
+      </w:r>
+    </w:p>
+    <w:p>
+      <w:pPr>
+        <w:pStyle w:val="EndnoteText"/>
+        <w:numPr>
+          <w:ilvl w:val="2"/>
+          <w:numId w:val="15"/>
+        </w:numPr>
+      </w:pPr>
+      <w:r>
+        <w:t xml:space="preserve">Recipe </w:t>
+      </w:r>
+    </w:p>
+    <w:p>
+      <w:pPr>
+        <w:pStyle w:val="EndnoteText"/>
+        <w:numPr>
+          <w:ilvl w:val="0"/>
+          <w:numId w:val="15"/>
+        </w:numPr>
+      </w:pPr>
+      <w:r>
+        <w:t>UI</w:t>
+      </w:r>
+    </w:p>
+    <w:p>
+      <w:pPr>
+        <w:pStyle w:val="EndnoteText"/>
+        <w:numPr>
+          <w:ilvl w:val="0"/>
+          <w:numId w:val="15"/>
+        </w:numPr>
+      </w:pPr>
+      <w:r>
+        <w:t>Day</w:t>
+      </w:r>
+    </w:p>
+    <w:p>
+      <w:pPr>
+        <w:pStyle w:val="EndnoteText"/>
+        <w:numPr>
+          <w:ilvl w:val="1"/>
+          <w:numId w:val="15"/>
+        </w:numPr>
+      </w:pPr>
+      <w:r>
+        <w:t>Weather</w:t>
+      </w:r>
+    </w:p>
+    <w:p>
+      <w:pPr>
+        <w:pStyle w:val="EndnoteText"/>
+        <w:numPr>
+          <w:ilvl w:val="0"/>
+          <w:numId w:val="15"/>
+        </w:numPr>
+      </w:pPr>
+      <w:r>
+        <w:t>Customer</w:t>
+      </w:r>
+    </w:p>
+    <w:p>
+      <w:pPr>
+        <w:pStyle w:val="EndnoteText"/>
+        <w:numPr>
+          <w:ilvl w:val="0"/>
+          <w:numId w:val="15"/>
+        </w:numPr>
+      </w:pPr>
+      <w:r>
+        <w:t>Lemonade Sales</w:t>
+      </w:r>
+    </w:p>
+    <w:p>
+      <w:pPr>
+        <w:pStyle w:val="EndnoteText"/>
+        <w:numPr>
+          <w:ilvl w:val="0"/>
+          <w:numId w:val="15"/>
+        </w:numPr>
+      </w:pPr>
+      <w:r>
+        <w:t xml:space="preserve">Wallet </w:t>
+      </w:r>
+    </w:p>
+    <w:p>
+      <w:pPr>
+        <w:pStyle w:val="EndnoteText"/>
+      </w:pPr>
+    </w:p>
+    <w:p>
+      <w:pPr>
+        <w:pStyle w:val="EndnoteText"/>
+      </w:pPr>
+    </w:p>
+    <w:p>
+      <w:pPr>
+        <w:pStyle w:val="EndnoteText"/>
+      </w:pPr>
+    </w:p>
+    <w:p>
+      <w:pPr>
+        <w:pStyle w:val="EndnoteText"/>
+      </w:pPr>
+      <w:r>
+        <w:t>Player</w:t>
+      </w:r>
+      <w:r>
+        <w:t xml:space="preserve"> (instance created in game class)</w:t>
+      </w:r>
+      <w:r>
         <w:t xml:space="preserve"> </w:t>
       </w:r>
       <w:r>
-        <w:t>Keywords:</w:t>
+        <w:sym w:font="Wingdings" w:char="F0E0"/>
+      </w:r>
+      <w:r>
+        <w:t xml:space="preserve"> recipe</w:t>
+      </w:r>
+      <w:r>
+        <w:t xml:space="preserve"> (</w:t>
+      </w:r>
+      <w:bookmarkStart w:id="0" w:name="_GoBack"/>
+      <w:bookmarkEnd w:id="0"/>
+      <w:r>
+        <w:t>parameter)</w:t>
+      </w:r>
+      <w:r>
+        <w:t xml:space="preserve"> </w:t>
+      </w:r>
+      <w:r>
+        <w:sym w:font="Wingdings" w:char="F0E0"/>
+      </w:r>
+      <w:r>
+        <w:t xml:space="preserve"> intonation in inventory class</w:t>
       </w:r>
     </w:p>
     <w:p>
       <w:pPr>
         <w:pStyle w:val="EndnoteText"/>
       </w:pPr>
+      <w:proofErr w:type="spellStart"/>
+      <w:r>
+        <w:t>This.recipe</w:t>
+      </w:r>
+      <w:proofErr w:type="spellEnd"/>
+      <w:r>
+        <w:t xml:space="preserve"> = recipe</w:t>
+      </w:r>
     </w:p>
     <w:p>
       <w:pPr>
         <w:pStyle w:val="EndnoteText"/>
-        <w:rPr>
-          <w:rFonts w:ascii="Verdana" w:hAnsi="Verdana"/>
-          <w:color w:val="000000"/>
-          <w:sz w:val="27"/>
-          <w:szCs w:val="27"/>
-        </w:rPr>
-      </w:pPr>
-      <w:r>
-        <w:rPr>
-          <w:rFonts w:ascii="Verdana" w:hAnsi="Verdana"/>
-          <w:b/>
-          <w:bCs/>
-          <w:color w:val="000000"/>
-          <w:sz w:val="27"/>
-          <w:szCs w:val="27"/>
-        </w:rPr>
-        <w:t>Out.</w:t>
-      </w:r>
-      <w:r>
-        <w:rPr>
-          <w:rStyle w:val="apple-converted-space"/>
-          <w:rFonts w:ascii="Verdana" w:hAnsi="Verdana"/>
-          <w:color w:val="000000"/>
-          <w:sz w:val="27"/>
-          <w:szCs w:val="27"/>
-        </w:rPr>
-        <w:t> </w:t>
-      </w:r>
-      <w:r>
-        <w:rPr>
-          <w:rFonts w:ascii="Verdana" w:hAnsi="Verdana"/>
-          <w:color w:val="000000"/>
-          <w:sz w:val="27"/>
-          <w:szCs w:val="27"/>
-        </w:rPr>
-        <w:t>This C# keyword signifies a reference parameter. Sometimes methods must return more than one value and not store class state.</w:t>
-      </w:r>
-      <w:r>
-        <w:rPr>
-          <w:rFonts w:ascii="Verdana" w:hAnsi="Verdana"/>
-          <w:color w:val="000000"/>
-          <w:sz w:val="27"/>
-          <w:szCs w:val="27"/>
-        </w:rPr>
-        <w:br w:type="textWrapping" w:clear="all"/>
-      </w:r>
-      <w:r>
-        <w:rPr>
-          <w:rFonts w:ascii="Verdana" w:hAnsi="Verdana"/>
-          <w:b/>
-          <w:bCs/>
-          <w:color w:val="000000"/>
-          <w:sz w:val="27"/>
-          <w:szCs w:val="27"/>
-        </w:rPr>
-        <w:t>Out,</w:t>
-      </w:r>
-      <w:r>
-        <w:rPr>
-          <w:rStyle w:val="apple-converted-space"/>
-          <w:rFonts w:ascii="Verdana" w:hAnsi="Verdana"/>
-          <w:color w:val="000000"/>
-          <w:sz w:val="27"/>
-          <w:szCs w:val="27"/>
-        </w:rPr>
-        <w:t> </w:t>
-      </w:r>
-      <w:r>
-        <w:rPr>
-          <w:rFonts w:ascii="Verdana" w:hAnsi="Verdana"/>
-          <w:color w:val="000000"/>
-          <w:sz w:val="27"/>
-          <w:szCs w:val="27"/>
-        </w:rPr>
-        <w:t>a keyword, fills these requirements. With it we pass parameters whose changes are realized in their calling methods. In a method, an out argument must be assigned.</w:t>
-      </w:r>
+      </w:pPr>
     </w:p>
     <w:p>
       <w:pPr>
         <w:pStyle w:val="EndnoteText"/>
-        <w:rPr>
-          <w:rFonts w:ascii="Verdana" w:hAnsi="Verdana"/>
-          <w:color w:val="000000"/>
-          <w:sz w:val="27"/>
-          <w:szCs w:val="27"/>
-        </w:rPr>
-      </w:pPr>
-    </w:p>
-    <w:p>
-      <w:pPr>
-        <w:pStyle w:val="NormalWeb"/>
-        <w:shd w:val="clear" w:color="auto" w:fill="FFFFFF"/>
-        <w:spacing w:before="0" w:beforeAutospacing="0" w:after="0" w:afterAutospacing="0"/>
-        <w:rPr>
-          <w:rFonts w:ascii="Arial" w:hAnsi="Arial" w:cs="Arial"/>
-          <w:color w:val="242729"/>
-          <w:sz w:val="23"/>
-          <w:szCs w:val="23"/>
-        </w:rPr>
-      </w:pPr>
-      <w:r>
-        <w:rPr>
-          <w:rStyle w:val="HTMLCode"/>
-          <w:rFonts w:ascii="Consolas" w:hAnsi="Consolas"/>
-          <w:color w:val="242729"/>
-          <w:bdr w:val="none" w:sz="0" w:space="0" w:color="auto" w:frame="1"/>
-          <w:shd w:val="clear" w:color="auto" w:fill="EFF0F1"/>
-        </w:rPr>
-        <w:t>ref</w:t>
-      </w:r>
-      <w:r>
-        <w:rPr>
-          <w:rStyle w:val="apple-converted-space"/>
-          <w:rFonts w:ascii="Arial" w:hAnsi="Arial" w:cs="Arial"/>
-          <w:color w:val="242729"/>
-          <w:sz w:val="23"/>
-          <w:szCs w:val="23"/>
-        </w:rPr>
-        <w:t> </w:t>
-      </w:r>
-      <w:r>
-        <w:rPr>
-          <w:rFonts w:ascii="Arial" w:hAnsi="Arial" w:cs="Arial"/>
-          <w:color w:val="242729"/>
-          <w:sz w:val="23"/>
-          <w:szCs w:val="23"/>
-        </w:rPr>
-        <w:t>tells the compiler that the object is initialized before entering the function, while</w:t>
-      </w:r>
-      <w:r>
-        <w:rPr>
-          <w:rStyle w:val="apple-converted-space"/>
-          <w:rFonts w:ascii="Arial" w:hAnsi="Arial" w:cs="Arial"/>
-          <w:color w:val="242729"/>
-          <w:sz w:val="23"/>
-          <w:szCs w:val="23"/>
-        </w:rPr>
-        <w:t> </w:t>
-      </w:r>
-      <w:r>
-        <w:rPr>
-          <w:rStyle w:val="HTMLCode"/>
-          <w:rFonts w:ascii="Consolas" w:hAnsi="Consolas"/>
-          <w:color w:val="242729"/>
-          <w:bdr w:val="none" w:sz="0" w:space="0" w:color="auto" w:frame="1"/>
-          <w:shd w:val="clear" w:color="auto" w:fill="EFF0F1"/>
-        </w:rPr>
-        <w:t>out</w:t>
-      </w:r>
-      <w:r>
-        <w:rPr>
-          <w:rStyle w:val="apple-converted-space"/>
-          <w:rFonts w:ascii="Arial" w:hAnsi="Arial" w:cs="Arial"/>
-          <w:color w:val="242729"/>
-          <w:sz w:val="23"/>
-          <w:szCs w:val="23"/>
-        </w:rPr>
-        <w:t> </w:t>
-      </w:r>
-      <w:r>
-        <w:rPr>
-          <w:rFonts w:ascii="Arial" w:hAnsi="Arial" w:cs="Arial"/>
-          <w:color w:val="242729"/>
-          <w:sz w:val="23"/>
-          <w:szCs w:val="23"/>
-        </w:rPr>
-        <w:t>tells the compiler that the object will be initialized inside the function.</w:t>
-      </w:r>
-    </w:p>
-    <w:p>
-      <w:pPr>
-        <w:pStyle w:val="NormalWeb"/>
-        <w:shd w:val="clear" w:color="auto" w:fill="FFFFFF"/>
-        <w:spacing w:before="0" w:beforeAutospacing="0" w:after="0" w:afterAutospacing="0"/>
-        <w:rPr>
-          <w:rFonts w:ascii="Arial" w:hAnsi="Arial" w:cs="Arial"/>
-          <w:color w:val="242729"/>
-          <w:sz w:val="23"/>
-          <w:szCs w:val="23"/>
-        </w:rPr>
-      </w:pPr>
-      <w:r>
-        <w:rPr>
-          <w:rFonts w:ascii="Arial" w:hAnsi="Arial" w:cs="Arial"/>
-          <w:color w:val="242729"/>
-          <w:sz w:val="23"/>
-          <w:szCs w:val="23"/>
-        </w:rPr>
-        <w:t>So while</w:t>
-      </w:r>
-      <w:r>
-        <w:rPr>
-          <w:rStyle w:val="apple-converted-space"/>
-          <w:rFonts w:ascii="Arial" w:hAnsi="Arial" w:cs="Arial"/>
-          <w:color w:val="242729"/>
-          <w:sz w:val="23"/>
-          <w:szCs w:val="23"/>
-        </w:rPr>
-        <w:t> </w:t>
-      </w:r>
-      <w:r>
-        <w:rPr>
-          <w:rStyle w:val="HTMLCode"/>
-          <w:rFonts w:ascii="Consolas" w:hAnsi="Consolas"/>
-          <w:color w:val="242729"/>
-          <w:bdr w:val="none" w:sz="0" w:space="0" w:color="auto" w:frame="1"/>
-          <w:shd w:val="clear" w:color="auto" w:fill="EFF0F1"/>
-        </w:rPr>
-        <w:t>ref</w:t>
-      </w:r>
-      <w:r>
-        <w:rPr>
-          <w:rStyle w:val="apple-converted-space"/>
-          <w:rFonts w:ascii="Arial" w:hAnsi="Arial" w:cs="Arial"/>
-          <w:color w:val="242729"/>
-          <w:sz w:val="23"/>
-          <w:szCs w:val="23"/>
-        </w:rPr>
-        <w:t> </w:t>
-      </w:r>
-      <w:r>
-        <w:rPr>
-          <w:rFonts w:ascii="Arial" w:hAnsi="Arial" w:cs="Arial"/>
-          <w:color w:val="242729"/>
-          <w:sz w:val="23"/>
-          <w:szCs w:val="23"/>
-        </w:rPr>
-        <w:t>is two-ways,</w:t>
-      </w:r>
-      <w:r>
-        <w:rPr>
-          <w:rStyle w:val="apple-converted-space"/>
-          <w:rFonts w:ascii="Arial" w:hAnsi="Arial" w:cs="Arial"/>
-          <w:color w:val="242729"/>
-          <w:sz w:val="23"/>
-          <w:szCs w:val="23"/>
-        </w:rPr>
-        <w:t> </w:t>
-      </w:r>
-      <w:r>
-        <w:rPr>
-          <w:rStyle w:val="HTMLCode"/>
-          <w:rFonts w:ascii="Consolas" w:hAnsi="Consolas"/>
-          <w:color w:val="242729"/>
-          <w:bdr w:val="none" w:sz="0" w:space="0" w:color="auto" w:frame="1"/>
-          <w:shd w:val="clear" w:color="auto" w:fill="EFF0F1"/>
-        </w:rPr>
-        <w:t>out</w:t>
-      </w:r>
-      <w:r>
-        <w:rPr>
-          <w:rStyle w:val="apple-converted-space"/>
-          <w:rFonts w:ascii="Arial" w:hAnsi="Arial" w:cs="Arial"/>
-          <w:color w:val="242729"/>
-          <w:sz w:val="23"/>
-          <w:szCs w:val="23"/>
-        </w:rPr>
-        <w:t> </w:t>
-      </w:r>
-      <w:r>
-        <w:rPr>
-          <w:rFonts w:ascii="Arial" w:hAnsi="Arial" w:cs="Arial"/>
-          <w:color w:val="242729"/>
-          <w:sz w:val="23"/>
-          <w:szCs w:val="23"/>
-        </w:rPr>
-        <w:t>is out-only.</w:t>
-      </w:r>
+      </w:pPr>
+    </w:p>
+    <w:p>
+      <w:pPr>
+        <w:pStyle w:val="EndnoteText"/>
+      </w:pPr>
     </w:p>
     <w:p>
       <w:pPr>
@@ -4884,6 +4899,119 @@
     </w:lvl>
   </w:abstractNum>
   <w:abstractNum w:abstractNumId="2" w15:restartNumberingAfterBreak="0">
+    <w:nsid w:val="1446002C"/>
+    <w:multiLevelType w:val="hybridMultilevel"/>
+    <w:tmpl w:val="8CA071F8"/>
+    <w:lvl w:ilvl="0" w:tplc="04090001">
+      <w:start w:val="1"/>
+      <w:numFmt w:val="bullet"/>
+      <w:lvlText w:val=""/>
+      <w:lvlJc w:val="left"/>
+      <w:pPr>
+        <w:ind w:left="720" w:hanging="360"/>
+      </w:pPr>
+      <w:rPr>
+        <w:rFonts w:ascii="Symbol" w:hAnsi="Symbol" w:hint="default"/>
+      </w:rPr>
+    </w:lvl>
+    <w:lvl w:ilvl="1" w:tplc="04090003">
+      <w:start w:val="1"/>
+      <w:numFmt w:val="bullet"/>
+      <w:lvlText w:val="o"/>
+      <w:lvlJc w:val="left"/>
+      <w:pPr>
+        <w:ind w:left="1440" w:hanging="360"/>
+      </w:pPr>
+      <w:rPr>
+        <w:rFonts w:ascii="Courier New" w:hAnsi="Courier New" w:cs="Courier New" w:hint="default"/>
+      </w:rPr>
+    </w:lvl>
+    <w:lvl w:ilvl="2" w:tplc="04090005">
+      <w:start w:val="1"/>
+      <w:numFmt w:val="bullet"/>
+      <w:lvlText w:val=""/>
+      <w:lvlJc w:val="left"/>
+      <w:pPr>
+        <w:ind w:left="2160" w:hanging="360"/>
+      </w:pPr>
+      <w:rPr>
+        <w:rFonts w:ascii="Wingdings" w:hAnsi="Wingdings" w:hint="default"/>
+      </w:rPr>
+    </w:lvl>
+    <w:lvl w:ilvl="3" w:tplc="04090001" w:tentative="1">
+      <w:start w:val="1"/>
+      <w:numFmt w:val="bullet"/>
+      <w:lvlText w:val=""/>
+      <w:lvlJc w:val="left"/>
+      <w:pPr>
+        <w:ind w:left="2880" w:hanging="360"/>
+      </w:pPr>
+      <w:rPr>
+        <w:rFonts w:ascii="Symbol" w:hAnsi="Symbol" w:hint="default"/>
+      </w:rPr>
+    </w:lvl>
+    <w:lvl w:ilvl="4" w:tplc="04090003" w:tentative="1">
+      <w:start w:val="1"/>
+      <w:numFmt w:val="bullet"/>
+      <w:lvlText w:val="o"/>
+      <w:lvlJc w:val="left"/>
+      <w:pPr>
+        <w:ind w:left="3600" w:hanging="360"/>
+      </w:pPr>
+      <w:rPr>
+        <w:rFonts w:ascii="Courier New" w:hAnsi="Courier New" w:cs="Courier New" w:hint="default"/>
+      </w:rPr>
+    </w:lvl>
+    <w:lvl w:ilvl="5" w:tplc="04090005" w:tentative="1">
+      <w:start w:val="1"/>
+      <w:numFmt w:val="bullet"/>
+      <w:lvlText w:val=""/>
+      <w:lvlJc w:val="left"/>
+      <w:pPr>
+        <w:ind w:left="4320" w:hanging="360"/>
+      </w:pPr>
+      <w:rPr>
+        <w:rFonts w:ascii="Wingdings" w:hAnsi="Wingdings" w:hint="default"/>
+      </w:rPr>
+    </w:lvl>
+    <w:lvl w:ilvl="6" w:tplc="04090001" w:tentative="1">
+      <w:start w:val="1"/>
+      <w:numFmt w:val="bullet"/>
+      <w:lvlText w:val=""/>
+      <w:lvlJc w:val="left"/>
+      <w:pPr>
+        <w:ind w:left="5040" w:hanging="360"/>
+      </w:pPr>
+      <w:rPr>
+        <w:rFonts w:ascii="Symbol" w:hAnsi="Symbol" w:hint="default"/>
+      </w:rPr>
+    </w:lvl>
+    <w:lvl w:ilvl="7" w:tplc="04090003" w:tentative="1">
+      <w:start w:val="1"/>
+      <w:numFmt w:val="bullet"/>
+      <w:lvlText w:val="o"/>
+      <w:lvlJc w:val="left"/>
+      <w:pPr>
+        <w:ind w:left="5760" w:hanging="360"/>
+      </w:pPr>
+      <w:rPr>
+        <w:rFonts w:ascii="Courier New" w:hAnsi="Courier New" w:cs="Courier New" w:hint="default"/>
+      </w:rPr>
+    </w:lvl>
+    <w:lvl w:ilvl="8" w:tplc="04090005" w:tentative="1">
+      <w:start w:val="1"/>
+      <w:numFmt w:val="bullet"/>
+      <w:lvlText w:val=""/>
+      <w:lvlJc w:val="left"/>
+      <w:pPr>
+        <w:ind w:left="6480" w:hanging="360"/>
+      </w:pPr>
+      <w:rPr>
+        <w:rFonts w:ascii="Wingdings" w:hAnsi="Wingdings" w:hint="default"/>
+      </w:rPr>
+    </w:lvl>
+  </w:abstractNum>
+  <w:abstractNum w:abstractNumId="3" w15:restartNumberingAfterBreak="0">
     <w:nsid w:val="20F921FD"/>
     <w:multiLevelType w:val="hybridMultilevel"/>
     <w:tmpl w:val="45B6A2AE"/>
@@ -4996,7 +5124,7 @@
       </w:rPr>
     </w:lvl>
   </w:abstractNum>
-  <w:abstractNum w:abstractNumId="3" w15:restartNumberingAfterBreak="0">
+  <w:abstractNum w:abstractNumId="4" w15:restartNumberingAfterBreak="0">
     <w:nsid w:val="34DB7E3C"/>
     <w:multiLevelType w:val="hybridMultilevel"/>
     <w:tmpl w:val="11F0A480"/>
@@ -5109,7 +5237,7 @@
       </w:rPr>
     </w:lvl>
   </w:abstractNum>
-  <w:abstractNum w:abstractNumId="4" w15:restartNumberingAfterBreak="0">
+  <w:abstractNum w:abstractNumId="5" w15:restartNumberingAfterBreak="0">
     <w:nsid w:val="38154188"/>
     <w:multiLevelType w:val="hybridMultilevel"/>
     <w:tmpl w:val="A33241CC"/>
@@ -5222,7 +5350,7 @@
       </w:rPr>
     </w:lvl>
   </w:abstractNum>
-  <w:abstractNum w:abstractNumId="5" w15:restartNumberingAfterBreak="0">
+  <w:abstractNum w:abstractNumId="6" w15:restartNumberingAfterBreak="0">
     <w:nsid w:val="39A81263"/>
     <w:multiLevelType w:val="hybridMultilevel"/>
     <w:tmpl w:val="3E5E0E40"/>
@@ -5335,7 +5463,7 @@
       </w:rPr>
     </w:lvl>
   </w:abstractNum>
-  <w:abstractNum w:abstractNumId="6" w15:restartNumberingAfterBreak="0">
+  <w:abstractNum w:abstractNumId="7" w15:restartNumberingAfterBreak="0">
     <w:nsid w:val="449964E9"/>
     <w:multiLevelType w:val="hybridMultilevel"/>
     <w:tmpl w:val="F558EE94"/>
@@ -5448,7 +5576,7 @@
       </w:rPr>
     </w:lvl>
   </w:abstractNum>
-  <w:abstractNum w:abstractNumId="7" w15:restartNumberingAfterBreak="0">
+  <w:abstractNum w:abstractNumId="8" w15:restartNumberingAfterBreak="0">
     <w:nsid w:val="49D66434"/>
     <w:multiLevelType w:val="hybridMultilevel"/>
     <w:tmpl w:val="D35E3604"/>
@@ -5561,7 +5689,7 @@
       </w:rPr>
     </w:lvl>
   </w:abstractNum>
-  <w:abstractNum w:abstractNumId="8" w15:restartNumberingAfterBreak="0">
+  <w:abstractNum w:abstractNumId="9" w15:restartNumberingAfterBreak="0">
     <w:nsid w:val="524E45B1"/>
     <w:multiLevelType w:val="hybridMultilevel"/>
     <w:tmpl w:val="B560C49A"/>
@@ -5674,7 +5802,7 @@
       </w:rPr>
     </w:lvl>
   </w:abstractNum>
-  <w:abstractNum w:abstractNumId="9" w15:restartNumberingAfterBreak="0">
+  <w:abstractNum w:abstractNumId="10" w15:restartNumberingAfterBreak="0">
     <w:nsid w:val="58C41655"/>
     <w:multiLevelType w:val="hybridMultilevel"/>
     <w:tmpl w:val="BEA4447C"/>
@@ -5787,7 +5915,7 @@
       </w:rPr>
     </w:lvl>
   </w:abstractNum>
-  <w:abstractNum w:abstractNumId="10" w15:restartNumberingAfterBreak="0">
+  <w:abstractNum w:abstractNumId="11" w15:restartNumberingAfterBreak="0">
     <w:nsid w:val="5D34511F"/>
     <w:multiLevelType w:val="hybridMultilevel"/>
     <w:tmpl w:val="F36E5536"/>
@@ -5900,7 +6028,7 @@
       </w:rPr>
     </w:lvl>
   </w:abstractNum>
-  <w:abstractNum w:abstractNumId="11" w15:restartNumberingAfterBreak="0">
+  <w:abstractNum w:abstractNumId="12" w15:restartNumberingAfterBreak="0">
     <w:nsid w:val="5F545745"/>
     <w:multiLevelType w:val="hybridMultilevel"/>
     <w:tmpl w:val="68F84C94"/>
@@ -6013,7 +6141,7 @@
       </w:rPr>
     </w:lvl>
   </w:abstractNum>
-  <w:abstractNum w:abstractNumId="12" w15:restartNumberingAfterBreak="0">
+  <w:abstractNum w:abstractNumId="13" w15:restartNumberingAfterBreak="0">
     <w:nsid w:val="73D44B50"/>
     <w:multiLevelType w:val="hybridMultilevel"/>
     <w:tmpl w:val="1D0CC3D6"/>
@@ -6099,7 +6227,7 @@
       </w:pPr>
     </w:lvl>
   </w:abstractNum>
-  <w:abstractNum w:abstractNumId="13" w15:restartNumberingAfterBreak="0">
+  <w:abstractNum w:abstractNumId="14" w15:restartNumberingAfterBreak="0">
     <w:nsid w:val="7B280BA2"/>
     <w:multiLevelType w:val="hybridMultilevel"/>
     <w:tmpl w:val="CDC2223C"/>
@@ -6213,19 +6341,19 @@
     </w:lvl>
   </w:abstractNum>
   <w:num w:numId="1">
-    <w:abstractNumId w:val="11"/>
+    <w:abstractNumId w:val="12"/>
   </w:num>
   <w:num w:numId="2">
-    <w:abstractNumId w:val="4"/>
+    <w:abstractNumId w:val="5"/>
   </w:num>
   <w:num w:numId="3">
-    <w:abstractNumId w:val="12"/>
+    <w:abstractNumId w:val="13"/>
   </w:num>
   <w:num w:numId="4">
-    <w:abstractNumId w:val="5"/>
+    <w:abstractNumId w:val="6"/>
   </w:num>
   <w:num w:numId="5">
-    <w:abstractNumId w:val="13"/>
+    <w:abstractNumId w:val="14"/>
   </w:num>
   <w:num w:numId="6">
     <w:abstractNumId w:val="1"/>
@@ -6234,25 +6362,28 @@
     <w:abstractNumId w:val="0"/>
   </w:num>
   <w:num w:numId="8">
-    <w:abstractNumId w:val="6"/>
+    <w:abstractNumId w:val="7"/>
   </w:num>
   <w:num w:numId="9">
+    <w:abstractNumId w:val="9"/>
+  </w:num>
+  <w:num w:numId="10">
+    <w:abstractNumId w:val="4"/>
+  </w:num>
+  <w:num w:numId="11">
+    <w:abstractNumId w:val="11"/>
+  </w:num>
+  <w:num w:numId="12">
+    <w:abstractNumId w:val="3"/>
+  </w:num>
+  <w:num w:numId="13">
     <w:abstractNumId w:val="8"/>
   </w:num>
-  <w:num w:numId="10">
-    <w:abstractNumId w:val="3"/>
-  </w:num>
-  <w:num w:numId="11">
+  <w:num w:numId="14">
     <w:abstractNumId w:val="10"/>
   </w:num>
-  <w:num w:numId="12">
+  <w:num w:numId="15">
     <w:abstractNumId w:val="2"/>
-  </w:num>
-  <w:num w:numId="13">
-    <w:abstractNumId w:val="7"/>
-  </w:num>
-  <w:num w:numId="14">
-    <w:abstractNumId w:val="9"/>
   </w:num>
 </w:numbering>
 </file>
@@ -7068,7 +7199,7 @@
 </file>
 
 <file path=customXml/itemProps1.xml><?xml version="1.0" encoding="utf-8"?>
-<ds:datastoreItem xmlns:ds="http://schemas.openxmlformats.org/officeDocument/2006/customXml" ds:itemID="{E809508E-9182-479B-ABBC-003C9C3A9FE8}">
+<ds:datastoreItem xmlns:ds="http://schemas.openxmlformats.org/officeDocument/2006/customXml" ds:itemID="{A2B83D19-475F-4031-BD65-63E9596C8383}">
   <ds:schemaRefs>
     <ds:schemaRef ds:uri="http://schemas.openxmlformats.org/officeDocument/2006/bibliography"/>
   </ds:schemaRefs>

</xml_diff>

<commit_message>
Recipe function writing 12.8.16 9:06am
</commit_message>
<xml_diff>
--- a/Lemonade Deliverables-Timetable.docx
+++ b/Lemonade Deliverables-Timetable.docx
@@ -130,26 +130,36 @@
           <w:strike/>
         </w:rPr>
       </w:pPr>
-      <w:proofErr w:type="spellStart"/>
       <w:r>
         <w:rPr>
           <w:strike/>
         </w:rPr>
-        <w:t>Etc</w:t>
-      </w:r>
-      <w:proofErr w:type="spellEnd"/>
-      <w:r>
+        <w:t>Etc…</w:t>
+      </w:r>
+    </w:p>
+    <w:p>
+      <w:pPr>
+        <w:pStyle w:val="ListParagraph"/>
+        <w:numPr>
+          <w:ilvl w:val="0"/>
+          <w:numId w:val="5"/>
+        </w:numPr>
         <w:rPr>
           <w:strike/>
         </w:rPr>
-        <w:t>…</w:t>
-      </w:r>
-    </w:p>
-    <w:p>
-      <w:pPr>
-        <w:pStyle w:val="ListParagraph"/>
-        <w:numPr>
-          <w:ilvl w:val="0"/>
+      </w:pPr>
+      <w:r>
+        <w:rPr>
+          <w:strike/>
+        </w:rPr>
+        <w:t>Break down game into sections</w:t>
+      </w:r>
+    </w:p>
+    <w:p>
+      <w:pPr>
+        <w:pStyle w:val="ListParagraph"/>
+        <w:numPr>
+          <w:ilvl w:val="1"/>
           <w:numId w:val="5"/>
         </w:numPr>
         <w:rPr>
@@ -160,7 +170,7 @@
         <w:rPr>
           <w:strike/>
         </w:rPr>
-        <w:t>Break down game into sections</w:t>
+        <w:t>Welcome window</w:t>
       </w:r>
     </w:p>
     <w:p>
@@ -178,7 +188,7 @@
         <w:rPr>
           <w:strike/>
         </w:rPr>
-        <w:t>Welcome window</w:t>
+        <w:t>Determine funds</w:t>
       </w:r>
     </w:p>
     <w:p>
@@ -196,7 +206,7 @@
         <w:rPr>
           <w:strike/>
         </w:rPr>
-        <w:t>Determine funds</w:t>
+        <w:t>Make decisions</w:t>
       </w:r>
     </w:p>
     <w:p>
@@ -214,33 +224,7 @@
         <w:rPr>
           <w:strike/>
         </w:rPr>
-        <w:t>Make decisions</w:t>
-      </w:r>
-    </w:p>
-    <w:p>
-      <w:pPr>
-        <w:pStyle w:val="ListParagraph"/>
-        <w:numPr>
-          <w:ilvl w:val="1"/>
-          <w:numId w:val="5"/>
-        </w:numPr>
-        <w:rPr>
-          <w:strike/>
-        </w:rPr>
-      </w:pPr>
-      <w:proofErr w:type="spellStart"/>
-      <w:r>
-        <w:rPr>
-          <w:strike/>
-        </w:rPr>
-        <w:t>Etc</w:t>
-      </w:r>
-      <w:proofErr w:type="spellEnd"/>
-      <w:r>
-        <w:rPr>
-          <w:strike/>
-        </w:rPr>
-        <w:t>…</w:t>
+        <w:t>Etc…</w:t>
       </w:r>
     </w:p>
     <w:p>
@@ -693,8 +677,34 @@
         <w:rPr>
           <w:color w:val="7030A0"/>
         </w:rPr>
-        <w:t>Each pitcher contains 10 cups of lemonade</w:t>
-      </w:r>
+        <w:t>10 cups of lemonade</w:t>
+      </w:r>
+      <w:r>
+        <w:rPr>
+          <w:color w:val="7030A0"/>
+        </w:rPr>
+        <w:t xml:space="preserve"> are made per batch</w:t>
+      </w:r>
+    </w:p>
+    <w:p>
+      <w:pPr>
+        <w:pStyle w:val="ListParagraph"/>
+        <w:numPr>
+          <w:ilvl w:val="1"/>
+          <w:numId w:val="7"/>
+        </w:numPr>
+        <w:rPr>
+          <w:color w:val="7030A0"/>
+        </w:rPr>
+      </w:pPr>
+      <w:r>
+        <w:rPr>
+          <w:color w:val="7030A0"/>
+        </w:rPr>
+        <w:t>Players may only use between 1 and t0 lemons, sugar cubes, and ice cubes.</w:t>
+      </w:r>
+      <w:bookmarkStart w:id="0" w:name="_GoBack"/>
+      <w:bookmarkEnd w:id="0"/>
     </w:p>
     <w:p>
       <w:pPr>
@@ -1511,6 +1521,7 @@
         </w:numPr>
       </w:pPr>
       <w:r>
+        <w:lastRenderedPageBreak/>
         <w:t>Inventory numbers are calculated and displayed</w:t>
       </w:r>
     </w:p>
@@ -1547,7 +1558,6 @@
         <w:rPr>
           <w:highlight w:val="yellow"/>
         </w:rPr>
-        <w:lastRenderedPageBreak/>
         <w:t>Loop back to the store</w:t>
       </w:r>
     </w:p>
@@ -2402,7 +2412,6 @@
       <w:r>
         <w:t xml:space="preserve"> Generated </w:t>
       </w:r>
-      <w:proofErr w:type="spellStart"/>
       <w:r>
         <w:rPr>
           <w:b/>
@@ -2411,7 +2420,6 @@
         </w:rPr>
         <w:t>playerDisposition</w:t>
       </w:r>
-      <w:proofErr w:type="spellEnd"/>
       <w:r>
         <w:rPr>
           <w:color w:val="806000" w:themeColor="accent4" w:themeShade="80"/>
@@ -2768,7 +2776,6 @@
           <w:u w:val="single"/>
         </w:rPr>
       </w:pPr>
-      <w:proofErr w:type="spellStart"/>
       <w:r>
         <w:rPr>
           <w:b/>
@@ -2787,7 +2794,6 @@
         </w:rPr>
         <w:t>ofLemonade</w:t>
       </w:r>
-      <w:proofErr w:type="spellEnd"/>
       <w:r>
         <w:rPr>
           <w:b/>
@@ -3262,7 +3268,6 @@
         </w:rPr>
         <w:t xml:space="preserve"> </w:t>
       </w:r>
-      <w:proofErr w:type="spellStart"/>
       <w:r>
         <w:rPr>
           <w:b/>
@@ -3271,7 +3276,6 @@
         </w:rPr>
         <w:t>Disp</w:t>
       </w:r>
-      <w:proofErr w:type="spellEnd"/>
     </w:p>
     <w:p>
       <w:pPr>
@@ -3880,6 +3884,7 @@
           <w:b/>
           <w:u w:val="single"/>
         </w:rPr>
+        <w:lastRenderedPageBreak/>
         <w:t xml:space="preserve">Function: </w:t>
       </w:r>
       <w:r>
@@ -3921,7 +3926,6 @@
           <w:highlight w:val="yellow"/>
           <w:u w:val="single"/>
         </w:rPr>
-        <w:lastRenderedPageBreak/>
         <w:t xml:space="preserve">Lemon – </w:t>
       </w:r>
     </w:p>
@@ -4382,11 +4386,9 @@
           <w:numId w:val="15"/>
         </w:numPr>
       </w:pPr>
-      <w:proofErr w:type="spellStart"/>
       <w:r>
         <w:t>HumanPlayer</w:t>
       </w:r>
-      <w:proofErr w:type="spellEnd"/>
     </w:p>
     <w:p>
       <w:pPr>
@@ -4591,12 +4593,7 @@
         <w:t xml:space="preserve"> recipe</w:t>
       </w:r>
       <w:r>
-        <w:t xml:space="preserve"> (</w:t>
-      </w:r>
-      <w:bookmarkStart w:id="0" w:name="_GoBack"/>
-      <w:bookmarkEnd w:id="0"/>
-      <w:r>
-        <w:t>parameter)</w:t>
+        <w:t xml:space="preserve"> (parameter)</w:t>
       </w:r>
       <w:r>
         <w:t xml:space="preserve"> </w:t>
@@ -4612,13 +4609,8 @@
       <w:pPr>
         <w:pStyle w:val="EndnoteText"/>
       </w:pPr>
-      <w:proofErr w:type="spellStart"/>
-      <w:r>
-        <w:t>This.recipe</w:t>
-      </w:r>
-      <w:proofErr w:type="spellEnd"/>
-      <w:r>
-        <w:t xml:space="preserve"> = recipe</w:t>
+      <w:r>
+        <w:t>This.recipe = recipe</w:t>
       </w:r>
     </w:p>
     <w:p>
@@ -4640,6 +4632,19 @@
       <w:pPr>
         <w:pStyle w:val="EndnoteText"/>
       </w:pPr>
+    </w:p>
+    <w:p>
+      <w:pPr>
+        <w:pStyle w:val="EndnoteText"/>
+      </w:pPr>
+    </w:p>
+    <w:p>
+      <w:pPr>
+        <w:pStyle w:val="EndnoteText"/>
+      </w:pPr>
+      <w:r>
+        <w:t xml:space="preserve">Neutral </w:t>
+      </w:r>
     </w:p>
   </w:endnote>
 </w:endnotes>
@@ -7199,7 +7204,7 @@
 </file>
 
 <file path=customXml/itemProps1.xml><?xml version="1.0" encoding="utf-8"?>
-<ds:datastoreItem xmlns:ds="http://schemas.openxmlformats.org/officeDocument/2006/customXml" ds:itemID="{A2B83D19-475F-4031-BD65-63E9596C8383}">
+<ds:datastoreItem xmlns:ds="http://schemas.openxmlformats.org/officeDocument/2006/customXml" ds:itemID="{A488568B-7539-4C37-9079-78488EE408BC}">
   <ds:schemaRefs>
     <ds:schemaRef ds:uri="http://schemas.openxmlformats.org/officeDocument/2006/bibliography"/>
   </ds:schemaRefs>

</xml_diff>